<commit_message>
-Motores síncronos; -MSIP; --Continuar explicando a parte de não ter torque de relutancia (p.8 Andrich).
</commit_message>
<xml_diff>
--- a/TCC.docx
+++ b/TCC.docx
@@ -2048,8 +2048,151 @@
       <w:pPr>
         <w:ind w:firstLine="0"/>
       </w:pPr>
-      <w:r>
-        <w:t>ABNT – Associação Brasileira de Normas Técnicas</w:t>
+    </w:p>
+    <w:p>
+      <w:pPr>
+        <w:ind w:firstLine="0"/>
+      </w:pPr>
+      <w:r>
+        <w:rPr>
+          <w:i/>
+        </w:rPr>
+        <w:t>DC</w:t>
+      </w:r>
+      <w:r>
+        <w:rPr>
+          <w:i/>
+        </w:rPr>
+        <w:t xml:space="preserve"> </w:t>
+      </w:r>
+      <w:r>
+        <w:t xml:space="preserve">- </w:t>
+      </w:r>
+      <w:r>
+        <w:t>Corrente Direta (</w:t>
+      </w:r>
+      <w:proofErr w:type="spellStart"/>
+      <w:r>
+        <w:rPr>
+          <w:i/>
+        </w:rPr>
+        <w:t>Direct</w:t>
+      </w:r>
+      <w:proofErr w:type="spellEnd"/>
+      <w:r>
+        <w:rPr>
+          <w:i/>
+        </w:rPr>
+        <w:t xml:space="preserve"> </w:t>
+      </w:r>
+      <w:proofErr w:type="spellStart"/>
+      <w:r>
+        <w:rPr>
+          <w:i/>
+        </w:rPr>
+        <w:t>Current</w:t>
+      </w:r>
+      <w:proofErr w:type="spellEnd"/>
+      <w:r>
+        <w:t>)</w:t>
+      </w:r>
+    </w:p>
+    <w:p>
+      <w:pPr>
+        <w:ind w:firstLine="0"/>
+      </w:pPr>
+      <w:r>
+        <w:t>MSIP - Motor Síncrono de Ímãs Permanentes</w:t>
+      </w:r>
+    </w:p>
+    <w:p>
+      <w:pPr>
+        <w:ind w:firstLine="0"/>
+      </w:pPr>
+      <w:r>
+        <w:rPr>
+          <w:i/>
+        </w:rPr>
+        <w:t>BEMF</w:t>
+      </w:r>
+      <w:r>
+        <w:t xml:space="preserve"> - Força Contra Eletromotriz (</w:t>
+      </w:r>
+      <w:r>
+        <w:rPr>
+          <w:i/>
+        </w:rPr>
+        <w:t xml:space="preserve">Back </w:t>
+      </w:r>
+      <w:proofErr w:type="spellStart"/>
+      <w:r>
+        <w:rPr>
+          <w:i/>
+        </w:rPr>
+        <w:t>Electromotive</w:t>
+      </w:r>
+      <w:proofErr w:type="spellEnd"/>
+      <w:r>
+        <w:rPr>
+          <w:i/>
+        </w:rPr>
+        <w:t xml:space="preserve"> Force</w:t>
+      </w:r>
+      <w:r>
+        <w:t>)</w:t>
+      </w:r>
+    </w:p>
+    <w:p>
+      <w:pPr>
+        <w:ind w:firstLine="0"/>
+      </w:pPr>
+      <w:r>
+        <w:rPr>
+          <w:i/>
+        </w:rPr>
+        <w:t xml:space="preserve">BLAC </w:t>
+      </w:r>
+      <w:r>
+        <w:t>- Motor de Corrente Alternada Sem Escovas (</w:t>
+      </w:r>
+      <w:proofErr w:type="spellStart"/>
+      <w:r>
+        <w:rPr>
+          <w:i/>
+        </w:rPr>
+        <w:t>Brushless</w:t>
+      </w:r>
+      <w:proofErr w:type="spellEnd"/>
+      <w:r>
+        <w:rPr>
+          <w:i/>
+        </w:rPr>
+        <w:t xml:space="preserve"> </w:t>
+      </w:r>
+      <w:proofErr w:type="spellStart"/>
+      <w:r>
+        <w:rPr>
+          <w:i/>
+        </w:rPr>
+        <w:t>Alternate</w:t>
+      </w:r>
+      <w:proofErr w:type="spellEnd"/>
+      <w:r>
+        <w:rPr>
+          <w:i/>
+        </w:rPr>
+        <w:t xml:space="preserve"> </w:t>
+      </w:r>
+      <w:proofErr w:type="spellStart"/>
+      <w:r>
+        <w:rPr>
+          <w:i/>
+        </w:rPr>
+        <w:t>Current</w:t>
+      </w:r>
+      <w:proofErr w:type="spellEnd"/>
+      <w:r>
+        <w:t>)</w:t>
       </w:r>
     </w:p>
     <w:p>
@@ -2064,7 +2207,67 @@
         </w:sectPr>
       </w:pPr>
       <w:r>
-        <w:t>IBGE – Instituto Brasileiro de Geografia e Estatística</w:t>
+        <w:rPr>
+          <w:i/>
+        </w:rPr>
+        <w:t xml:space="preserve">BLDC - </w:t>
+      </w:r>
+      <w:r>
+        <w:t xml:space="preserve">Motor de Corrente </w:t>
+      </w:r>
+      <w:r>
+        <w:t>Contínua</w:t>
+      </w:r>
+      <w:r>
+        <w:t xml:space="preserve"> Sem Escovas</w:t>
+      </w:r>
+      <w:r>
+        <w:rPr>
+          <w:i/>
+        </w:rPr>
+        <w:t xml:space="preserve"> </w:t>
+      </w:r>
+      <w:r>
+        <w:t>(</w:t>
+      </w:r>
+      <w:proofErr w:type="spellStart"/>
+      <w:r>
+        <w:rPr>
+          <w:i/>
+        </w:rPr>
+        <w:t>Brushless</w:t>
+      </w:r>
+      <w:proofErr w:type="spellEnd"/>
+      <w:r>
+        <w:rPr>
+          <w:i/>
+        </w:rPr>
+        <w:t xml:space="preserve"> </w:t>
+      </w:r>
+      <w:proofErr w:type="spellStart"/>
+      <w:r>
+        <w:rPr>
+          <w:i/>
+        </w:rPr>
+        <w:t>Direct</w:t>
+      </w:r>
+      <w:proofErr w:type="spellEnd"/>
+      <w:r>
+        <w:rPr>
+          <w:i/>
+        </w:rPr>
+        <w:t xml:space="preserve"> </w:t>
+      </w:r>
+      <w:proofErr w:type="spellStart"/>
+      <w:r>
+        <w:rPr>
+          <w:i/>
+        </w:rPr>
+        <w:t>Current</w:t>
+      </w:r>
+      <w:proofErr w:type="spellEnd"/>
+      <w:r>
+        <w:t>)</w:t>
       </w:r>
     </w:p>
     <w:p>
@@ -2090,8 +2293,6 @@
       <w:r>
         <w:t>RIO</w:t>
       </w:r>
-      <w:bookmarkStart w:id="0" w:name="_GoBack"/>
-      <w:bookmarkEnd w:id="0"/>
     </w:p>
     <w:p/>
     <w:p>
@@ -2538,7 +2739,7 @@
             <w:rStyle w:val="Hyperlink"/>
             <w:noProof/>
           </w:rPr>
-          <w:t>EXPOSIÇÃO DO TEMA OU MATÉRIA</w:t>
+          <w:t>MOTORES SÍNCRONOS</w:t>
         </w:r>
         <w:r>
           <w:rPr>
@@ -2615,10 +2816,7 @@
           <w:tab/>
         </w:r>
         <w:r>
-          <w:rPr>
-            <w:rStyle w:val="Hyperlink"/>
-          </w:rPr>
-          <w:t>Formatação do texto</w:t>
+          <w:t>Motores Síncronos de Ímãs Permanentes</w:t>
         </w:r>
         <w:r>
           <w:rPr>
@@ -3248,11 +3446,11 @@
         <w:lastRenderedPageBreak/>
         <w:t xml:space="preserve"> </w:t>
       </w:r>
-      <w:bookmarkStart w:id="1" w:name="_Toc476647169"/>
+      <w:bookmarkStart w:id="0" w:name="_Toc476647169"/>
       <w:r>
         <w:t>INTRODUÇÃO</w:t>
       </w:r>
-      <w:bookmarkEnd w:id="1"/>
+      <w:bookmarkEnd w:id="0"/>
       <w:r>
         <w:t xml:space="preserve"> </w:t>
       </w:r>
@@ -3403,7 +3601,24 @@
           <w:szCs w:val="21"/>
           <w:shd w:val="clear" w:color="auto" w:fill="FFFFFF"/>
         </w:rPr>
-        <w:t>Outro fator importante é a ausência de escovas para providenciar a comutação das fases, como em um motor DC comum. Com isso, o motor possui uma vida útil maior, visto que não há mais a necessidade da manutenção de escovas, as quais podem produzir faíscas e aumentar a temperatura do motor. Porém como a comutação não é mais feita por escovas, faz-se necessário o uso de inversores e técnicas de controle e acionamento para que o motor possa funcionar corretamente.</w:t>
+        <w:t xml:space="preserve">Outro fator importante é a ausência de escovas para providenciar a comutação das fases, como em um motor </w:t>
+      </w:r>
+      <w:r>
+        <w:rPr>
+          <w:i/>
+          <w:sz w:val="21"/>
+          <w:szCs w:val="21"/>
+          <w:shd w:val="clear" w:color="auto" w:fill="FFFFFF"/>
+        </w:rPr>
+        <w:t>DC</w:t>
+      </w:r>
+      <w:r>
+        <w:rPr>
+          <w:sz w:val="21"/>
+          <w:szCs w:val="21"/>
+          <w:shd w:val="clear" w:color="auto" w:fill="FFFFFF"/>
+        </w:rPr>
+        <w:t xml:space="preserve"> comum. Com isso, o motor possui uma vida útil maior, visto que não há mais a necessidade da manutenção de escovas, as quais podem produzir faíscas e aumentar a temperatura do motor. Porém como a comutação não é mais feita por escovas, faz-se necessário o uso de inversores e técnicas de controle e acionamento para que o motor possa funcionar corretamente.</w:t>
       </w:r>
     </w:p>
     <w:p>
@@ -3611,57 +3826,57 @@
         <w:lastRenderedPageBreak/>
         <w:t xml:space="preserve"> </w:t>
       </w:r>
-      <w:bookmarkStart w:id="2" w:name="_Toc476647171"/>
+      <w:bookmarkStart w:id="1" w:name="_Toc476647171"/>
       <w:r>
         <w:t>OBJETIVOS</w:t>
       </w:r>
+      <w:bookmarkEnd w:id="1"/>
+    </w:p>
+    <w:p/>
+    <w:p>
+      <w:pPr>
+        <w:pStyle w:val="Ttulo3"/>
+      </w:pPr>
+      <w:bookmarkStart w:id="2" w:name="_Toc476647172"/>
+      <w:r>
+        <w:t xml:space="preserve"> </w:t>
+      </w:r>
+      <w:r>
+        <w:t>Objetivo g</w:t>
+      </w:r>
+      <w:r>
+        <w:t>eral</w:t>
+      </w:r>
       <w:bookmarkEnd w:id="2"/>
     </w:p>
     <w:p/>
     <w:p>
+      <w:r>
+        <w:t>Estudo de motores MSIP</w:t>
+      </w:r>
+      <w:r>
+        <w:t xml:space="preserve"> </w:t>
+      </w:r>
+      <w:r>
+        <w:t>aplicados a indústria de linha branca, tanto quanto análise de diferentes técnicas de controle e acionamento quanto a eficiência.</w:t>
+      </w:r>
+    </w:p>
+    <w:p/>
+    <w:p>
       <w:pPr>
         <w:pStyle w:val="Ttulo3"/>
       </w:pPr>
-      <w:bookmarkStart w:id="3" w:name="_Toc476647172"/>
       <w:r>
         <w:t xml:space="preserve"> </w:t>
       </w:r>
-      <w:r>
-        <w:t>Objetivo g</w:t>
-      </w:r>
-      <w:r>
-        <w:t>eral</w:t>
+      <w:bookmarkStart w:id="3" w:name="_Toc476647173"/>
+      <w:r>
+        <w:t>Objetivos e</w:t>
+      </w:r>
+      <w:r>
+        <w:t>specíficos</w:t>
       </w:r>
       <w:bookmarkEnd w:id="3"/>
-    </w:p>
-    <w:p/>
-    <w:p>
-      <w:r>
-        <w:t>Estudo de motores MSIP</w:t>
-      </w:r>
-      <w:r>
-        <w:t xml:space="preserve"> </w:t>
-      </w:r>
-      <w:r>
-        <w:t>aplicados a indústria de linha branca, tanto quanto análise de diferentes técnicas de controle e acionamento quanto a eficiência.</w:t>
-      </w:r>
-    </w:p>
-    <w:p/>
-    <w:p>
-      <w:pPr>
-        <w:pStyle w:val="Ttulo3"/>
-      </w:pPr>
-      <w:r>
-        <w:t xml:space="preserve"> </w:t>
-      </w:r>
-      <w:bookmarkStart w:id="4" w:name="_Toc476647173"/>
-      <w:r>
-        <w:t>Objetivos e</w:t>
-      </w:r>
-      <w:r>
-        <w:t>specíficos</w:t>
-      </w:r>
-      <w:bookmarkEnd w:id="4"/>
     </w:p>
     <w:p/>
     <w:p>
@@ -3698,1627 +3913,317 @@
         <w:lastRenderedPageBreak/>
         <w:t xml:space="preserve"> </w:t>
       </w:r>
-      <w:bookmarkStart w:id="5" w:name="_Toc476647174"/>
+      <w:bookmarkStart w:id="4" w:name="_Toc476647174"/>
       <w:r>
         <w:t>DESENVOLVIMENTO</w:t>
       </w:r>
+      <w:bookmarkEnd w:id="4"/>
+    </w:p>
+    <w:p/>
+    <w:p>
+      <w:pPr>
+        <w:pStyle w:val="Ttulo2"/>
+      </w:pPr>
+      <w:r>
+        <w:t xml:space="preserve"> </w:t>
+      </w:r>
+      <w:r>
+        <w:t xml:space="preserve">MOTORES SÍNCRONOS </w:t>
+      </w:r>
+    </w:p>
+    <w:p/>
+    <w:p>
+      <w:r>
+        <w:t xml:space="preserve">Máquinas síncronas são utilizadas para diversas aplicações, tanto como geradores, como motores. </w:t>
+      </w:r>
+      <w:r>
+        <w:t>Elas possuem t</w:t>
+      </w:r>
+      <w:r>
+        <w:t xml:space="preserve">radicionalmente um enrolamento </w:t>
+      </w:r>
+      <w:r>
+        <w:t>um de campo</w:t>
+      </w:r>
+      <w:r>
+        <w:t xml:space="preserve">, além do </w:t>
+      </w:r>
+      <w:r>
+        <w:t xml:space="preserve">de armadura. Por </w:t>
+      </w:r>
+      <w:proofErr w:type="spellStart"/>
+      <w:r>
+        <w:t>tal</w:t>
+      </w:r>
+      <w:proofErr w:type="spellEnd"/>
+      <w:r>
+        <w:t xml:space="preserve"> motivo, faz-se necessário o uso de uma fonte de excitação </w:t>
+      </w:r>
+      <w:r>
+        <w:rPr>
+          <w:i/>
+        </w:rPr>
+        <w:t>DC</w:t>
+      </w:r>
+      <w:r>
+        <w:t xml:space="preserve">, a qual </w:t>
+      </w:r>
+      <w:r>
+        <w:t>criará um campo magnético</w:t>
+      </w:r>
+      <w:r>
+        <w:t xml:space="preserve"> com o auxílio de escovas para comutação. A interação de tal campo com o campo girante gerado pelo enrolamento de armadura, faz com que o rotor</w:t>
+      </w:r>
+      <w:r>
+        <w:t xml:space="preserve"> possu</w:t>
+      </w:r>
+      <w:r>
+        <w:t>a</w:t>
+      </w:r>
+      <w:r>
+        <w:t xml:space="preserve"> velocidade proporcional à frequência da corrente na armadura do motor</w:t>
+      </w:r>
+      <w:r>
+        <w:t xml:space="preserve"> </w:t>
+      </w:r>
+      <w:r>
+        <w:t>em regime permanente</w:t>
+      </w:r>
+      <w:r>
+        <w:rPr>
+          <w:szCs w:val="21"/>
+          <w:shd w:val="clear" w:color="auto" w:fill="FFFFFF"/>
+        </w:rPr>
+        <w:t xml:space="preserve">. </w:t>
+      </w:r>
+      <w:r>
+        <w:t xml:space="preserve"> </w:t>
+      </w:r>
+      <w:r>
+        <w:t>No entanto,</w:t>
+      </w:r>
+      <w:r>
+        <w:t xml:space="preserve"> a utilização de escovas pode aumentar a temperatura do motor e causar faiscamento, o </w:t>
+      </w:r>
+      <w:r>
+        <w:t>enrolamento de campo</w:t>
+      </w:r>
+      <w:r>
+        <w:t xml:space="preserve"> utiliza um grande espaço e provoca perdas adicionais nos fios de cobre que compõem o enrolamento. Para eliminar tais problemas e a utilização de uma fonte de excitação, a indústria utiliza como solução </w:t>
+      </w:r>
+      <w:r>
+        <w:t>motores síncronos</w:t>
+      </w:r>
+      <w:r>
+        <w:t xml:space="preserve"> </w:t>
+      </w:r>
+      <w:r>
+        <w:t>de</w:t>
+      </w:r>
+      <w:r>
+        <w:t xml:space="preserve"> ímãs permanentes</w:t>
+      </w:r>
+      <w:r>
+        <w:rPr>
+          <w:szCs w:val="21"/>
+          <w:shd w:val="clear" w:color="auto" w:fill="FFFFFF"/>
+        </w:rPr>
+        <w:t xml:space="preserve"> </w:t>
+      </w:r>
+      <w:r>
+        <w:rPr>
+          <w:szCs w:val="21"/>
+          <w:shd w:val="clear" w:color="auto" w:fill="FFFFFF"/>
+        </w:rPr>
+        <w:t>(FITZGERALD; KINGSLEY; UMANS, 2003)</w:t>
+      </w:r>
+      <w:r>
+        <w:rPr>
+          <w:szCs w:val="21"/>
+          <w:shd w:val="clear" w:color="auto" w:fill="FFFFFF"/>
+        </w:rPr>
+        <w:t>.</w:t>
+      </w:r>
+    </w:p>
+    <w:p/>
+    <w:p>
+      <w:pPr>
+        <w:pStyle w:val="Ttulo3"/>
+      </w:pPr>
+      <w:r>
+        <w:t xml:space="preserve"> </w:t>
+      </w:r>
+      <w:r>
+        <w:t xml:space="preserve">Motores Síncronos de </w:t>
+      </w:r>
+      <w:r>
+        <w:t>Ímãs Permanentes</w:t>
+      </w:r>
+    </w:p>
+    <w:p/>
+    <w:p>
+      <w:r>
+        <w:t xml:space="preserve">Segundo </w:t>
+      </w:r>
+      <w:proofErr w:type="spellStart"/>
+      <w:r>
+        <w:rPr>
+          <w:szCs w:val="21"/>
+          <w:shd w:val="clear" w:color="auto" w:fill="FFFFFF"/>
+        </w:rPr>
+        <w:t>K</w:t>
+      </w:r>
+      <w:r>
+        <w:rPr>
+          <w:szCs w:val="21"/>
+          <w:shd w:val="clear" w:color="auto" w:fill="FFFFFF"/>
+        </w:rPr>
+        <w:t>rishnan</w:t>
+      </w:r>
+      <w:proofErr w:type="spellEnd"/>
+      <w:r>
+        <w:rPr>
+          <w:szCs w:val="21"/>
+          <w:shd w:val="clear" w:color="auto" w:fill="FFFFFF"/>
+        </w:rPr>
+        <w:t xml:space="preserve"> (</w:t>
+      </w:r>
+      <w:r>
+        <w:rPr>
+          <w:szCs w:val="21"/>
+          <w:shd w:val="clear" w:color="auto" w:fill="FFFFFF"/>
+        </w:rPr>
+        <w:t>2010</w:t>
+      </w:r>
+      <w:r>
+        <w:rPr>
+          <w:szCs w:val="21"/>
+          <w:shd w:val="clear" w:color="auto" w:fill="FFFFFF"/>
+        </w:rPr>
+        <w:t>), o</w:t>
+      </w:r>
+      <w:r>
+        <w:t>s ímãs permanentes foram introduzidos em pesquisas relacionadas a máquinas elétricas na década de 50 e rapidamente os materiais utilizados tiveram uma melhora na sua qualidade. Os materiais mais utilizados atualmente são o ferrite, ligas de ferro (</w:t>
+      </w:r>
+      <w:proofErr w:type="spellStart"/>
+      <w:r>
+        <w:t>AlNiCo</w:t>
+      </w:r>
+      <w:proofErr w:type="spellEnd"/>
+      <w:r>
+        <w:t>)</w:t>
+      </w:r>
+      <w:r>
+        <w:t xml:space="preserve"> e de terras raras (</w:t>
+      </w:r>
+      <w:proofErr w:type="spellStart"/>
+      <w:r>
+        <w:t>SmCo</w:t>
+      </w:r>
+      <w:proofErr w:type="spellEnd"/>
+      <w:r>
+        <w:t xml:space="preserve">, </w:t>
+      </w:r>
+      <w:proofErr w:type="spellStart"/>
+      <w:r>
+        <w:t>NdFeb</w:t>
+      </w:r>
+      <w:proofErr w:type="spellEnd"/>
+      <w:r>
+        <w:t xml:space="preserve">), em que os quesitos para escolha dependem da prioridade do projeto, seja ele o custo ou o alto desempenho (NAZÁRIO, 2014). </w:t>
+      </w:r>
+    </w:p>
+    <w:p>
+      <w:r>
+        <w:t>Além de eliminar o uso de uma fonte externa de excitação, o uso de</w:t>
+      </w:r>
+      <w:r>
+        <w:t xml:space="preserve"> ímãs permanentes traz como vantagem a redução do tamanho do motor em comparação ao que possui enrolamentos de campo, porque o ímã possui maior densidade de energia</w:t>
+      </w:r>
+      <w:r>
+        <w:t xml:space="preserve"> do que o citado anteriormente</w:t>
+      </w:r>
+      <w:r>
+        <w:rPr>
+          <w:szCs w:val="21"/>
+          <w:shd w:val="clear" w:color="auto" w:fill="FFFFFF"/>
+        </w:rPr>
+        <w:t xml:space="preserve"> </w:t>
+      </w:r>
+      <w:r>
+        <w:rPr>
+          <w:szCs w:val="21"/>
+          <w:shd w:val="clear" w:color="auto" w:fill="FFFFFF"/>
+        </w:rPr>
+        <w:t>(FITZGERALD; KINGSLEY; UMANS, 2003)</w:t>
+      </w:r>
+      <w:r>
+        <w:rPr>
+          <w:szCs w:val="21"/>
+          <w:shd w:val="clear" w:color="auto" w:fill="FFFFFF"/>
+        </w:rPr>
+        <w:t>.</w:t>
+      </w:r>
+    </w:p>
+    <w:p>
+      <w:r>
+        <w:t xml:space="preserve">O MSIP pode ser construído com diferentes disposições de ímãs o que acarreta em um diferente tipo de </w:t>
+      </w:r>
+      <w:r>
+        <w:rPr>
+          <w:i/>
+        </w:rPr>
+        <w:t>BEMF</w:t>
+      </w:r>
+      <w:r>
+        <w:t xml:space="preserve">. Essa diferença é utilizada para caracterizar o tipo do MSIP, como por exemplo em </w:t>
+      </w:r>
+      <w:r>
+        <w:rPr>
+          <w:i/>
+        </w:rPr>
+        <w:t>BLAC</w:t>
+      </w:r>
+      <w:r>
+        <w:t xml:space="preserve"> e em </w:t>
+      </w:r>
+      <w:r>
+        <w:rPr>
+          <w:i/>
+        </w:rPr>
+        <w:t>BLDC</w:t>
+      </w:r>
+      <w:r>
+        <w:t xml:space="preserve">. O primeiro tem como característica uma </w:t>
+      </w:r>
+      <w:r>
+        <w:rPr>
+          <w:i/>
+        </w:rPr>
+        <w:t>BEMF</w:t>
+      </w:r>
+      <w:r>
+        <w:t xml:space="preserve"> senoidal e o segundo, uma trapezoidal, como pode ser visto na Figura 1.</w:t>
+      </w:r>
+      <w:r>
+        <w:t xml:space="preserve"> Neste trabalho será utilizado um motor do tipo </w:t>
+      </w:r>
+      <w:r>
+        <w:rPr>
+          <w:i/>
+        </w:rPr>
+        <w:t>BLDC</w:t>
+      </w:r>
+      <w:r>
+        <w:t xml:space="preserve"> para fazer o estudo de caso.</w:t>
+      </w:r>
+      <w:r>
+        <w:t xml:space="preserve"> Este é um motor com rotor interno de 4 polos e ímãs superficiais. Por </w:t>
+      </w:r>
+      <w:bookmarkStart w:id="5" w:name="_GoBack"/>
       <w:bookmarkEnd w:id="5"/>
-    </w:p>
-    <w:p/>
-    <w:p>
-      <w:pPr>
-        <w:pStyle w:val="Ttulo2"/>
-      </w:pPr>
-      <w:r>
-        <w:t xml:space="preserve"> </w:t>
-      </w:r>
-      <w:bookmarkStart w:id="6" w:name="_Toc476647175"/>
-      <w:r>
-        <w:t>EXPOSIÇÃO DO TEMA OU MATÉRIA</w:t>
-      </w:r>
-      <w:bookmarkEnd w:id="6"/>
-    </w:p>
-    <w:p/>
-    <w:p>
-      <w:r>
-        <w:t xml:space="preserve">É a parte principal e mais extensa do trabalho. Deve apresentar a fundamentação teórica, a metodologia, os resultados e a discussão. Divide-se em seções e subseções conforme a NBR 6024 (ASSOCIAÇÃO BRASILEIRA DE NORMAS TÉCNICAS, 2012). Quanto </w:t>
-      </w:r>
-      <w:r>
-        <w:t>à</w:t>
-      </w:r>
-      <w:r>
-        <w:t xml:space="preserve"> sua estrutura, segue as recomendações da norma </w:t>
-      </w:r>
-      <w:r>
-        <w:t xml:space="preserve">NBR 14724 de 2011 </w:t>
-      </w:r>
-      <w:r>
-        <w:t>para preparação de trabalhos acadêmicos (ASSOCIAÇÃO BRASILEIRA DE NORMAS TÉCNICAS, 2011). Qu</w:t>
-      </w:r>
-      <w:r>
-        <w:t>anto à f</w:t>
-      </w:r>
-      <w:r>
-        <w:t>ormatação, seg</w:t>
-      </w:r>
-      <w:r>
-        <w:t>ue o modelo adotado pela UFSC, em</w:t>
-      </w:r>
-      <w:r>
-        <w:t xml:space="preserve"> formato A5.</w:t>
-      </w:r>
-    </w:p>
-    <w:p>
-      <w:pPr>
-        <w:pStyle w:val="Legenda"/>
-        <w:keepNext/>
-        <w:spacing w:before="120"/>
-        <w:rPr>
-          <w:b/>
-          <w:sz w:val="19"/>
-          <w:szCs w:val="19"/>
-        </w:rPr>
-      </w:pPr>
-      <w:bookmarkStart w:id="7" w:name="_Toc449547046"/>
-      <w:r>
-        <w:rPr>
-          <w:sz w:val="19"/>
-          <w:szCs w:val="19"/>
-        </w:rPr>
-        <w:t xml:space="preserve">Figura </w:t>
-      </w:r>
-      <w:r>
-        <w:rPr>
-          <w:b/>
-          <w:sz w:val="19"/>
-          <w:szCs w:val="19"/>
-        </w:rPr>
-        <w:fldChar w:fldCharType="begin"/>
-      </w:r>
-      <w:r>
-        <w:rPr>
-          <w:sz w:val="19"/>
-          <w:szCs w:val="19"/>
-        </w:rPr>
-        <w:instrText xml:space="preserve"> SEQ Figura \* ARABIC </w:instrText>
-      </w:r>
-      <w:r>
-        <w:rPr>
-          <w:b/>
-          <w:sz w:val="19"/>
-          <w:szCs w:val="19"/>
-        </w:rPr>
-        <w:fldChar w:fldCharType="separate"/>
-      </w:r>
-      <w:r>
-        <w:rPr>
-          <w:noProof/>
-          <w:sz w:val="19"/>
-          <w:szCs w:val="19"/>
-        </w:rPr>
-        <w:t>2</w:t>
-      </w:r>
-      <w:r>
-        <w:rPr>
-          <w:b/>
-          <w:sz w:val="19"/>
-          <w:szCs w:val="19"/>
-        </w:rPr>
-        <w:fldChar w:fldCharType="end"/>
-      </w:r>
-      <w:r>
-        <w:rPr>
-          <w:sz w:val="19"/>
-          <w:szCs w:val="19"/>
-        </w:rPr>
-        <w:t xml:space="preserve"> - Elementos do trabalho acadêmico</w:t>
-      </w:r>
-      <w:bookmarkEnd w:id="7"/>
-      <w:r>
-        <w:rPr>
-          <w:sz w:val="19"/>
-          <w:szCs w:val="19"/>
-        </w:rPr>
-        <w:t>.</w:t>
-      </w:r>
-    </w:p>
-    <w:p>
-      <w:pPr>
-        <w:keepNext/>
-        <w:ind w:firstLine="0"/>
-      </w:pPr>
-      <w:r>
-        <w:rPr>
-          <w:szCs w:val="19"/>
-        </w:rPr>
-        <w:object w:dxaOrig="7183" w:dyaOrig="5393">
-          <v:shapetype id="_x0000_t75" coordsize="21600,21600" o:spt="75" o:preferrelative="t" path="m@4@5l@4@11@9@11@9@5xe" filled="f" stroked="f">
-            <v:stroke joinstyle="miter"/>
-            <v:formulas>
-              <v:f eqn="if lineDrawn pixelLineWidth 0"/>
-              <v:f eqn="sum @0 1 0"/>
-              <v:f eqn="sum 0 0 @1"/>
-              <v:f eqn="prod @2 1 2"/>
-              <v:f eqn="prod @3 21600 pixelWidth"/>
-              <v:f eqn="prod @3 21600 pixelHeight"/>
-              <v:f eqn="sum @0 0 1"/>
-              <v:f eqn="prod @6 1 2"/>
-              <v:f eqn="prod @7 21600 pixelWidth"/>
-              <v:f eqn="sum @8 21600 0"/>
-              <v:f eqn="prod @7 21600 pixelHeight"/>
-              <v:f eqn="sum @10 21600 0"/>
-            </v:formulas>
-            <v:path o:extrusionok="f" gradientshapeok="t" o:connecttype="rect"/>
-            <o:lock v:ext="edit" aspectratio="t"/>
-          </v:shapetype>
-          <v:shape id="_x0000_i1025" type="#_x0000_t75" style="width:247.3pt;height:186.1pt;mso-position-vertical:absolute" o:ole="">
-            <v:imagedata r:id="rId12" o:title=""/>
-          </v:shape>
-          <o:OLEObject Type="Embed" ProgID="PowerPoint.Slide.12" ShapeID="_x0000_i1025" DrawAspect="Content" ObjectID="_1584718624" r:id="rId13"/>
-        </w:object>
-      </w:r>
-    </w:p>
-    <w:p>
-      <w:pPr>
-        <w:pStyle w:val="Legenda"/>
-        <w:rPr>
-          <w:b/>
-          <w:sz w:val="19"/>
-          <w:szCs w:val="19"/>
-        </w:rPr>
-      </w:pPr>
-      <w:r>
-        <w:rPr>
-          <w:sz w:val="19"/>
-          <w:szCs w:val="19"/>
-        </w:rPr>
-        <w:t>Fonte: Universidade Federal do Paraná (1996)</w:t>
-      </w:r>
-      <w:r>
-        <w:rPr>
-          <w:sz w:val="19"/>
-          <w:szCs w:val="19"/>
-        </w:rPr>
-        <w:t>.</w:t>
-      </w:r>
-    </w:p>
-    <w:p/>
-    <w:p>
-      <w:pPr>
-        <w:pStyle w:val="Ttulo3"/>
-      </w:pPr>
-      <w:r>
-        <w:t xml:space="preserve"> </w:t>
-      </w:r>
-      <w:bookmarkStart w:id="8" w:name="_Toc476647176"/>
-      <w:r>
-        <w:t>Formatação do texto</w:t>
-      </w:r>
-      <w:bookmarkEnd w:id="8"/>
-    </w:p>
-    <w:p>
-      <w:pPr>
-        <w:ind w:left="1"/>
-      </w:pPr>
-    </w:p>
-    <w:p>
-      <w:pPr>
-        <w:ind w:left="1"/>
-      </w:pPr>
-      <w:r>
-        <w:t>No que diz respeito à estrutura do trabalho, o modelo para dissertações e teses adotado pela UFSC segue a NBR 14724 (2011). Porém, em relação à formatação, a UFSC adotou o tamanho A5, que cor</w:t>
-      </w:r>
-      <w:r>
-        <w:t>responde à metade do A4. Por ess</w:t>
-      </w:r>
-      <w:r>
-        <w:t xml:space="preserve">a razão, foi necessário </w:t>
-      </w:r>
-      <w:r>
-        <w:t xml:space="preserve">fazer </w:t>
-      </w:r>
-      <w:r>
-        <w:t>uma adequação no tamanho da fonte, espaçamento entrelinhas, margens etc</w:t>
-      </w:r>
-      <w:r>
-        <w:t>.</w:t>
-      </w:r>
-      <w:r>
-        <w:t>, co</w:t>
-      </w:r>
-      <w:r>
-        <w:t xml:space="preserve">nforme exposto </w:t>
-      </w:r>
-      <w:r>
-        <w:t>a seguir.</w:t>
-      </w:r>
-    </w:p>
-    <w:p>
-      <w:pPr>
-        <w:pStyle w:val="PargrafodaLista"/>
-        <w:numPr>
-          <w:ilvl w:val="0"/>
-          <w:numId w:val="9"/>
-        </w:numPr>
-        <w:ind w:left="1134" w:hanging="283"/>
-      </w:pPr>
-      <w:r>
-        <w:t xml:space="preserve">O texto deve ser justificado, digitado em cor preta, podendo utilizar outras cores somente para as ilustrações. </w:t>
-      </w:r>
-    </w:p>
-    <w:p>
-      <w:pPr>
-        <w:pStyle w:val="PargrafodaLista"/>
-        <w:numPr>
-          <w:ilvl w:val="0"/>
-          <w:numId w:val="9"/>
-        </w:numPr>
-        <w:ind w:left="1134" w:hanging="283"/>
-      </w:pPr>
-      <w:r>
-        <w:lastRenderedPageBreak/>
-        <w:t>Deve-se u</w:t>
-      </w:r>
-      <w:r>
-        <w:t>tilizar papel branco.</w:t>
-      </w:r>
-    </w:p>
-    <w:p>
-      <w:pPr>
-        <w:pStyle w:val="PargrafodaLista"/>
-        <w:numPr>
-          <w:ilvl w:val="0"/>
-          <w:numId w:val="9"/>
-        </w:numPr>
-        <w:ind w:left="1134" w:hanging="283"/>
-      </w:pPr>
-      <w:r>
-        <w:t>Os elementos pré-textuais devem i</w:t>
-      </w:r>
-      <w:r>
-        <w:t>niciar no anverso da folha, com</w:t>
-      </w:r>
-      <w:r>
-        <w:t xml:space="preserve"> exceção da ficha catalográfica. </w:t>
-      </w:r>
-    </w:p>
-    <w:p>
-      <w:pPr>
-        <w:pStyle w:val="PargrafodaLista"/>
-        <w:numPr>
-          <w:ilvl w:val="0"/>
-          <w:numId w:val="9"/>
-        </w:numPr>
-        <w:ind w:left="1134" w:hanging="283"/>
-      </w:pPr>
-      <w:r>
-        <w:t>Os elementos textuais e pós-textuais devem ser digitados no anverso e verso das folhas, com espaçamento simples (1).</w:t>
-      </w:r>
-    </w:p>
-    <w:p>
-      <w:pPr>
-        <w:pStyle w:val="Legenda"/>
-        <w:keepNext/>
-        <w:spacing w:before="120"/>
-        <w:rPr>
-          <w:b/>
-          <w:sz w:val="19"/>
-          <w:szCs w:val="19"/>
-        </w:rPr>
-      </w:pPr>
-      <w:bookmarkStart w:id="9" w:name="_Toc447824110"/>
-      <w:bookmarkStart w:id="10" w:name="_Toc447824501"/>
-      <w:r>
-        <w:rPr>
-          <w:sz w:val="19"/>
-          <w:szCs w:val="19"/>
-        </w:rPr>
-        <w:t xml:space="preserve">Quadro </w:t>
-      </w:r>
-      <w:r>
-        <w:rPr>
-          <w:b/>
-          <w:sz w:val="19"/>
-          <w:szCs w:val="19"/>
-        </w:rPr>
-        <w:fldChar w:fldCharType="begin"/>
-      </w:r>
-      <w:r>
-        <w:rPr>
-          <w:sz w:val="19"/>
-          <w:szCs w:val="19"/>
-        </w:rPr>
-        <w:instrText xml:space="preserve"> SEQ Quadro \* ARABIC </w:instrText>
-      </w:r>
-      <w:r>
-        <w:rPr>
-          <w:b/>
-          <w:sz w:val="19"/>
-          <w:szCs w:val="19"/>
-        </w:rPr>
-        <w:fldChar w:fldCharType="separate"/>
-      </w:r>
-      <w:r>
-        <w:rPr>
-          <w:noProof/>
-          <w:sz w:val="19"/>
-          <w:szCs w:val="19"/>
-        </w:rPr>
-        <w:t>1</w:t>
-      </w:r>
-      <w:r>
-        <w:rPr>
-          <w:b/>
-          <w:sz w:val="19"/>
-          <w:szCs w:val="19"/>
-        </w:rPr>
-        <w:fldChar w:fldCharType="end"/>
-      </w:r>
-      <w:r>
-        <w:rPr>
-          <w:sz w:val="19"/>
-          <w:szCs w:val="19"/>
-        </w:rPr>
-        <w:t xml:space="preserve"> - Formatação do texto</w:t>
-      </w:r>
-      <w:bookmarkEnd w:id="9"/>
-      <w:bookmarkEnd w:id="10"/>
-      <w:r>
-        <w:rPr>
-          <w:sz w:val="19"/>
-          <w:szCs w:val="19"/>
-        </w:rPr>
-        <w:t>.</w:t>
-      </w:r>
-    </w:p>
-    <w:tbl>
-      <w:tblPr>
-        <w:tblStyle w:val="Tabelacomgrade"/>
-        <w:tblW w:w="6480" w:type="dxa"/>
-        <w:tblInd w:w="108" w:type="dxa"/>
-        <w:tblLook w:val="04A0" w:firstRow="1" w:lastRow="0" w:firstColumn="1" w:lastColumn="0" w:noHBand="0" w:noVBand="1"/>
-      </w:tblPr>
-      <w:tblGrid>
-        <w:gridCol w:w="1985"/>
-        <w:gridCol w:w="4495"/>
-      </w:tblGrid>
-      <w:tr>
-        <w:tc>
-          <w:tcPr>
-            <w:tcW w:w="1985" w:type="dxa"/>
-            <w:vAlign w:val="center"/>
-          </w:tcPr>
-          <w:p>
-            <w:pPr>
-              <w:ind w:firstLine="0"/>
-              <w:jc w:val="left"/>
-              <w:rPr>
-                <w:sz w:val="19"/>
-                <w:szCs w:val="19"/>
-              </w:rPr>
-            </w:pPr>
-            <w:r>
-              <w:rPr>
-                <w:sz w:val="19"/>
-                <w:szCs w:val="19"/>
-              </w:rPr>
-              <w:t>Cor</w:t>
-            </w:r>
-          </w:p>
-        </w:tc>
-        <w:tc>
-          <w:tcPr>
-            <w:tcW w:w="4495" w:type="dxa"/>
-            <w:vAlign w:val="center"/>
-          </w:tcPr>
-          <w:p>
-            <w:pPr>
-              <w:ind w:firstLine="0"/>
-              <w:jc w:val="left"/>
-              <w:rPr>
-                <w:sz w:val="19"/>
-                <w:szCs w:val="19"/>
-              </w:rPr>
-            </w:pPr>
-            <w:r>
-              <w:rPr>
-                <w:sz w:val="19"/>
-                <w:szCs w:val="19"/>
-              </w:rPr>
-              <w:t>Branco</w:t>
-            </w:r>
-          </w:p>
-        </w:tc>
-      </w:tr>
-      <w:tr>
-        <w:tc>
-          <w:tcPr>
-            <w:tcW w:w="1985" w:type="dxa"/>
-            <w:vAlign w:val="center"/>
-          </w:tcPr>
-          <w:p>
-            <w:pPr>
-              <w:ind w:firstLine="0"/>
-              <w:jc w:val="left"/>
-              <w:rPr>
-                <w:sz w:val="19"/>
-                <w:szCs w:val="19"/>
-              </w:rPr>
-            </w:pPr>
-            <w:r>
-              <w:rPr>
-                <w:sz w:val="19"/>
-                <w:szCs w:val="19"/>
-              </w:rPr>
-              <w:t>Formato do papel</w:t>
-            </w:r>
-          </w:p>
-        </w:tc>
-        <w:tc>
-          <w:tcPr>
-            <w:tcW w:w="4495" w:type="dxa"/>
-            <w:vAlign w:val="center"/>
-          </w:tcPr>
-          <w:p>
-            <w:pPr>
-              <w:ind w:firstLine="0"/>
-              <w:jc w:val="left"/>
-              <w:rPr>
-                <w:sz w:val="19"/>
-                <w:szCs w:val="19"/>
-              </w:rPr>
-            </w:pPr>
-            <w:r>
-              <w:rPr>
-                <w:sz w:val="19"/>
-                <w:szCs w:val="19"/>
-              </w:rPr>
-              <w:t>A5</w:t>
-            </w:r>
-          </w:p>
-        </w:tc>
-      </w:tr>
-      <w:tr>
-        <w:tc>
-          <w:tcPr>
-            <w:tcW w:w="1985" w:type="dxa"/>
-            <w:vAlign w:val="center"/>
-          </w:tcPr>
-          <w:p>
-            <w:pPr>
-              <w:ind w:firstLine="0"/>
-              <w:jc w:val="left"/>
-              <w:rPr>
-                <w:sz w:val="19"/>
-                <w:szCs w:val="19"/>
-              </w:rPr>
-            </w:pPr>
-            <w:r>
-              <w:rPr>
-                <w:sz w:val="19"/>
-                <w:szCs w:val="19"/>
-              </w:rPr>
-              <w:t>Gramatura</w:t>
-            </w:r>
-          </w:p>
-        </w:tc>
-        <w:tc>
-          <w:tcPr>
-            <w:tcW w:w="4495" w:type="dxa"/>
-            <w:vAlign w:val="center"/>
-          </w:tcPr>
-          <w:p>
-            <w:pPr>
-              <w:ind w:firstLine="0"/>
-              <w:jc w:val="left"/>
-              <w:rPr>
-                <w:sz w:val="19"/>
-                <w:szCs w:val="19"/>
-              </w:rPr>
-            </w:pPr>
-            <w:r>
-              <w:rPr>
-                <w:sz w:val="19"/>
-                <w:szCs w:val="19"/>
-              </w:rPr>
-              <w:t>75</w:t>
-            </w:r>
-          </w:p>
-        </w:tc>
-      </w:tr>
-      <w:tr>
-        <w:tc>
-          <w:tcPr>
-            <w:tcW w:w="1985" w:type="dxa"/>
-            <w:vAlign w:val="center"/>
-          </w:tcPr>
-          <w:p>
-            <w:pPr>
-              <w:ind w:firstLine="0"/>
-              <w:jc w:val="left"/>
-              <w:rPr>
-                <w:sz w:val="19"/>
-                <w:szCs w:val="19"/>
-              </w:rPr>
-            </w:pPr>
-            <w:r>
-              <w:rPr>
-                <w:sz w:val="19"/>
-                <w:szCs w:val="19"/>
-              </w:rPr>
-              <w:t>Impressão</w:t>
-            </w:r>
-          </w:p>
-        </w:tc>
-        <w:tc>
-          <w:tcPr>
-            <w:tcW w:w="4495" w:type="dxa"/>
-            <w:vAlign w:val="center"/>
-          </w:tcPr>
-          <w:p>
-            <w:pPr>
-              <w:ind w:firstLine="0"/>
-              <w:jc w:val="left"/>
-              <w:rPr>
-                <w:sz w:val="19"/>
-                <w:szCs w:val="19"/>
-              </w:rPr>
-            </w:pPr>
-            <w:r>
-              <w:rPr>
-                <w:sz w:val="19"/>
-                <w:szCs w:val="19"/>
-              </w:rPr>
-              <w:t>Frente e verso</w:t>
-            </w:r>
-          </w:p>
-        </w:tc>
-      </w:tr>
-      <w:tr>
-        <w:tc>
-          <w:tcPr>
-            <w:tcW w:w="1985" w:type="dxa"/>
-            <w:vAlign w:val="center"/>
-          </w:tcPr>
-          <w:p>
-            <w:pPr>
-              <w:ind w:firstLine="0"/>
-              <w:jc w:val="left"/>
-              <w:rPr>
-                <w:sz w:val="19"/>
-                <w:szCs w:val="19"/>
-              </w:rPr>
-            </w:pPr>
-            <w:r>
-              <w:rPr>
-                <w:sz w:val="19"/>
-                <w:szCs w:val="19"/>
-              </w:rPr>
-              <w:t>Margens</w:t>
-            </w:r>
-          </w:p>
-        </w:tc>
-        <w:tc>
-          <w:tcPr>
-            <w:tcW w:w="4495" w:type="dxa"/>
-            <w:vAlign w:val="center"/>
-          </w:tcPr>
-          <w:p>
-            <w:pPr>
-              <w:ind w:firstLine="0"/>
-              <w:jc w:val="left"/>
-              <w:rPr>
-                <w:sz w:val="19"/>
-                <w:szCs w:val="19"/>
-              </w:rPr>
-            </w:pPr>
-            <w:r>
-              <w:rPr>
-                <w:sz w:val="19"/>
-                <w:szCs w:val="19"/>
-              </w:rPr>
-              <w:t xml:space="preserve">Espelhadas: </w:t>
-            </w:r>
-            <w:r>
-              <w:rPr>
-                <w:sz w:val="19"/>
-                <w:szCs w:val="19"/>
-              </w:rPr>
-              <w:t>S</w:t>
-            </w:r>
-            <w:r>
-              <w:rPr>
-                <w:sz w:val="19"/>
-                <w:szCs w:val="19"/>
-              </w:rPr>
-              <w:t>uperior 2, Inferior: 1,5, Interna 2,5 e Externa: 1,5.</w:t>
-            </w:r>
-          </w:p>
-        </w:tc>
-      </w:tr>
-      <w:tr>
-        <w:tc>
-          <w:tcPr>
-            <w:tcW w:w="1985" w:type="dxa"/>
-            <w:vAlign w:val="center"/>
-          </w:tcPr>
-          <w:p>
-            <w:pPr>
-              <w:ind w:firstLine="0"/>
-              <w:jc w:val="left"/>
-              <w:rPr>
-                <w:sz w:val="19"/>
-                <w:szCs w:val="19"/>
-              </w:rPr>
-            </w:pPr>
-            <w:r>
-              <w:rPr>
-                <w:sz w:val="19"/>
-                <w:szCs w:val="19"/>
-              </w:rPr>
-              <w:t>Cabeçalho</w:t>
-            </w:r>
-          </w:p>
-        </w:tc>
-        <w:tc>
-          <w:tcPr>
-            <w:tcW w:w="4495" w:type="dxa"/>
-            <w:vAlign w:val="center"/>
-          </w:tcPr>
-          <w:p>
-            <w:pPr>
-              <w:ind w:firstLine="0"/>
-              <w:jc w:val="left"/>
-              <w:rPr>
-                <w:sz w:val="19"/>
-                <w:szCs w:val="19"/>
-              </w:rPr>
-            </w:pPr>
-            <w:r>
-              <w:rPr>
-                <w:sz w:val="19"/>
-                <w:szCs w:val="19"/>
-              </w:rPr>
-              <w:t>0,7</w:t>
-            </w:r>
-          </w:p>
-        </w:tc>
-      </w:tr>
-      <w:tr>
-        <w:tc>
-          <w:tcPr>
-            <w:tcW w:w="1985" w:type="dxa"/>
-            <w:vAlign w:val="center"/>
-          </w:tcPr>
-          <w:p>
-            <w:pPr>
-              <w:ind w:firstLine="0"/>
-              <w:jc w:val="left"/>
-              <w:rPr>
-                <w:sz w:val="19"/>
-                <w:szCs w:val="19"/>
-              </w:rPr>
-            </w:pPr>
-            <w:r>
-              <w:rPr>
-                <w:sz w:val="19"/>
-                <w:szCs w:val="19"/>
-              </w:rPr>
-              <w:t>Rodapé</w:t>
-            </w:r>
-          </w:p>
-        </w:tc>
-        <w:tc>
-          <w:tcPr>
-            <w:tcW w:w="4495" w:type="dxa"/>
-            <w:vAlign w:val="center"/>
-          </w:tcPr>
-          <w:p>
-            <w:pPr>
-              <w:ind w:firstLine="0"/>
-              <w:jc w:val="left"/>
-              <w:rPr>
-                <w:sz w:val="19"/>
-                <w:szCs w:val="19"/>
-              </w:rPr>
-            </w:pPr>
-            <w:r>
-              <w:rPr>
-                <w:sz w:val="19"/>
-                <w:szCs w:val="19"/>
-              </w:rPr>
-              <w:t>0,7</w:t>
-            </w:r>
-          </w:p>
-        </w:tc>
-      </w:tr>
-      <w:tr>
-        <w:tc>
-          <w:tcPr>
-            <w:tcW w:w="1985" w:type="dxa"/>
-            <w:vAlign w:val="center"/>
-          </w:tcPr>
-          <w:p>
-            <w:pPr>
-              <w:ind w:firstLine="0"/>
-              <w:jc w:val="left"/>
-              <w:rPr>
-                <w:sz w:val="19"/>
-                <w:szCs w:val="19"/>
-              </w:rPr>
-            </w:pPr>
-            <w:r>
-              <w:rPr>
-                <w:sz w:val="19"/>
-                <w:szCs w:val="19"/>
-              </w:rPr>
-              <w:t>Paginação</w:t>
-            </w:r>
-          </w:p>
-        </w:tc>
-        <w:tc>
-          <w:tcPr>
-            <w:tcW w:w="4495" w:type="dxa"/>
-            <w:vAlign w:val="center"/>
-          </w:tcPr>
-          <w:p>
-            <w:pPr>
-              <w:ind w:firstLine="0"/>
-              <w:jc w:val="left"/>
-              <w:rPr>
-                <w:sz w:val="19"/>
-                <w:szCs w:val="19"/>
-              </w:rPr>
-            </w:pPr>
-            <w:r>
-              <w:rPr>
-                <w:sz w:val="19"/>
-                <w:szCs w:val="19"/>
-              </w:rPr>
-              <w:t>Externa</w:t>
-            </w:r>
-          </w:p>
-        </w:tc>
-      </w:tr>
-      <w:tr>
-        <w:tc>
-          <w:tcPr>
-            <w:tcW w:w="1985" w:type="dxa"/>
-            <w:vAlign w:val="center"/>
-          </w:tcPr>
-          <w:p>
-            <w:pPr>
-              <w:ind w:firstLine="0"/>
-              <w:jc w:val="left"/>
-              <w:rPr>
-                <w:sz w:val="19"/>
-                <w:szCs w:val="19"/>
-              </w:rPr>
-            </w:pPr>
-            <w:r>
-              <w:rPr>
-                <w:sz w:val="19"/>
-                <w:szCs w:val="19"/>
-              </w:rPr>
-              <w:t>Alinhamento vertical</w:t>
-            </w:r>
-          </w:p>
-        </w:tc>
-        <w:tc>
-          <w:tcPr>
-            <w:tcW w:w="4495" w:type="dxa"/>
-            <w:vAlign w:val="center"/>
-          </w:tcPr>
-          <w:p>
-            <w:pPr>
-              <w:ind w:firstLine="0"/>
-              <w:jc w:val="left"/>
-              <w:rPr>
-                <w:sz w:val="19"/>
-                <w:szCs w:val="19"/>
-              </w:rPr>
-            </w:pPr>
-            <w:r>
-              <w:rPr>
-                <w:sz w:val="19"/>
-                <w:szCs w:val="19"/>
-              </w:rPr>
-              <w:t>Superior</w:t>
-            </w:r>
-          </w:p>
-        </w:tc>
-      </w:tr>
-      <w:tr>
-        <w:tc>
-          <w:tcPr>
-            <w:tcW w:w="1985" w:type="dxa"/>
-            <w:vAlign w:val="center"/>
-          </w:tcPr>
-          <w:p>
-            <w:pPr>
-              <w:ind w:firstLine="0"/>
-              <w:jc w:val="left"/>
-              <w:rPr>
-                <w:sz w:val="19"/>
-                <w:szCs w:val="19"/>
-              </w:rPr>
-            </w:pPr>
-            <w:r>
-              <w:rPr>
-                <w:sz w:val="19"/>
-                <w:szCs w:val="19"/>
-              </w:rPr>
-              <w:t>Alinhamento do texto</w:t>
-            </w:r>
-          </w:p>
-        </w:tc>
-        <w:tc>
-          <w:tcPr>
-            <w:tcW w:w="4495" w:type="dxa"/>
-            <w:vAlign w:val="center"/>
-          </w:tcPr>
-          <w:p>
-            <w:pPr>
-              <w:ind w:firstLine="0"/>
-              <w:jc w:val="left"/>
-              <w:rPr>
-                <w:sz w:val="19"/>
-                <w:szCs w:val="19"/>
-              </w:rPr>
-            </w:pPr>
-            <w:r>
-              <w:rPr>
-                <w:sz w:val="19"/>
-                <w:szCs w:val="19"/>
-              </w:rPr>
-              <w:t>Justificado</w:t>
-            </w:r>
-          </w:p>
-        </w:tc>
-      </w:tr>
-      <w:tr>
-        <w:tc>
-          <w:tcPr>
-            <w:tcW w:w="1985" w:type="dxa"/>
-            <w:vAlign w:val="center"/>
-          </w:tcPr>
-          <w:p>
-            <w:pPr>
-              <w:ind w:firstLine="0"/>
-              <w:jc w:val="left"/>
-              <w:rPr>
-                <w:sz w:val="19"/>
-                <w:szCs w:val="19"/>
-              </w:rPr>
-            </w:pPr>
-            <w:r>
-              <w:rPr>
-                <w:sz w:val="19"/>
-                <w:szCs w:val="19"/>
-              </w:rPr>
-              <w:t>Alinhamento das referências</w:t>
-            </w:r>
-          </w:p>
-        </w:tc>
-        <w:tc>
-          <w:tcPr>
-            <w:tcW w:w="4495" w:type="dxa"/>
-            <w:vAlign w:val="center"/>
-          </w:tcPr>
-          <w:p>
-            <w:pPr>
-              <w:ind w:firstLine="0"/>
-              <w:jc w:val="left"/>
-              <w:rPr>
-                <w:sz w:val="19"/>
-                <w:szCs w:val="19"/>
-              </w:rPr>
-            </w:pPr>
-            <w:r>
-              <w:rPr>
-                <w:sz w:val="19"/>
-                <w:szCs w:val="19"/>
-              </w:rPr>
-              <w:t>À</w:t>
-            </w:r>
-            <w:r>
-              <w:rPr>
-                <w:sz w:val="19"/>
-                <w:szCs w:val="19"/>
-              </w:rPr>
-              <w:t xml:space="preserve"> esquerda</w:t>
-            </w:r>
-          </w:p>
-        </w:tc>
-      </w:tr>
-      <w:tr>
-        <w:tc>
-          <w:tcPr>
-            <w:tcW w:w="1985" w:type="dxa"/>
-            <w:vAlign w:val="center"/>
-          </w:tcPr>
-          <w:p>
-            <w:pPr>
-              <w:ind w:firstLine="0"/>
-              <w:jc w:val="left"/>
-              <w:rPr>
-                <w:sz w:val="19"/>
-                <w:szCs w:val="19"/>
-              </w:rPr>
-            </w:pPr>
-            <w:r>
-              <w:rPr>
-                <w:sz w:val="19"/>
-                <w:szCs w:val="19"/>
-              </w:rPr>
-              <w:t>Fonte sugerida</w:t>
-            </w:r>
-          </w:p>
-        </w:tc>
-        <w:tc>
-          <w:tcPr>
-            <w:tcW w:w="4495" w:type="dxa"/>
-            <w:vAlign w:val="center"/>
-          </w:tcPr>
-          <w:p>
-            <w:pPr>
-              <w:ind w:firstLine="0"/>
-              <w:jc w:val="left"/>
-              <w:rPr>
-                <w:sz w:val="19"/>
-                <w:szCs w:val="19"/>
-              </w:rPr>
-            </w:pPr>
-            <w:r>
-              <w:rPr>
-                <w:sz w:val="19"/>
-                <w:szCs w:val="19"/>
-              </w:rPr>
-              <w:t>Times New Roman</w:t>
-            </w:r>
-          </w:p>
-        </w:tc>
-      </w:tr>
-      <w:tr>
-        <w:tc>
-          <w:tcPr>
-            <w:tcW w:w="1985" w:type="dxa"/>
-            <w:vAlign w:val="center"/>
-          </w:tcPr>
-          <w:p>
-            <w:pPr>
-              <w:ind w:firstLine="0"/>
-              <w:jc w:val="left"/>
-              <w:rPr>
-                <w:sz w:val="19"/>
-                <w:szCs w:val="19"/>
-              </w:rPr>
-            </w:pPr>
-            <w:r>
-              <w:rPr>
-                <w:sz w:val="19"/>
-                <w:szCs w:val="19"/>
-              </w:rPr>
-              <w:t>Tamanho da fonte</w:t>
-            </w:r>
-          </w:p>
-        </w:tc>
-        <w:tc>
-          <w:tcPr>
-            <w:tcW w:w="4495" w:type="dxa"/>
-            <w:vAlign w:val="center"/>
-          </w:tcPr>
-          <w:p>
-            <w:pPr>
-              <w:ind w:firstLine="0"/>
-              <w:jc w:val="left"/>
-              <w:rPr>
-                <w:sz w:val="19"/>
-                <w:szCs w:val="19"/>
-              </w:rPr>
-            </w:pPr>
-            <w:r>
-              <w:rPr>
-                <w:sz w:val="19"/>
-                <w:szCs w:val="19"/>
-              </w:rPr>
-              <w:t>10,5 para o texto</w:t>
-            </w:r>
-            <w:r>
-              <w:rPr>
-                <w:sz w:val="19"/>
-                <w:szCs w:val="19"/>
-              </w:rPr>
-              <w:t>,</w:t>
-            </w:r>
-            <w:r>
-              <w:rPr>
-                <w:sz w:val="19"/>
-                <w:szCs w:val="19"/>
-              </w:rPr>
-              <w:t xml:space="preserve"> incluindo os títulos das seções e subseções</w:t>
-            </w:r>
-            <w:r>
-              <w:rPr>
-                <w:sz w:val="19"/>
-                <w:szCs w:val="19"/>
-              </w:rPr>
-              <w:t xml:space="preserve"> e referências</w:t>
-            </w:r>
-            <w:r>
-              <w:rPr>
-                <w:sz w:val="19"/>
-                <w:szCs w:val="19"/>
-              </w:rPr>
-              <w:t xml:space="preserve">. </w:t>
-            </w:r>
-            <w:r>
-              <w:rPr>
-                <w:sz w:val="19"/>
-                <w:szCs w:val="19"/>
-              </w:rPr>
-              <w:t>Para a</w:t>
-            </w:r>
-            <w:r>
-              <w:rPr>
-                <w:sz w:val="19"/>
-                <w:szCs w:val="19"/>
-              </w:rPr>
-              <w:t>s citações com mais de três linhas</w:t>
-            </w:r>
-            <w:r>
-              <w:rPr>
-                <w:sz w:val="19"/>
-                <w:szCs w:val="19"/>
-              </w:rPr>
-              <w:t>,</w:t>
-            </w:r>
-            <w:r>
-              <w:rPr>
-                <w:sz w:val="19"/>
-                <w:szCs w:val="19"/>
-              </w:rPr>
-              <w:t xml:space="preserve"> as legendas das ilustrações e tabelas, </w:t>
-            </w:r>
-            <w:r>
-              <w:rPr>
-                <w:sz w:val="19"/>
-                <w:szCs w:val="19"/>
-              </w:rPr>
-              <w:t xml:space="preserve">usar </w:t>
-            </w:r>
-            <w:r>
-              <w:rPr>
-                <w:sz w:val="19"/>
-                <w:szCs w:val="19"/>
-              </w:rPr>
-              <w:t>fonte 9,5.</w:t>
-            </w:r>
-          </w:p>
-        </w:tc>
-      </w:tr>
-      <w:tr>
-        <w:tc>
-          <w:tcPr>
-            <w:tcW w:w="1985" w:type="dxa"/>
-            <w:vAlign w:val="center"/>
-          </w:tcPr>
-          <w:p>
-            <w:pPr>
-              <w:ind w:firstLine="0"/>
-              <w:jc w:val="left"/>
-              <w:rPr>
-                <w:sz w:val="19"/>
-                <w:szCs w:val="19"/>
-              </w:rPr>
-            </w:pPr>
-            <w:r>
-              <w:rPr>
-                <w:sz w:val="19"/>
-                <w:szCs w:val="19"/>
-              </w:rPr>
-              <w:t>Espaçamento entre linhas</w:t>
-            </w:r>
-            <w:r>
-              <w:rPr>
-                <w:sz w:val="19"/>
-                <w:szCs w:val="19"/>
-              </w:rPr>
-              <w:t xml:space="preserve"> para o texto e referências</w:t>
-            </w:r>
-          </w:p>
-        </w:tc>
-        <w:tc>
-          <w:tcPr>
-            <w:tcW w:w="4495" w:type="dxa"/>
-            <w:vAlign w:val="center"/>
-          </w:tcPr>
-          <w:p>
-            <w:pPr>
-              <w:ind w:firstLine="0"/>
-              <w:jc w:val="left"/>
-              <w:rPr>
-                <w:sz w:val="19"/>
-                <w:szCs w:val="19"/>
-              </w:rPr>
-            </w:pPr>
-            <w:r>
-              <w:rPr>
-                <w:sz w:val="19"/>
-                <w:szCs w:val="19"/>
-              </w:rPr>
-              <w:t>Um (1) simples</w:t>
-            </w:r>
-          </w:p>
-        </w:tc>
-      </w:tr>
-      <w:tr>
-        <w:tc>
-          <w:tcPr>
-            <w:tcW w:w="1985" w:type="dxa"/>
-            <w:vAlign w:val="center"/>
-          </w:tcPr>
-          <w:p>
-            <w:pPr>
-              <w:ind w:firstLine="0"/>
-              <w:jc w:val="left"/>
-              <w:rPr>
-                <w:sz w:val="19"/>
-                <w:szCs w:val="19"/>
-              </w:rPr>
-            </w:pPr>
-            <w:r>
-              <w:rPr>
-                <w:sz w:val="19"/>
-                <w:szCs w:val="19"/>
-              </w:rPr>
-              <w:t>Espaçamento entre parágrafos</w:t>
-            </w:r>
-          </w:p>
-        </w:tc>
-        <w:tc>
-          <w:tcPr>
-            <w:tcW w:w="4495" w:type="dxa"/>
-            <w:vAlign w:val="center"/>
-          </w:tcPr>
-          <w:p>
-            <w:pPr>
-              <w:ind w:firstLine="0"/>
-              <w:jc w:val="left"/>
-              <w:rPr>
-                <w:sz w:val="19"/>
-                <w:szCs w:val="19"/>
-              </w:rPr>
-            </w:pPr>
-            <w:r>
-              <w:rPr>
-                <w:sz w:val="19"/>
-                <w:szCs w:val="19"/>
-              </w:rPr>
-              <w:t>Anterior 0,0; Posterior 0,0</w:t>
-            </w:r>
-          </w:p>
-        </w:tc>
-      </w:tr>
-      <w:tr>
-        <w:tc>
-          <w:tcPr>
-            <w:tcW w:w="1985" w:type="dxa"/>
-            <w:vAlign w:val="center"/>
-          </w:tcPr>
-          <w:p>
-            <w:pPr>
-              <w:ind w:firstLine="0"/>
-              <w:jc w:val="left"/>
-              <w:rPr>
-                <w:sz w:val="19"/>
-                <w:szCs w:val="19"/>
-              </w:rPr>
-            </w:pPr>
-            <w:r>
-              <w:rPr>
-                <w:sz w:val="19"/>
-                <w:szCs w:val="19"/>
-              </w:rPr>
-              <w:t>Numeração da seção</w:t>
-            </w:r>
-          </w:p>
-        </w:tc>
-        <w:tc>
-          <w:tcPr>
-            <w:tcW w:w="4495" w:type="dxa"/>
-            <w:vAlign w:val="center"/>
-          </w:tcPr>
-          <w:p>
-            <w:pPr>
-              <w:keepNext/>
-              <w:ind w:firstLine="0"/>
-              <w:jc w:val="left"/>
-              <w:rPr>
-                <w:sz w:val="19"/>
-                <w:szCs w:val="19"/>
-              </w:rPr>
-            </w:pPr>
-            <w:r>
-              <w:rPr>
-                <w:sz w:val="19"/>
-                <w:szCs w:val="19"/>
-              </w:rPr>
-              <w:t>O indicativo numérico, em algarismo arábico, de uma seção precede seu título, alinhado à esquerda</w:t>
-            </w:r>
-            <w:r>
-              <w:rPr>
-                <w:sz w:val="19"/>
-                <w:szCs w:val="19"/>
-              </w:rPr>
-              <w:t>.</w:t>
-            </w:r>
-          </w:p>
-          <w:p>
-            <w:pPr>
-              <w:keepNext/>
-              <w:ind w:firstLine="0"/>
-              <w:jc w:val="left"/>
-              <w:rPr>
-                <w:sz w:val="19"/>
-                <w:szCs w:val="19"/>
-              </w:rPr>
-            </w:pPr>
-            <w:r>
-              <w:rPr>
-                <w:sz w:val="19"/>
-                <w:szCs w:val="19"/>
-              </w:rPr>
-              <w:t>As seções primárias devem  começar  sempre em páginas ímpares. Deixar um espaço (simples) entre o título da seção e o texto e entre o texto e o título da subseção.</w:t>
-            </w:r>
-          </w:p>
-          <w:p>
-            <w:pPr>
-              <w:keepNext/>
-              <w:ind w:firstLine="0"/>
-              <w:jc w:val="left"/>
-              <w:rPr>
-                <w:sz w:val="19"/>
-                <w:szCs w:val="19"/>
-              </w:rPr>
-            </w:pPr>
-            <w:r>
-              <w:rPr>
-                <w:sz w:val="19"/>
-                <w:szCs w:val="19"/>
-              </w:rPr>
-              <w:t>Títulos sem indicativo numérico: errata, agradecimentos,</w:t>
-            </w:r>
-            <w:r>
-              <w:rPr>
-                <w:sz w:val="19"/>
-                <w:szCs w:val="19"/>
-              </w:rPr>
-              <w:t xml:space="preserve"> listas de ilustrações, tabelas</w:t>
-            </w:r>
-            <w:r>
-              <w:rPr>
-                <w:sz w:val="19"/>
-                <w:szCs w:val="19"/>
-              </w:rPr>
-              <w:t xml:space="preserve"> etc</w:t>
-            </w:r>
-            <w:r>
-              <w:rPr>
-                <w:sz w:val="19"/>
-                <w:szCs w:val="19"/>
-              </w:rPr>
-              <w:t>.</w:t>
-            </w:r>
-            <w:r>
-              <w:rPr>
-                <w:sz w:val="19"/>
-                <w:szCs w:val="19"/>
-              </w:rPr>
-              <w:t>, resumo, sumário, referências, apêndices e anexos.</w:t>
-            </w:r>
-          </w:p>
-        </w:tc>
-      </w:tr>
-    </w:tbl>
-    <w:p>
-      <w:pPr>
-        <w:pStyle w:val="Legenda"/>
-        <w:rPr>
-          <w:sz w:val="19"/>
-          <w:szCs w:val="19"/>
-        </w:rPr>
-      </w:pPr>
-      <w:r>
-        <w:rPr>
-          <w:sz w:val="19"/>
-          <w:szCs w:val="19"/>
-        </w:rPr>
-        <w:t>Fonte: Universidade Federal de Santa Catarina (2011)</w:t>
-      </w:r>
-      <w:r>
-        <w:rPr>
-          <w:sz w:val="19"/>
-          <w:szCs w:val="19"/>
-        </w:rPr>
-        <w:t>.</w:t>
-      </w:r>
-    </w:p>
-    <w:p/>
-    <w:p/>
-    <w:p>
-      <w:pPr>
-        <w:pStyle w:val="Ttulo4"/>
-      </w:pPr>
-      <w:r>
-        <w:t xml:space="preserve"> </w:t>
-      </w:r>
-      <w:bookmarkStart w:id="11" w:name="_Toc476647177"/>
-      <w:r>
-        <w:t>As ilustrações</w:t>
-      </w:r>
-      <w:bookmarkEnd w:id="11"/>
-      <w:r>
-        <w:t xml:space="preserve"> </w:t>
-      </w:r>
-    </w:p>
-    <w:p/>
-    <w:p>
-      <w:r>
-        <w:lastRenderedPageBreak/>
-        <w:tab/>
-        <w:t>Independente</w:t>
-      </w:r>
-      <w:r>
-        <w:t>mente</w:t>
-      </w:r>
-      <w:r>
-        <w:t xml:space="preserve"> do tipo de ilustração (quadro, desenho, figura, fotografia, mapa, entre outros)</w:t>
-      </w:r>
-      <w:r>
-        <w:t>,</w:t>
-      </w:r>
-      <w:r>
-        <w:t xml:space="preserve"> sua identificação aparece na parte superior, precedida da palavra designativa. </w:t>
-      </w:r>
-    </w:p>
-    <w:p/>
-    <w:p>
-      <w:pPr>
-        <w:pStyle w:val="Citao"/>
-      </w:pPr>
-      <w:r>
-        <w:t>A indicação da fonte consultada deve aparecer na parte inferior, elemento obrigatório mesmo que seja produção do próprio autor. A ilustração deve ser citada no texto e inserida o mais próximo possível do texto a que se refere. (ASSOCIAÇÃO BRASILEIRA DE NORMAS TECNICAS, 2011</w:t>
-      </w:r>
-      <w:r>
-        <w:t xml:space="preserve">, </w:t>
-      </w:r>
-      <w:r>
-        <w:t>p</w:t>
-      </w:r>
-      <w:r>
-        <w:t>. 11</w:t>
-      </w:r>
-      <w:r>
-        <w:t>).</w:t>
-      </w:r>
-    </w:p>
-    <w:p>
-      <w:r>
-        <w:tab/>
-      </w:r>
-    </w:p>
-    <w:p>
-      <w:pPr>
-        <w:pStyle w:val="Ttulo4"/>
-      </w:pPr>
-      <w:r>
-        <w:t xml:space="preserve"> </w:t>
-      </w:r>
-      <w:bookmarkStart w:id="12" w:name="_Toc476647178"/>
-      <w:r>
-        <w:t>Equações e fórmulas</w:t>
-      </w:r>
-      <w:bookmarkEnd w:id="12"/>
-    </w:p>
-    <w:p>
-      <w:pPr>
-        <w:ind w:left="2"/>
-      </w:pPr>
-    </w:p>
-    <w:p>
-      <w:r>
-        <w:tab/>
-        <w:t>As equações e fórmulas devem ser destacadas no texto para facilitar a leitura. Para numerá-las, deve-se usar algarismos arábicos entre parênteses e alinhados à direita. Pode-se usar uma entrelinha maior do que a usada no texto (ASSOCIAÇÃO BRASILEIRA DE NORMAS TECNICAS, 2011).</w:t>
-      </w:r>
-    </w:p>
-    <w:p/>
-    <w:p>
-      <w:r>
-        <w:t>Exemplo</w:t>
-      </w:r>
-    </w:p>
-    <w:p/>
-    <w:p>
-      <w:pPr>
-        <w:tabs>
-          <w:tab w:val="left" w:pos="5103"/>
-        </w:tabs>
-        <w:rPr>
-          <w:szCs w:val="21"/>
-        </w:rPr>
-      </w:pPr>
-      <w:r>
-        <w:rPr>
-          <w:szCs w:val="21"/>
-        </w:rPr>
-        <w:t>X2 + Y2 = Z2</w:t>
-      </w:r>
-      <w:r>
-        <w:rPr>
-          <w:szCs w:val="21"/>
-        </w:rPr>
-        <w:tab/>
-      </w:r>
-      <w:r>
-        <w:rPr>
-          <w:szCs w:val="21"/>
-        </w:rPr>
-        <w:t>(1)</w:t>
-      </w:r>
-    </w:p>
-    <w:p>
-      <w:pPr>
-        <w:rPr>
-          <w:szCs w:val="21"/>
-        </w:rPr>
-      </w:pPr>
-    </w:p>
-    <w:p>
-      <w:pPr>
-        <w:tabs>
-          <w:tab w:val="left" w:pos="5103"/>
-        </w:tabs>
-        <w:rPr>
-          <w:szCs w:val="21"/>
-        </w:rPr>
-      </w:pPr>
-      <w:r>
-        <w:rPr>
-          <w:szCs w:val="21"/>
-        </w:rPr>
-        <w:t>(X2 + Y2) = n</w:t>
-      </w:r>
-      <w:r>
-        <w:rPr>
-          <w:szCs w:val="21"/>
-        </w:rPr>
-        <w:tab/>
-      </w:r>
-      <w:r>
-        <w:rPr>
-          <w:szCs w:val="21"/>
-        </w:rPr>
-        <w:tab/>
-      </w:r>
-      <w:r>
-        <w:rPr>
-          <w:szCs w:val="21"/>
-        </w:rPr>
-        <w:tab/>
-      </w:r>
-      <w:r>
-        <w:rPr>
-          <w:szCs w:val="21"/>
-        </w:rPr>
-        <w:tab/>
-      </w:r>
-      <w:r>
-        <w:rPr>
-          <w:szCs w:val="21"/>
-        </w:rPr>
-        <w:tab/>
-      </w:r>
-      <w:r>
-        <w:rPr>
-          <w:szCs w:val="21"/>
-        </w:rPr>
-        <w:tab/>
-      </w:r>
-      <w:r>
-        <w:rPr>
-          <w:szCs w:val="21"/>
-        </w:rPr>
-        <w:tab/>
-      </w:r>
-      <w:r>
-        <w:rPr>
-          <w:szCs w:val="21"/>
-        </w:rPr>
-        <w:t>(2)</w:t>
-      </w:r>
-    </w:p>
-    <w:p>
-      <w:pPr>
-        <w:tabs>
-          <w:tab w:val="left" w:pos="5103"/>
-        </w:tabs>
-      </w:pPr>
-    </w:p>
-    <w:p>
-      <w:pPr>
-        <w:tabs>
-          <w:tab w:val="left" w:pos="5103"/>
-        </w:tabs>
-      </w:pPr>
-    </w:p>
-    <w:p>
-      <w:r>
-        <w:tab/>
-      </w:r>
-      <w:r>
-        <w:tab/>
-      </w:r>
-      <w:r>
-        <w:tab/>
-      </w:r>
-      <w:r>
-        <w:tab/>
-      </w:r>
-      <w:r>
-        <w:tab/>
-      </w:r>
-      <w:r>
-        <w:tab/>
-      </w:r>
-    </w:p>
-    <w:p>
-      <w:pPr>
-        <w:pStyle w:val="Ttulo5"/>
-      </w:pPr>
-      <w:r>
-        <w:t xml:space="preserve"> </w:t>
-      </w:r>
-      <w:bookmarkStart w:id="13" w:name="_Toc476647179"/>
-      <w:r>
-        <w:t>Exemplo</w:t>
-      </w:r>
-      <w:r>
-        <w:t xml:space="preserve"> tabela.</w:t>
-      </w:r>
-      <w:bookmarkEnd w:id="13"/>
-      <w:r>
-        <w:t xml:space="preserve"> </w:t>
-      </w:r>
-    </w:p>
-    <w:p/>
-    <w:p>
-      <w:r>
-        <w:t>D</w:t>
-      </w:r>
-      <w:r>
-        <w:t>e acordo com</w:t>
-      </w:r>
-      <w:r>
-        <w:t xml:space="preserve"> </w:t>
-      </w:r>
-      <w:r>
-        <w:t>Instituto Brasileiro de Geografia e</w:t>
-      </w:r>
-      <w:r>
-        <w:t xml:space="preserve"> Estatística</w:t>
-      </w:r>
-      <w:r>
-        <w:t xml:space="preserve"> </w:t>
-      </w:r>
-      <w:r>
-        <w:t>(1993)</w:t>
-      </w:r>
-      <w:r>
-        <w:t>,</w:t>
-      </w:r>
-      <w:r>
-        <w:t xml:space="preserve"> tabela é uma forma não discursiva de apresentar informações onde os números representam a informação central.</w:t>
+      <w:r>
+        <w:t xml:space="preserve"> Os principais parâmetros deste motor estão descritos na Tabela 1.</w:t>
       </w:r>
     </w:p>
     <w:p/>
@@ -5327,1849 +4232,58 @@
     <w:p/>
     <w:p/>
     <w:p/>
-    <w:p>
-      <w:pPr>
-        <w:pStyle w:val="Legenda"/>
-        <w:keepNext/>
-        <w:rPr>
-          <w:b/>
-          <w:sz w:val="19"/>
-          <w:szCs w:val="19"/>
-        </w:rPr>
-      </w:pPr>
-      <w:bookmarkStart w:id="14" w:name="_Toc449547065"/>
-      <w:r>
-        <w:rPr>
-          <w:sz w:val="19"/>
-          <w:szCs w:val="19"/>
-        </w:rPr>
-        <w:lastRenderedPageBreak/>
-        <w:t xml:space="preserve">Tabela </w:t>
-      </w:r>
-      <w:r>
-        <w:rPr>
-          <w:sz w:val="19"/>
-          <w:szCs w:val="19"/>
-        </w:rPr>
-        <w:fldChar w:fldCharType="begin"/>
-      </w:r>
-      <w:r>
-        <w:rPr>
-          <w:sz w:val="19"/>
-          <w:szCs w:val="19"/>
-        </w:rPr>
-        <w:instrText xml:space="preserve"> SEQ Tabela \* ARABIC </w:instrText>
-      </w:r>
-      <w:r>
-        <w:rPr>
-          <w:sz w:val="19"/>
-          <w:szCs w:val="19"/>
-        </w:rPr>
-        <w:fldChar w:fldCharType="separate"/>
-      </w:r>
-      <w:r>
-        <w:rPr>
-          <w:noProof/>
-          <w:sz w:val="19"/>
-          <w:szCs w:val="19"/>
-        </w:rPr>
-        <w:t>1</w:t>
-      </w:r>
-      <w:r>
-        <w:rPr>
-          <w:sz w:val="19"/>
-          <w:szCs w:val="19"/>
-        </w:rPr>
-        <w:fldChar w:fldCharType="end"/>
-      </w:r>
-      <w:r>
-        <w:rPr>
-          <w:sz w:val="19"/>
-          <w:szCs w:val="19"/>
-        </w:rPr>
-        <w:t xml:space="preserve"> - Médias concentrações urbanas 2010-2011</w:t>
-      </w:r>
-      <w:bookmarkEnd w:id="14"/>
-    </w:p>
-    <w:tbl>
-      <w:tblPr>
-        <w:tblW w:w="5773" w:type="dxa"/>
-        <w:tblInd w:w="55" w:type="dxa"/>
-        <w:tblCellMar>
-          <w:left w:w="70" w:type="dxa"/>
-          <w:right w:w="70" w:type="dxa"/>
-        </w:tblCellMar>
-        <w:tblLook w:val="04A0" w:firstRow="1" w:lastRow="0" w:firstColumn="1" w:lastColumn="0" w:noHBand="0" w:noVBand="1"/>
-      </w:tblPr>
-      <w:tblGrid>
-        <w:gridCol w:w="1291"/>
-        <w:gridCol w:w="880"/>
-        <w:gridCol w:w="821"/>
-        <w:gridCol w:w="992"/>
-        <w:gridCol w:w="869"/>
-        <w:gridCol w:w="920"/>
-      </w:tblGrid>
-      <w:tr>
-        <w:trPr>
-          <w:trHeight w:val="398"/>
-        </w:trPr>
-        <w:tc>
-          <w:tcPr>
-            <w:tcW w:w="1291" w:type="dxa"/>
-            <w:tcBorders>
-              <w:top w:val="single" w:sz="8" w:space="0" w:color="000000"/>
-              <w:left w:val="nil"/>
-              <w:bottom w:val="nil"/>
-              <w:right w:val="nil"/>
-            </w:tcBorders>
-            <w:shd w:val="clear" w:color="auto" w:fill="auto"/>
-            <w:hideMark/>
-          </w:tcPr>
-          <w:p>
-            <w:pPr>
-              <w:ind w:firstLine="0"/>
-              <w:jc w:val="left"/>
-              <w:rPr>
-                <w:rFonts w:eastAsia="Times New Roman" w:cs="Times New Roman"/>
-                <w:b/>
-                <w:bCs/>
-                <w:color w:val="000000"/>
-                <w:sz w:val="14"/>
-                <w:szCs w:val="14"/>
-              </w:rPr>
-            </w:pPr>
-            <w:r>
-              <w:rPr>
-                <w:rFonts w:eastAsia="Times New Roman" w:cs="Times New Roman"/>
-                <w:b/>
-                <w:bCs/>
-                <w:color w:val="000000"/>
-                <w:sz w:val="14"/>
-                <w:szCs w:val="14"/>
-              </w:rPr>
-              <w:t>Média concentração urbana</w:t>
-            </w:r>
-          </w:p>
-        </w:tc>
-        <w:tc>
-          <w:tcPr>
-            <w:tcW w:w="1701" w:type="dxa"/>
-            <w:gridSpan w:val="2"/>
-            <w:tcBorders>
-              <w:top w:val="single" w:sz="8" w:space="0" w:color="000000"/>
-              <w:left w:val="nil"/>
-              <w:bottom w:val="nil"/>
-              <w:right w:val="nil"/>
-            </w:tcBorders>
-            <w:shd w:val="clear" w:color="auto" w:fill="auto"/>
-            <w:hideMark/>
-          </w:tcPr>
-          <w:p>
-            <w:pPr>
-              <w:tabs>
-                <w:tab w:val="left" w:pos="981"/>
-              </w:tabs>
-              <w:ind w:left="72" w:firstLine="142"/>
-              <w:jc w:val="right"/>
-              <w:rPr>
-                <w:rFonts w:eastAsia="Times New Roman" w:cs="Times New Roman"/>
-                <w:b/>
-                <w:bCs/>
-                <w:color w:val="000000"/>
-                <w:sz w:val="14"/>
-                <w:szCs w:val="14"/>
-              </w:rPr>
-            </w:pPr>
-            <w:r>
-              <w:rPr>
-                <w:rFonts w:eastAsia="Times New Roman" w:cs="Times New Roman"/>
-                <w:b/>
-                <w:bCs/>
-                <w:color w:val="000000"/>
-                <w:sz w:val="14"/>
-                <w:szCs w:val="14"/>
-              </w:rPr>
-              <w:t>População</w:t>
-            </w:r>
-          </w:p>
-        </w:tc>
-        <w:tc>
-          <w:tcPr>
-            <w:tcW w:w="992" w:type="dxa"/>
-            <w:tcBorders>
-              <w:top w:val="single" w:sz="8" w:space="0" w:color="000000"/>
-              <w:left w:val="nil"/>
-              <w:bottom w:val="single" w:sz="4" w:space="0" w:color="auto"/>
-              <w:right w:val="nil"/>
-            </w:tcBorders>
-            <w:shd w:val="clear" w:color="auto" w:fill="auto"/>
-            <w:hideMark/>
-          </w:tcPr>
-          <w:p>
-            <w:pPr>
-              <w:ind w:firstLine="0"/>
-              <w:jc w:val="right"/>
-              <w:rPr>
-                <w:rFonts w:eastAsia="Times New Roman" w:cs="Times New Roman"/>
-                <w:b/>
-                <w:bCs/>
-                <w:color w:val="000000"/>
-                <w:sz w:val="14"/>
-                <w:szCs w:val="14"/>
-              </w:rPr>
-            </w:pPr>
-            <w:r>
-              <w:rPr>
-                <w:rFonts w:eastAsia="Times New Roman" w:cs="Times New Roman"/>
-                <w:b/>
-                <w:bCs/>
-                <w:color w:val="000000"/>
-                <w:sz w:val="14"/>
-                <w:szCs w:val="14"/>
-              </w:rPr>
-              <w:t>Produto Interno Bruto – PIB (bilhões R$)</w:t>
-            </w:r>
-            <w:r>
-              <w:rPr>
-                <w:rFonts w:eastAsia="Times New Roman" w:cs="Times New Roman"/>
-                <w:b/>
-                <w:bCs/>
-                <w:color w:val="000000"/>
-                <w:sz w:val="14"/>
-                <w:szCs w:val="14"/>
-                <w:vertAlign w:val="superscript"/>
-              </w:rPr>
-              <w:t>1, 3</w:t>
-            </w:r>
-          </w:p>
-        </w:tc>
-        <w:tc>
-          <w:tcPr>
-            <w:tcW w:w="869" w:type="dxa"/>
-            <w:tcBorders>
-              <w:top w:val="single" w:sz="8" w:space="0" w:color="000000"/>
-              <w:left w:val="nil"/>
-              <w:bottom w:val="single" w:sz="4" w:space="0" w:color="auto"/>
-              <w:right w:val="nil"/>
-            </w:tcBorders>
-            <w:shd w:val="clear" w:color="auto" w:fill="auto"/>
-            <w:hideMark/>
-          </w:tcPr>
-          <w:p>
-            <w:pPr>
-              <w:ind w:firstLine="0"/>
-              <w:jc w:val="right"/>
-              <w:rPr>
-                <w:rFonts w:eastAsia="Times New Roman" w:cs="Times New Roman"/>
-                <w:b/>
-                <w:bCs/>
-                <w:color w:val="000000"/>
-                <w:sz w:val="14"/>
-                <w:szCs w:val="14"/>
-              </w:rPr>
-            </w:pPr>
-            <w:r>
-              <w:rPr>
-                <w:rFonts w:eastAsia="Times New Roman" w:cs="Times New Roman"/>
-                <w:b/>
-                <w:bCs/>
-                <w:color w:val="000000"/>
-                <w:sz w:val="14"/>
-                <w:szCs w:val="14"/>
-              </w:rPr>
-              <w:t>Número</w:t>
-            </w:r>
-            <w:r>
-              <w:rPr>
-                <w:rFonts w:eastAsia="Times New Roman" w:cs="Times New Roman"/>
-                <w:b/>
-                <w:bCs/>
-                <w:color w:val="000000"/>
-                <w:sz w:val="14"/>
-                <w:szCs w:val="14"/>
-              </w:rPr>
-              <w:br/>
-              <w:t>de empresas</w:t>
-            </w:r>
-            <w:r>
-              <w:rPr>
-                <w:rFonts w:eastAsia="Times New Roman" w:cs="Times New Roman"/>
-                <w:b/>
-                <w:bCs/>
-                <w:color w:val="000000"/>
-                <w:sz w:val="14"/>
-                <w:szCs w:val="14"/>
-                <w:vertAlign w:val="superscript"/>
-              </w:rPr>
-              <w:t>2, 3</w:t>
-            </w:r>
-          </w:p>
-        </w:tc>
-        <w:tc>
-          <w:tcPr>
-            <w:tcW w:w="920" w:type="dxa"/>
-            <w:tcBorders>
-              <w:top w:val="single" w:sz="8" w:space="0" w:color="000000"/>
-              <w:left w:val="nil"/>
-              <w:bottom w:val="single" w:sz="4" w:space="0" w:color="auto"/>
-              <w:right w:val="nil"/>
-            </w:tcBorders>
-            <w:shd w:val="clear" w:color="auto" w:fill="auto"/>
-            <w:hideMark/>
-          </w:tcPr>
-          <w:p>
-            <w:pPr>
-              <w:ind w:firstLine="0"/>
-              <w:jc w:val="right"/>
-              <w:rPr>
-                <w:rFonts w:eastAsia="Times New Roman" w:cs="Times New Roman"/>
-                <w:b/>
-                <w:bCs/>
-                <w:color w:val="000000"/>
-                <w:sz w:val="14"/>
-                <w:szCs w:val="14"/>
-              </w:rPr>
-            </w:pPr>
-            <w:r>
-              <w:rPr>
-                <w:rFonts w:eastAsia="Times New Roman" w:cs="Times New Roman"/>
-                <w:b/>
-                <w:bCs/>
-                <w:color w:val="000000"/>
-                <w:sz w:val="14"/>
-                <w:szCs w:val="14"/>
-              </w:rPr>
-              <w:t>Número de</w:t>
-            </w:r>
-            <w:r>
-              <w:rPr>
-                <w:rFonts w:eastAsia="Times New Roman" w:cs="Times New Roman"/>
-                <w:b/>
-                <w:bCs/>
-                <w:color w:val="000000"/>
-                <w:sz w:val="14"/>
-                <w:szCs w:val="14"/>
-              </w:rPr>
-              <w:br/>
-              <w:t>unidades locais</w:t>
-            </w:r>
-            <w:r>
-              <w:rPr>
-                <w:rFonts w:eastAsia="Times New Roman" w:cs="Times New Roman"/>
-                <w:b/>
-                <w:bCs/>
-                <w:color w:val="000000"/>
-                <w:sz w:val="14"/>
-                <w:szCs w:val="14"/>
-                <w:vertAlign w:val="superscript"/>
-              </w:rPr>
-              <w:t>2, 3</w:t>
-            </w:r>
-          </w:p>
-        </w:tc>
-      </w:tr>
-      <w:tr>
-        <w:trPr>
-          <w:trHeight w:val="398"/>
-        </w:trPr>
-        <w:tc>
-          <w:tcPr>
-            <w:tcW w:w="1291" w:type="dxa"/>
-            <w:tcBorders>
-              <w:top w:val="single" w:sz="4" w:space="0" w:color="000000"/>
-              <w:left w:val="nil"/>
-              <w:bottom w:val="nil"/>
-              <w:right w:val="nil"/>
-            </w:tcBorders>
-            <w:shd w:val="clear" w:color="auto" w:fill="auto"/>
-            <w:hideMark/>
-          </w:tcPr>
-          <w:p>
-            <w:pPr>
-              <w:ind w:firstLine="0"/>
-              <w:jc w:val="left"/>
-              <w:rPr>
-                <w:rFonts w:eastAsia="Times New Roman" w:cs="Times New Roman"/>
-                <w:b/>
-                <w:bCs/>
-                <w:color w:val="000000"/>
-                <w:sz w:val="14"/>
-                <w:szCs w:val="14"/>
-              </w:rPr>
-            </w:pPr>
-            <w:r>
-              <w:rPr>
-                <w:rFonts w:eastAsia="Times New Roman" w:cs="Times New Roman"/>
-                <w:b/>
-                <w:bCs/>
-                <w:color w:val="000000"/>
-                <w:sz w:val="14"/>
-                <w:szCs w:val="14"/>
-              </w:rPr>
-              <w:t>Nome</w:t>
-            </w:r>
-          </w:p>
-        </w:tc>
-        <w:tc>
-          <w:tcPr>
-            <w:tcW w:w="880" w:type="dxa"/>
-            <w:tcBorders>
-              <w:top w:val="single" w:sz="4" w:space="0" w:color="000000"/>
-              <w:left w:val="nil"/>
-              <w:bottom w:val="nil"/>
-              <w:right w:val="nil"/>
-            </w:tcBorders>
-            <w:shd w:val="clear" w:color="auto" w:fill="auto"/>
-            <w:hideMark/>
-          </w:tcPr>
-          <w:p>
-            <w:pPr>
-              <w:ind w:firstLine="0"/>
-              <w:jc w:val="right"/>
-              <w:rPr>
-                <w:rFonts w:eastAsia="Times New Roman" w:cs="Times New Roman"/>
-                <w:b/>
-                <w:bCs/>
-                <w:color w:val="000000"/>
-                <w:sz w:val="14"/>
-                <w:szCs w:val="14"/>
-              </w:rPr>
-            </w:pPr>
-            <w:r>
-              <w:rPr>
-                <w:rFonts w:eastAsia="Times New Roman" w:cs="Times New Roman"/>
-                <w:b/>
-                <w:bCs/>
-                <w:color w:val="000000"/>
-                <w:sz w:val="14"/>
-                <w:szCs w:val="14"/>
-              </w:rPr>
-              <w:t>Total</w:t>
-            </w:r>
-          </w:p>
-        </w:tc>
-        <w:tc>
-          <w:tcPr>
-            <w:tcW w:w="821" w:type="dxa"/>
-            <w:tcBorders>
-              <w:top w:val="single" w:sz="4" w:space="0" w:color="000000"/>
-              <w:left w:val="nil"/>
-              <w:bottom w:val="nil"/>
-              <w:right w:val="nil"/>
-            </w:tcBorders>
-            <w:shd w:val="clear" w:color="auto" w:fill="auto"/>
-            <w:hideMark/>
-          </w:tcPr>
-          <w:p>
-            <w:pPr>
-              <w:ind w:firstLine="0"/>
-              <w:jc w:val="right"/>
-              <w:rPr>
-                <w:rFonts w:eastAsia="Times New Roman" w:cs="Times New Roman"/>
-                <w:b/>
-                <w:bCs/>
-                <w:color w:val="000000"/>
-                <w:sz w:val="14"/>
-                <w:szCs w:val="14"/>
-              </w:rPr>
-            </w:pPr>
-            <w:r>
-              <w:rPr>
-                <w:rFonts w:eastAsia="Times New Roman" w:cs="Times New Roman"/>
-                <w:b/>
-                <w:bCs/>
-                <w:color w:val="000000"/>
-                <w:sz w:val="14"/>
-                <w:szCs w:val="14"/>
-              </w:rPr>
-              <w:t>No Brasil</w:t>
-            </w:r>
-            <w:r>
-              <w:rPr>
-                <w:rFonts w:eastAsia="Times New Roman" w:cs="Times New Roman"/>
-                <w:b/>
-                <w:bCs/>
-                <w:color w:val="000000"/>
-                <w:sz w:val="14"/>
-                <w:szCs w:val="14"/>
-                <w:vertAlign w:val="superscript"/>
-              </w:rPr>
-              <w:t>1</w:t>
-            </w:r>
-          </w:p>
-        </w:tc>
-        <w:tc>
-          <w:tcPr>
-            <w:tcW w:w="992" w:type="dxa"/>
-            <w:tcBorders>
-              <w:top w:val="single" w:sz="4" w:space="0" w:color="auto"/>
-              <w:left w:val="nil"/>
-              <w:bottom w:val="nil"/>
-              <w:right w:val="nil"/>
-            </w:tcBorders>
-            <w:shd w:val="clear" w:color="auto" w:fill="auto"/>
-            <w:noWrap/>
-            <w:vAlign w:val="bottom"/>
-            <w:hideMark/>
-          </w:tcPr>
-          <w:p>
-            <w:pPr>
-              <w:ind w:firstLine="0"/>
-              <w:jc w:val="left"/>
-              <w:rPr>
-                <w:rFonts w:eastAsia="Times New Roman" w:cs="Times New Roman"/>
-                <w:color w:val="000000"/>
-                <w:sz w:val="14"/>
-                <w:szCs w:val="14"/>
-              </w:rPr>
-            </w:pPr>
-          </w:p>
-        </w:tc>
-        <w:tc>
-          <w:tcPr>
-            <w:tcW w:w="869" w:type="dxa"/>
-            <w:tcBorders>
-              <w:top w:val="single" w:sz="4" w:space="0" w:color="auto"/>
-              <w:left w:val="nil"/>
-              <w:bottom w:val="nil"/>
-              <w:right w:val="nil"/>
-            </w:tcBorders>
-            <w:shd w:val="clear" w:color="auto" w:fill="auto"/>
-            <w:noWrap/>
-            <w:vAlign w:val="bottom"/>
-            <w:hideMark/>
-          </w:tcPr>
-          <w:p>
-            <w:pPr>
-              <w:ind w:firstLine="0"/>
-              <w:jc w:val="left"/>
-              <w:rPr>
-                <w:rFonts w:eastAsia="Times New Roman" w:cs="Times New Roman"/>
-                <w:color w:val="000000"/>
-                <w:sz w:val="14"/>
-                <w:szCs w:val="14"/>
-              </w:rPr>
-            </w:pPr>
-          </w:p>
-        </w:tc>
-        <w:tc>
-          <w:tcPr>
-            <w:tcW w:w="920" w:type="dxa"/>
-            <w:tcBorders>
-              <w:top w:val="single" w:sz="4" w:space="0" w:color="auto"/>
-              <w:left w:val="nil"/>
-              <w:bottom w:val="nil"/>
-              <w:right w:val="nil"/>
-            </w:tcBorders>
-            <w:shd w:val="clear" w:color="auto" w:fill="auto"/>
-            <w:noWrap/>
-            <w:vAlign w:val="bottom"/>
-            <w:hideMark/>
-          </w:tcPr>
-          <w:p>
-            <w:pPr>
-              <w:ind w:firstLine="0"/>
-              <w:jc w:val="left"/>
-              <w:rPr>
-                <w:rFonts w:eastAsia="Times New Roman" w:cs="Times New Roman"/>
-                <w:color w:val="000000"/>
-                <w:sz w:val="14"/>
-                <w:szCs w:val="14"/>
-              </w:rPr>
-            </w:pPr>
-          </w:p>
-        </w:tc>
-      </w:tr>
-      <w:tr>
-        <w:trPr>
-          <w:trHeight w:val="132"/>
-        </w:trPr>
-        <w:tc>
-          <w:tcPr>
-            <w:tcW w:w="1291" w:type="dxa"/>
-            <w:tcBorders>
-              <w:top w:val="nil"/>
-              <w:left w:val="nil"/>
-              <w:bottom w:val="nil"/>
-              <w:right w:val="nil"/>
-            </w:tcBorders>
-            <w:shd w:val="clear" w:color="auto" w:fill="auto"/>
-            <w:noWrap/>
-            <w:vAlign w:val="center"/>
-            <w:hideMark/>
-          </w:tcPr>
-          <w:p>
-            <w:pPr>
-              <w:ind w:firstLine="0"/>
-              <w:jc w:val="left"/>
-              <w:rPr>
-                <w:rFonts w:eastAsia="Times New Roman" w:cs="Times New Roman"/>
-                <w:color w:val="000000"/>
-                <w:sz w:val="14"/>
-                <w:szCs w:val="14"/>
-              </w:rPr>
-            </w:pPr>
-          </w:p>
-        </w:tc>
-        <w:tc>
-          <w:tcPr>
-            <w:tcW w:w="880" w:type="dxa"/>
-            <w:tcBorders>
-              <w:top w:val="nil"/>
-              <w:left w:val="nil"/>
-              <w:bottom w:val="nil"/>
-              <w:right w:val="nil"/>
-            </w:tcBorders>
-            <w:shd w:val="clear" w:color="auto" w:fill="auto"/>
-            <w:vAlign w:val="center"/>
-            <w:hideMark/>
-          </w:tcPr>
-          <w:p>
-            <w:pPr>
-              <w:ind w:firstLine="0"/>
-              <w:jc w:val="left"/>
-              <w:rPr>
-                <w:rFonts w:eastAsia="Times New Roman" w:cs="Times New Roman"/>
-                <w:color w:val="000000"/>
-                <w:sz w:val="14"/>
-                <w:szCs w:val="14"/>
-              </w:rPr>
-            </w:pPr>
-          </w:p>
-        </w:tc>
-        <w:tc>
-          <w:tcPr>
-            <w:tcW w:w="821" w:type="dxa"/>
-            <w:tcBorders>
-              <w:top w:val="nil"/>
-              <w:left w:val="nil"/>
-              <w:bottom w:val="nil"/>
-              <w:right w:val="nil"/>
-            </w:tcBorders>
-            <w:shd w:val="clear" w:color="auto" w:fill="auto"/>
-            <w:noWrap/>
-            <w:vAlign w:val="center"/>
-            <w:hideMark/>
-          </w:tcPr>
-          <w:p>
-            <w:pPr>
-              <w:ind w:firstLine="0"/>
-              <w:jc w:val="left"/>
-              <w:rPr>
-                <w:rFonts w:eastAsia="Times New Roman" w:cs="Times New Roman"/>
-                <w:color w:val="000000"/>
-                <w:sz w:val="14"/>
-                <w:szCs w:val="14"/>
-              </w:rPr>
-            </w:pPr>
-          </w:p>
-        </w:tc>
-        <w:tc>
-          <w:tcPr>
-            <w:tcW w:w="992" w:type="dxa"/>
-            <w:tcBorders>
-              <w:top w:val="nil"/>
-              <w:left w:val="nil"/>
-              <w:bottom w:val="nil"/>
-              <w:right w:val="nil"/>
-            </w:tcBorders>
-            <w:shd w:val="clear" w:color="auto" w:fill="auto"/>
-            <w:noWrap/>
-            <w:vAlign w:val="center"/>
-            <w:hideMark/>
-          </w:tcPr>
-          <w:p>
-            <w:pPr>
-              <w:ind w:firstLine="0"/>
-              <w:jc w:val="center"/>
-              <w:rPr>
-                <w:rFonts w:eastAsia="Times New Roman" w:cs="Times New Roman"/>
-                <w:color w:val="000000"/>
-                <w:sz w:val="14"/>
-                <w:szCs w:val="14"/>
-              </w:rPr>
-            </w:pPr>
-          </w:p>
-        </w:tc>
-        <w:tc>
-          <w:tcPr>
-            <w:tcW w:w="869" w:type="dxa"/>
-            <w:tcBorders>
-              <w:top w:val="nil"/>
-              <w:left w:val="nil"/>
-              <w:bottom w:val="nil"/>
-              <w:right w:val="nil"/>
-            </w:tcBorders>
-            <w:shd w:val="clear" w:color="auto" w:fill="auto"/>
-            <w:noWrap/>
-            <w:vAlign w:val="center"/>
-            <w:hideMark/>
-          </w:tcPr>
-          <w:p>
-            <w:pPr>
-              <w:ind w:firstLine="0"/>
-              <w:jc w:val="left"/>
-              <w:rPr>
-                <w:rFonts w:eastAsia="Times New Roman" w:cs="Times New Roman"/>
-                <w:color w:val="000000"/>
-                <w:sz w:val="14"/>
-                <w:szCs w:val="14"/>
-              </w:rPr>
-            </w:pPr>
-          </w:p>
-        </w:tc>
-        <w:tc>
-          <w:tcPr>
-            <w:tcW w:w="920" w:type="dxa"/>
-            <w:tcBorders>
-              <w:top w:val="nil"/>
-              <w:left w:val="nil"/>
-              <w:bottom w:val="nil"/>
-              <w:right w:val="nil"/>
-            </w:tcBorders>
-            <w:shd w:val="clear" w:color="auto" w:fill="auto"/>
-            <w:noWrap/>
-            <w:vAlign w:val="center"/>
-            <w:hideMark/>
-          </w:tcPr>
-          <w:p>
-            <w:pPr>
-              <w:ind w:firstLine="0"/>
-              <w:jc w:val="left"/>
-              <w:rPr>
-                <w:rFonts w:eastAsia="Times New Roman" w:cs="Times New Roman"/>
-                <w:color w:val="000000"/>
-                <w:sz w:val="14"/>
-                <w:szCs w:val="14"/>
-              </w:rPr>
-            </w:pPr>
-          </w:p>
-        </w:tc>
-      </w:tr>
-      <w:tr>
-        <w:trPr>
-          <w:trHeight w:val="267"/>
-        </w:trPr>
-        <w:tc>
-          <w:tcPr>
-            <w:tcW w:w="1291" w:type="dxa"/>
-            <w:tcBorders>
-              <w:top w:val="nil"/>
-              <w:left w:val="nil"/>
-              <w:bottom w:val="nil"/>
-              <w:right w:val="nil"/>
-            </w:tcBorders>
-            <w:shd w:val="clear" w:color="auto" w:fill="auto"/>
-            <w:noWrap/>
-            <w:vAlign w:val="center"/>
-            <w:hideMark/>
-          </w:tcPr>
-          <w:p>
-            <w:pPr>
-              <w:ind w:firstLine="0"/>
-              <w:jc w:val="left"/>
-              <w:rPr>
-                <w:rFonts w:eastAsia="Times New Roman" w:cs="Times New Roman"/>
-                <w:color w:val="000000"/>
-                <w:sz w:val="14"/>
-                <w:szCs w:val="14"/>
-              </w:rPr>
-            </w:pPr>
-            <w:r>
-              <w:rPr>
-                <w:rFonts w:eastAsia="Times New Roman" w:cs="Times New Roman"/>
-                <w:color w:val="000000"/>
-                <w:sz w:val="14"/>
-                <w:szCs w:val="14"/>
-              </w:rPr>
-              <w:t>Ji-Paraná (RO)</w:t>
-            </w:r>
-          </w:p>
-        </w:tc>
-        <w:tc>
-          <w:tcPr>
-            <w:tcW w:w="880" w:type="dxa"/>
-            <w:tcBorders>
-              <w:top w:val="nil"/>
-              <w:left w:val="nil"/>
-              <w:bottom w:val="nil"/>
-              <w:right w:val="nil"/>
-            </w:tcBorders>
-            <w:shd w:val="clear" w:color="auto" w:fill="auto"/>
-            <w:vAlign w:val="center"/>
-            <w:hideMark/>
-          </w:tcPr>
-          <w:p>
-            <w:pPr>
-              <w:ind w:firstLine="0"/>
-              <w:jc w:val="right"/>
-              <w:rPr>
-                <w:rFonts w:eastAsia="Times New Roman" w:cs="Times New Roman"/>
-                <w:color w:val="000000"/>
-                <w:sz w:val="14"/>
-                <w:szCs w:val="14"/>
-              </w:rPr>
-            </w:pPr>
-            <w:r>
-              <w:rPr>
-                <w:rFonts w:eastAsia="Times New Roman" w:cs="Times New Roman"/>
-                <w:color w:val="000000"/>
-                <w:sz w:val="14"/>
-                <w:szCs w:val="14"/>
-              </w:rPr>
-              <w:t>116 610</w:t>
-            </w:r>
-          </w:p>
-        </w:tc>
-        <w:tc>
-          <w:tcPr>
-            <w:tcW w:w="821" w:type="dxa"/>
-            <w:tcBorders>
-              <w:top w:val="nil"/>
-              <w:left w:val="nil"/>
-              <w:bottom w:val="nil"/>
-              <w:right w:val="nil"/>
-            </w:tcBorders>
-            <w:shd w:val="clear" w:color="auto" w:fill="auto"/>
-            <w:noWrap/>
-            <w:vAlign w:val="center"/>
-            <w:hideMark/>
-          </w:tcPr>
-          <w:p>
-            <w:pPr>
-              <w:ind w:firstLine="0"/>
-              <w:jc w:val="right"/>
-              <w:rPr>
-                <w:rFonts w:eastAsia="Times New Roman" w:cs="Times New Roman"/>
-                <w:color w:val="000000"/>
-                <w:sz w:val="14"/>
-                <w:szCs w:val="14"/>
-              </w:rPr>
-            </w:pPr>
-            <w:r>
-              <w:rPr>
-                <w:rFonts w:eastAsia="Times New Roman" w:cs="Times New Roman"/>
-                <w:color w:val="000000"/>
-                <w:sz w:val="14"/>
-                <w:szCs w:val="14"/>
-              </w:rPr>
-              <w:t>116 610</w:t>
-            </w:r>
-          </w:p>
-        </w:tc>
-        <w:tc>
-          <w:tcPr>
-            <w:tcW w:w="992" w:type="dxa"/>
-            <w:tcBorders>
-              <w:top w:val="nil"/>
-              <w:left w:val="nil"/>
-              <w:bottom w:val="nil"/>
-              <w:right w:val="nil"/>
-            </w:tcBorders>
-            <w:shd w:val="clear" w:color="auto" w:fill="auto"/>
-            <w:noWrap/>
-            <w:vAlign w:val="center"/>
-            <w:hideMark/>
-          </w:tcPr>
-          <w:p>
-            <w:pPr>
-              <w:ind w:firstLine="0"/>
-              <w:jc w:val="right"/>
-              <w:rPr>
-                <w:rFonts w:eastAsia="Times New Roman" w:cs="Times New Roman"/>
-                <w:color w:val="000000"/>
-                <w:sz w:val="14"/>
-                <w:szCs w:val="14"/>
-              </w:rPr>
-            </w:pPr>
-            <w:r>
-              <w:rPr>
-                <w:rFonts w:eastAsia="Times New Roman" w:cs="Times New Roman"/>
-                <w:color w:val="000000"/>
-                <w:sz w:val="14"/>
-                <w:szCs w:val="14"/>
-              </w:rPr>
-              <w:t>1,686</w:t>
-            </w:r>
-          </w:p>
-        </w:tc>
-        <w:tc>
-          <w:tcPr>
-            <w:tcW w:w="869" w:type="dxa"/>
-            <w:tcBorders>
-              <w:top w:val="nil"/>
-              <w:left w:val="nil"/>
-              <w:bottom w:val="nil"/>
-              <w:right w:val="nil"/>
-            </w:tcBorders>
-            <w:shd w:val="clear" w:color="auto" w:fill="auto"/>
-            <w:noWrap/>
-            <w:vAlign w:val="center"/>
-            <w:hideMark/>
-          </w:tcPr>
-          <w:p>
-            <w:pPr>
-              <w:ind w:firstLine="0"/>
-              <w:jc w:val="right"/>
-              <w:rPr>
-                <w:rFonts w:eastAsia="Times New Roman" w:cs="Times New Roman"/>
-                <w:color w:val="000000"/>
-                <w:sz w:val="14"/>
-                <w:szCs w:val="14"/>
-              </w:rPr>
-            </w:pPr>
-            <w:r>
-              <w:rPr>
-                <w:rFonts w:eastAsia="Times New Roman" w:cs="Times New Roman"/>
-                <w:color w:val="000000"/>
-                <w:sz w:val="14"/>
-                <w:szCs w:val="14"/>
-              </w:rPr>
-              <w:t>2 734</w:t>
-            </w:r>
-          </w:p>
-        </w:tc>
-        <w:tc>
-          <w:tcPr>
-            <w:tcW w:w="920" w:type="dxa"/>
-            <w:tcBorders>
-              <w:top w:val="nil"/>
-              <w:left w:val="nil"/>
-              <w:bottom w:val="nil"/>
-              <w:right w:val="nil"/>
-            </w:tcBorders>
-            <w:shd w:val="clear" w:color="auto" w:fill="auto"/>
-            <w:noWrap/>
-            <w:vAlign w:val="center"/>
-            <w:hideMark/>
-          </w:tcPr>
-          <w:p>
-            <w:pPr>
-              <w:ind w:firstLine="0"/>
-              <w:jc w:val="right"/>
-              <w:rPr>
-                <w:rFonts w:eastAsia="Times New Roman" w:cs="Times New Roman"/>
-                <w:color w:val="000000"/>
-                <w:sz w:val="14"/>
-                <w:szCs w:val="14"/>
-              </w:rPr>
-            </w:pPr>
-            <w:r>
-              <w:rPr>
-                <w:rFonts w:eastAsia="Times New Roman" w:cs="Times New Roman"/>
-                <w:color w:val="000000"/>
-                <w:sz w:val="14"/>
-                <w:szCs w:val="14"/>
-              </w:rPr>
-              <w:t>3 082</w:t>
-            </w:r>
-          </w:p>
-        </w:tc>
-      </w:tr>
-      <w:tr>
-        <w:trPr>
-          <w:trHeight w:val="267"/>
-        </w:trPr>
-        <w:tc>
-          <w:tcPr>
-            <w:tcW w:w="1291" w:type="dxa"/>
-            <w:tcBorders>
-              <w:top w:val="nil"/>
-              <w:left w:val="nil"/>
-              <w:bottom w:val="nil"/>
-              <w:right w:val="nil"/>
-            </w:tcBorders>
-            <w:shd w:val="clear" w:color="auto" w:fill="auto"/>
-            <w:noWrap/>
-            <w:vAlign w:val="center"/>
-            <w:hideMark/>
-          </w:tcPr>
-          <w:p>
-            <w:pPr>
-              <w:ind w:firstLine="0"/>
-              <w:jc w:val="left"/>
-              <w:rPr>
-                <w:rFonts w:eastAsia="Times New Roman" w:cs="Times New Roman"/>
-                <w:color w:val="000000"/>
-                <w:sz w:val="14"/>
-                <w:szCs w:val="14"/>
-              </w:rPr>
-            </w:pPr>
-            <w:r>
-              <w:rPr>
-                <w:rFonts w:eastAsia="Times New Roman" w:cs="Times New Roman"/>
-                <w:color w:val="000000"/>
-                <w:sz w:val="14"/>
-                <w:szCs w:val="14"/>
-              </w:rPr>
-              <w:t>Parintins (AM)</w:t>
-            </w:r>
-          </w:p>
-        </w:tc>
-        <w:tc>
-          <w:tcPr>
-            <w:tcW w:w="880" w:type="dxa"/>
-            <w:tcBorders>
-              <w:top w:val="nil"/>
-              <w:left w:val="nil"/>
-              <w:bottom w:val="nil"/>
-              <w:right w:val="nil"/>
-            </w:tcBorders>
-            <w:shd w:val="clear" w:color="auto" w:fill="auto"/>
-            <w:vAlign w:val="center"/>
-            <w:hideMark/>
-          </w:tcPr>
-          <w:p>
-            <w:pPr>
-              <w:ind w:firstLine="0"/>
-              <w:jc w:val="right"/>
-              <w:rPr>
-                <w:rFonts w:eastAsia="Times New Roman" w:cs="Times New Roman"/>
-                <w:color w:val="000000"/>
-                <w:sz w:val="14"/>
-                <w:szCs w:val="14"/>
-              </w:rPr>
-            </w:pPr>
-            <w:r>
-              <w:rPr>
-                <w:rFonts w:eastAsia="Times New Roman" w:cs="Times New Roman"/>
-                <w:color w:val="000000"/>
-                <w:sz w:val="14"/>
-                <w:szCs w:val="14"/>
-              </w:rPr>
-              <w:t>102 033</w:t>
-            </w:r>
-          </w:p>
-        </w:tc>
-        <w:tc>
-          <w:tcPr>
-            <w:tcW w:w="821" w:type="dxa"/>
-            <w:tcBorders>
-              <w:top w:val="nil"/>
-              <w:left w:val="nil"/>
-              <w:bottom w:val="nil"/>
-              <w:right w:val="nil"/>
-            </w:tcBorders>
-            <w:shd w:val="clear" w:color="auto" w:fill="auto"/>
-            <w:noWrap/>
-            <w:vAlign w:val="center"/>
-            <w:hideMark/>
-          </w:tcPr>
-          <w:p>
-            <w:pPr>
-              <w:ind w:firstLine="0"/>
-              <w:jc w:val="right"/>
-              <w:rPr>
-                <w:rFonts w:eastAsia="Times New Roman" w:cs="Times New Roman"/>
-                <w:color w:val="000000"/>
-                <w:sz w:val="14"/>
-                <w:szCs w:val="14"/>
-              </w:rPr>
-            </w:pPr>
-            <w:r>
-              <w:rPr>
-                <w:rFonts w:eastAsia="Times New Roman" w:cs="Times New Roman"/>
-                <w:color w:val="000000"/>
-                <w:sz w:val="14"/>
-                <w:szCs w:val="14"/>
-              </w:rPr>
-              <w:t>102 033</w:t>
-            </w:r>
-          </w:p>
-        </w:tc>
-        <w:tc>
-          <w:tcPr>
-            <w:tcW w:w="992" w:type="dxa"/>
-            <w:tcBorders>
-              <w:top w:val="nil"/>
-              <w:left w:val="nil"/>
-              <w:bottom w:val="nil"/>
-              <w:right w:val="nil"/>
-            </w:tcBorders>
-            <w:shd w:val="clear" w:color="auto" w:fill="auto"/>
-            <w:noWrap/>
-            <w:vAlign w:val="center"/>
-            <w:hideMark/>
-          </w:tcPr>
-          <w:p>
-            <w:pPr>
-              <w:ind w:firstLine="0"/>
-              <w:jc w:val="right"/>
-              <w:rPr>
-                <w:rFonts w:eastAsia="Times New Roman" w:cs="Times New Roman"/>
-                <w:color w:val="000000"/>
-                <w:sz w:val="14"/>
-                <w:szCs w:val="14"/>
-              </w:rPr>
-            </w:pPr>
-            <w:r>
-              <w:rPr>
-                <w:rFonts w:eastAsia="Times New Roman" w:cs="Times New Roman"/>
-                <w:color w:val="000000"/>
-                <w:sz w:val="14"/>
-                <w:szCs w:val="14"/>
-              </w:rPr>
-              <w:t>0,675</w:t>
-            </w:r>
-          </w:p>
-        </w:tc>
-        <w:tc>
-          <w:tcPr>
-            <w:tcW w:w="869" w:type="dxa"/>
-            <w:tcBorders>
-              <w:top w:val="nil"/>
-              <w:left w:val="nil"/>
-              <w:bottom w:val="nil"/>
-              <w:right w:val="nil"/>
-            </w:tcBorders>
-            <w:shd w:val="clear" w:color="auto" w:fill="auto"/>
-            <w:noWrap/>
-            <w:vAlign w:val="center"/>
-            <w:hideMark/>
-          </w:tcPr>
-          <w:p>
-            <w:pPr>
-              <w:ind w:firstLine="0"/>
-              <w:jc w:val="right"/>
-              <w:rPr>
-                <w:rFonts w:eastAsia="Times New Roman" w:cs="Times New Roman"/>
-                <w:color w:val="000000"/>
-                <w:sz w:val="14"/>
-                <w:szCs w:val="14"/>
-              </w:rPr>
-            </w:pPr>
-            <w:r>
-              <w:rPr>
-                <w:rFonts w:eastAsia="Times New Roman" w:cs="Times New Roman"/>
-                <w:color w:val="000000"/>
-                <w:sz w:val="14"/>
-                <w:szCs w:val="14"/>
-              </w:rPr>
-              <w:t>634</w:t>
-            </w:r>
-          </w:p>
-        </w:tc>
-        <w:tc>
-          <w:tcPr>
-            <w:tcW w:w="920" w:type="dxa"/>
-            <w:tcBorders>
-              <w:top w:val="nil"/>
-              <w:left w:val="nil"/>
-              <w:bottom w:val="nil"/>
-              <w:right w:val="nil"/>
-            </w:tcBorders>
-            <w:shd w:val="clear" w:color="auto" w:fill="auto"/>
-            <w:noWrap/>
-            <w:vAlign w:val="center"/>
-            <w:hideMark/>
-          </w:tcPr>
-          <w:p>
-            <w:pPr>
-              <w:ind w:firstLine="0"/>
-              <w:jc w:val="right"/>
-              <w:rPr>
-                <w:rFonts w:eastAsia="Times New Roman" w:cs="Times New Roman"/>
-                <w:color w:val="000000"/>
-                <w:sz w:val="14"/>
-                <w:szCs w:val="14"/>
-              </w:rPr>
-            </w:pPr>
-            <w:r>
-              <w:rPr>
-                <w:rFonts w:eastAsia="Times New Roman" w:cs="Times New Roman"/>
-                <w:color w:val="000000"/>
-                <w:sz w:val="14"/>
-                <w:szCs w:val="14"/>
-              </w:rPr>
-              <w:t>683</w:t>
-            </w:r>
-          </w:p>
-        </w:tc>
-      </w:tr>
-      <w:tr>
-        <w:trPr>
-          <w:trHeight w:val="267"/>
-        </w:trPr>
-        <w:tc>
-          <w:tcPr>
-            <w:tcW w:w="1291" w:type="dxa"/>
-            <w:tcBorders>
-              <w:top w:val="nil"/>
-              <w:left w:val="nil"/>
-              <w:bottom w:val="nil"/>
-              <w:right w:val="nil"/>
-            </w:tcBorders>
-            <w:shd w:val="clear" w:color="auto" w:fill="auto"/>
-            <w:noWrap/>
-            <w:vAlign w:val="center"/>
-            <w:hideMark/>
-          </w:tcPr>
-          <w:p>
-            <w:pPr>
-              <w:ind w:firstLine="0"/>
-              <w:jc w:val="left"/>
-              <w:rPr>
-                <w:rFonts w:eastAsia="Times New Roman" w:cs="Times New Roman"/>
-                <w:color w:val="000000"/>
-                <w:sz w:val="14"/>
-                <w:szCs w:val="14"/>
-              </w:rPr>
-            </w:pPr>
-            <w:r>
-              <w:rPr>
-                <w:rFonts w:eastAsia="Times New Roman" w:cs="Times New Roman"/>
-                <w:color w:val="000000"/>
-                <w:sz w:val="14"/>
-                <w:szCs w:val="14"/>
-              </w:rPr>
-              <w:t>Boa Vista (RR)</w:t>
-            </w:r>
-          </w:p>
-        </w:tc>
-        <w:tc>
-          <w:tcPr>
-            <w:tcW w:w="880" w:type="dxa"/>
-            <w:tcBorders>
-              <w:top w:val="nil"/>
-              <w:left w:val="nil"/>
-              <w:bottom w:val="nil"/>
-              <w:right w:val="nil"/>
-            </w:tcBorders>
-            <w:shd w:val="clear" w:color="auto" w:fill="auto"/>
-            <w:vAlign w:val="center"/>
-            <w:hideMark/>
-          </w:tcPr>
-          <w:p>
-            <w:pPr>
-              <w:ind w:firstLine="0"/>
-              <w:jc w:val="right"/>
-              <w:rPr>
-                <w:rFonts w:eastAsia="Times New Roman" w:cs="Times New Roman"/>
-                <w:color w:val="000000"/>
-                <w:sz w:val="14"/>
-                <w:szCs w:val="14"/>
-              </w:rPr>
-            </w:pPr>
-            <w:r>
-              <w:rPr>
-                <w:rFonts w:eastAsia="Times New Roman" w:cs="Times New Roman"/>
-                <w:color w:val="000000"/>
-                <w:sz w:val="14"/>
-                <w:szCs w:val="14"/>
-              </w:rPr>
-              <w:t>298 215</w:t>
-            </w:r>
-          </w:p>
-        </w:tc>
-        <w:tc>
-          <w:tcPr>
-            <w:tcW w:w="821" w:type="dxa"/>
-            <w:tcBorders>
-              <w:top w:val="nil"/>
-              <w:left w:val="nil"/>
-              <w:bottom w:val="nil"/>
-              <w:right w:val="nil"/>
-            </w:tcBorders>
-            <w:shd w:val="clear" w:color="auto" w:fill="auto"/>
-            <w:noWrap/>
-            <w:vAlign w:val="center"/>
-            <w:hideMark/>
-          </w:tcPr>
-          <w:p>
-            <w:pPr>
-              <w:ind w:firstLine="0"/>
-              <w:jc w:val="right"/>
-              <w:rPr>
-                <w:rFonts w:eastAsia="Times New Roman" w:cs="Times New Roman"/>
-                <w:color w:val="000000"/>
-                <w:sz w:val="14"/>
-                <w:szCs w:val="14"/>
-              </w:rPr>
-            </w:pPr>
-            <w:r>
-              <w:rPr>
-                <w:rFonts w:eastAsia="Times New Roman" w:cs="Times New Roman"/>
-                <w:color w:val="000000"/>
-                <w:sz w:val="14"/>
-                <w:szCs w:val="14"/>
-              </w:rPr>
-              <w:t>298 215</w:t>
-            </w:r>
-          </w:p>
-        </w:tc>
-        <w:tc>
-          <w:tcPr>
-            <w:tcW w:w="992" w:type="dxa"/>
-            <w:tcBorders>
-              <w:top w:val="nil"/>
-              <w:left w:val="nil"/>
-              <w:bottom w:val="nil"/>
-              <w:right w:val="nil"/>
-            </w:tcBorders>
-            <w:shd w:val="clear" w:color="auto" w:fill="auto"/>
-            <w:noWrap/>
-            <w:vAlign w:val="center"/>
-            <w:hideMark/>
-          </w:tcPr>
-          <w:p>
-            <w:pPr>
-              <w:ind w:firstLine="0"/>
-              <w:jc w:val="right"/>
-              <w:rPr>
-                <w:rFonts w:eastAsia="Times New Roman" w:cs="Times New Roman"/>
-                <w:color w:val="000000"/>
-                <w:sz w:val="14"/>
-                <w:szCs w:val="14"/>
-              </w:rPr>
-            </w:pPr>
-            <w:r>
-              <w:rPr>
-                <w:rFonts w:eastAsia="Times New Roman" w:cs="Times New Roman"/>
-                <w:color w:val="000000"/>
-                <w:sz w:val="14"/>
-                <w:szCs w:val="14"/>
-              </w:rPr>
-              <w:t>4,823</w:t>
-            </w:r>
-          </w:p>
-        </w:tc>
-        <w:tc>
-          <w:tcPr>
-            <w:tcW w:w="869" w:type="dxa"/>
-            <w:tcBorders>
-              <w:top w:val="nil"/>
-              <w:left w:val="nil"/>
-              <w:bottom w:val="nil"/>
-              <w:right w:val="nil"/>
-            </w:tcBorders>
-            <w:shd w:val="clear" w:color="auto" w:fill="auto"/>
-            <w:noWrap/>
-            <w:vAlign w:val="center"/>
-            <w:hideMark/>
-          </w:tcPr>
-          <w:p>
-            <w:pPr>
-              <w:ind w:firstLine="0"/>
-              <w:jc w:val="right"/>
-              <w:rPr>
-                <w:rFonts w:eastAsia="Times New Roman" w:cs="Times New Roman"/>
-                <w:color w:val="000000"/>
-                <w:sz w:val="14"/>
-                <w:szCs w:val="14"/>
-              </w:rPr>
-            </w:pPr>
-            <w:r>
-              <w:rPr>
-                <w:rFonts w:eastAsia="Times New Roman" w:cs="Times New Roman"/>
-                <w:color w:val="000000"/>
-                <w:sz w:val="14"/>
-                <w:szCs w:val="14"/>
-              </w:rPr>
-              <w:t>4 852</w:t>
-            </w:r>
-          </w:p>
-        </w:tc>
-        <w:tc>
-          <w:tcPr>
-            <w:tcW w:w="920" w:type="dxa"/>
-            <w:tcBorders>
-              <w:top w:val="nil"/>
-              <w:left w:val="nil"/>
-              <w:bottom w:val="nil"/>
-              <w:right w:val="nil"/>
-            </w:tcBorders>
-            <w:shd w:val="clear" w:color="auto" w:fill="auto"/>
-            <w:noWrap/>
-            <w:vAlign w:val="center"/>
-            <w:hideMark/>
-          </w:tcPr>
-          <w:p>
-            <w:pPr>
-              <w:ind w:firstLine="0"/>
-              <w:jc w:val="right"/>
-              <w:rPr>
-                <w:rFonts w:eastAsia="Times New Roman" w:cs="Times New Roman"/>
-                <w:color w:val="000000"/>
-                <w:sz w:val="14"/>
-                <w:szCs w:val="14"/>
-              </w:rPr>
-            </w:pPr>
-            <w:r>
-              <w:rPr>
-                <w:rFonts w:eastAsia="Times New Roman" w:cs="Times New Roman"/>
-                <w:color w:val="000000"/>
-                <w:sz w:val="14"/>
-                <w:szCs w:val="14"/>
-              </w:rPr>
-              <w:t>5 187</w:t>
-            </w:r>
-          </w:p>
-        </w:tc>
-      </w:tr>
-      <w:tr>
-        <w:trPr>
-          <w:trHeight w:val="267"/>
-        </w:trPr>
-        <w:tc>
-          <w:tcPr>
-            <w:tcW w:w="1291" w:type="dxa"/>
-            <w:tcBorders>
-              <w:top w:val="nil"/>
-              <w:left w:val="nil"/>
-              <w:right w:val="nil"/>
-            </w:tcBorders>
-            <w:shd w:val="clear" w:color="auto" w:fill="auto"/>
-            <w:noWrap/>
-            <w:vAlign w:val="center"/>
-            <w:hideMark/>
-          </w:tcPr>
-          <w:p>
-            <w:pPr>
-              <w:ind w:firstLine="0"/>
-              <w:jc w:val="left"/>
-              <w:rPr>
-                <w:rFonts w:eastAsia="Times New Roman" w:cs="Times New Roman"/>
-                <w:color w:val="000000"/>
-                <w:sz w:val="14"/>
-                <w:szCs w:val="14"/>
-              </w:rPr>
-            </w:pPr>
-            <w:r>
-              <w:rPr>
-                <w:rFonts w:eastAsia="Times New Roman" w:cs="Times New Roman"/>
-                <w:color w:val="000000"/>
-                <w:sz w:val="14"/>
-                <w:szCs w:val="14"/>
-              </w:rPr>
-              <w:t>Abaetetuba (PA)</w:t>
-            </w:r>
-          </w:p>
-        </w:tc>
-        <w:tc>
-          <w:tcPr>
-            <w:tcW w:w="880" w:type="dxa"/>
-            <w:tcBorders>
-              <w:top w:val="nil"/>
-              <w:left w:val="nil"/>
-              <w:right w:val="nil"/>
-            </w:tcBorders>
-            <w:shd w:val="clear" w:color="auto" w:fill="auto"/>
-            <w:vAlign w:val="center"/>
-            <w:hideMark/>
-          </w:tcPr>
-          <w:p>
-            <w:pPr>
-              <w:ind w:firstLine="0"/>
-              <w:jc w:val="right"/>
-              <w:rPr>
-                <w:rFonts w:eastAsia="Times New Roman" w:cs="Times New Roman"/>
-                <w:color w:val="000000"/>
-                <w:sz w:val="14"/>
-                <w:szCs w:val="14"/>
-              </w:rPr>
-            </w:pPr>
-            <w:r>
-              <w:rPr>
-                <w:rFonts w:eastAsia="Times New Roman" w:cs="Times New Roman"/>
-                <w:color w:val="000000"/>
-                <w:sz w:val="14"/>
-                <w:szCs w:val="14"/>
-              </w:rPr>
-              <w:t>141 100</w:t>
-            </w:r>
-          </w:p>
-        </w:tc>
-        <w:tc>
-          <w:tcPr>
-            <w:tcW w:w="821" w:type="dxa"/>
-            <w:tcBorders>
-              <w:top w:val="nil"/>
-              <w:left w:val="nil"/>
-              <w:right w:val="nil"/>
-            </w:tcBorders>
-            <w:shd w:val="clear" w:color="auto" w:fill="auto"/>
-            <w:noWrap/>
-            <w:vAlign w:val="center"/>
-            <w:hideMark/>
-          </w:tcPr>
-          <w:p>
-            <w:pPr>
-              <w:ind w:firstLine="0"/>
-              <w:jc w:val="right"/>
-              <w:rPr>
-                <w:rFonts w:eastAsia="Times New Roman" w:cs="Times New Roman"/>
-                <w:color w:val="000000"/>
-                <w:sz w:val="14"/>
-                <w:szCs w:val="14"/>
-              </w:rPr>
-            </w:pPr>
-            <w:r>
-              <w:rPr>
-                <w:rFonts w:eastAsia="Times New Roman" w:cs="Times New Roman"/>
-                <w:color w:val="000000"/>
-                <w:sz w:val="14"/>
-                <w:szCs w:val="14"/>
-              </w:rPr>
-              <w:t>141 100</w:t>
-            </w:r>
-          </w:p>
-        </w:tc>
-        <w:tc>
-          <w:tcPr>
-            <w:tcW w:w="992" w:type="dxa"/>
-            <w:tcBorders>
-              <w:top w:val="nil"/>
-              <w:left w:val="nil"/>
-              <w:right w:val="nil"/>
-            </w:tcBorders>
-            <w:shd w:val="clear" w:color="auto" w:fill="auto"/>
-            <w:noWrap/>
-            <w:vAlign w:val="center"/>
-            <w:hideMark/>
-          </w:tcPr>
-          <w:p>
-            <w:pPr>
-              <w:ind w:firstLine="0"/>
-              <w:jc w:val="right"/>
-              <w:rPr>
-                <w:rFonts w:eastAsia="Times New Roman" w:cs="Times New Roman"/>
-                <w:color w:val="000000"/>
-                <w:sz w:val="14"/>
-                <w:szCs w:val="14"/>
-              </w:rPr>
-            </w:pPr>
-            <w:r>
-              <w:rPr>
-                <w:rFonts w:eastAsia="Times New Roman" w:cs="Times New Roman"/>
-                <w:color w:val="000000"/>
-                <w:sz w:val="14"/>
-                <w:szCs w:val="14"/>
-              </w:rPr>
-              <w:t>0,534</w:t>
-            </w:r>
-          </w:p>
-        </w:tc>
-        <w:tc>
-          <w:tcPr>
-            <w:tcW w:w="869" w:type="dxa"/>
-            <w:tcBorders>
-              <w:top w:val="nil"/>
-              <w:left w:val="nil"/>
-              <w:right w:val="nil"/>
-            </w:tcBorders>
-            <w:shd w:val="clear" w:color="auto" w:fill="auto"/>
-            <w:noWrap/>
-            <w:vAlign w:val="center"/>
-            <w:hideMark/>
-          </w:tcPr>
-          <w:p>
-            <w:pPr>
-              <w:ind w:firstLine="0"/>
-              <w:jc w:val="right"/>
-              <w:rPr>
-                <w:rFonts w:eastAsia="Times New Roman" w:cs="Times New Roman"/>
-                <w:color w:val="000000"/>
-                <w:sz w:val="14"/>
-                <w:szCs w:val="14"/>
-              </w:rPr>
-            </w:pPr>
-            <w:r>
-              <w:rPr>
-                <w:rFonts w:eastAsia="Times New Roman" w:cs="Times New Roman"/>
-                <w:color w:val="000000"/>
-                <w:sz w:val="14"/>
-                <w:szCs w:val="14"/>
-              </w:rPr>
-              <w:t>846</w:t>
-            </w:r>
-          </w:p>
-        </w:tc>
-        <w:tc>
-          <w:tcPr>
-            <w:tcW w:w="920" w:type="dxa"/>
-            <w:tcBorders>
-              <w:top w:val="nil"/>
-              <w:left w:val="nil"/>
-              <w:right w:val="nil"/>
-            </w:tcBorders>
-            <w:shd w:val="clear" w:color="auto" w:fill="auto"/>
-            <w:noWrap/>
-            <w:vAlign w:val="center"/>
-            <w:hideMark/>
-          </w:tcPr>
-          <w:p>
-            <w:pPr>
-              <w:ind w:firstLine="0"/>
-              <w:jc w:val="right"/>
-              <w:rPr>
-                <w:rFonts w:eastAsia="Times New Roman" w:cs="Times New Roman"/>
-                <w:color w:val="000000"/>
-                <w:sz w:val="14"/>
-                <w:szCs w:val="14"/>
-              </w:rPr>
-            </w:pPr>
-            <w:r>
-              <w:rPr>
-                <w:rFonts w:eastAsia="Times New Roman" w:cs="Times New Roman"/>
-                <w:color w:val="000000"/>
-                <w:sz w:val="14"/>
-                <w:szCs w:val="14"/>
-              </w:rPr>
-              <w:t>895</w:t>
-            </w:r>
-          </w:p>
-        </w:tc>
-      </w:tr>
-      <w:tr>
-        <w:trPr>
-          <w:trHeight w:val="267"/>
-        </w:trPr>
-        <w:tc>
-          <w:tcPr>
-            <w:tcW w:w="1291" w:type="dxa"/>
-            <w:tcBorders>
-              <w:top w:val="nil"/>
-              <w:left w:val="nil"/>
-              <w:bottom w:val="single" w:sz="4" w:space="0" w:color="auto"/>
-              <w:right w:val="nil"/>
-            </w:tcBorders>
-            <w:shd w:val="clear" w:color="auto" w:fill="auto"/>
-            <w:noWrap/>
-            <w:vAlign w:val="center"/>
-            <w:hideMark/>
-          </w:tcPr>
-          <w:p>
-            <w:pPr>
-              <w:ind w:firstLine="0"/>
-              <w:jc w:val="left"/>
-              <w:rPr>
-                <w:rFonts w:eastAsia="Times New Roman" w:cs="Times New Roman"/>
-                <w:color w:val="000000"/>
-                <w:sz w:val="14"/>
-                <w:szCs w:val="14"/>
-              </w:rPr>
-            </w:pPr>
-            <w:r>
-              <w:rPr>
-                <w:rFonts w:eastAsia="Times New Roman" w:cs="Times New Roman"/>
-                <w:color w:val="000000"/>
-                <w:sz w:val="14"/>
-                <w:szCs w:val="14"/>
-              </w:rPr>
-              <w:t>Bragança (PA)</w:t>
-            </w:r>
-          </w:p>
-        </w:tc>
-        <w:tc>
-          <w:tcPr>
-            <w:tcW w:w="880" w:type="dxa"/>
-            <w:tcBorders>
-              <w:top w:val="nil"/>
-              <w:left w:val="nil"/>
-              <w:bottom w:val="single" w:sz="4" w:space="0" w:color="auto"/>
-              <w:right w:val="nil"/>
-            </w:tcBorders>
-            <w:shd w:val="clear" w:color="auto" w:fill="auto"/>
-            <w:vAlign w:val="center"/>
-            <w:hideMark/>
-          </w:tcPr>
-          <w:p>
-            <w:pPr>
-              <w:ind w:firstLine="0"/>
-              <w:jc w:val="right"/>
-              <w:rPr>
-                <w:rFonts w:eastAsia="Times New Roman" w:cs="Times New Roman"/>
-                <w:color w:val="000000"/>
-                <w:sz w:val="14"/>
-                <w:szCs w:val="14"/>
-              </w:rPr>
-            </w:pPr>
-            <w:r>
-              <w:rPr>
-                <w:rFonts w:eastAsia="Times New Roman" w:cs="Times New Roman"/>
-                <w:color w:val="000000"/>
-                <w:sz w:val="14"/>
-                <w:szCs w:val="14"/>
-              </w:rPr>
-              <w:t>113 227</w:t>
-            </w:r>
-          </w:p>
-        </w:tc>
-        <w:tc>
-          <w:tcPr>
-            <w:tcW w:w="821" w:type="dxa"/>
-            <w:tcBorders>
-              <w:top w:val="nil"/>
-              <w:left w:val="nil"/>
-              <w:bottom w:val="single" w:sz="4" w:space="0" w:color="auto"/>
-              <w:right w:val="nil"/>
-            </w:tcBorders>
-            <w:shd w:val="clear" w:color="auto" w:fill="auto"/>
-            <w:noWrap/>
-            <w:vAlign w:val="center"/>
-            <w:hideMark/>
-          </w:tcPr>
-          <w:p>
-            <w:pPr>
-              <w:ind w:firstLine="0"/>
-              <w:jc w:val="right"/>
-              <w:rPr>
-                <w:rFonts w:eastAsia="Times New Roman" w:cs="Times New Roman"/>
-                <w:color w:val="000000"/>
-                <w:sz w:val="14"/>
-                <w:szCs w:val="14"/>
-              </w:rPr>
-            </w:pPr>
-            <w:r>
-              <w:rPr>
-                <w:rFonts w:eastAsia="Times New Roman" w:cs="Times New Roman"/>
-                <w:color w:val="000000"/>
-                <w:sz w:val="14"/>
-                <w:szCs w:val="14"/>
-              </w:rPr>
-              <w:t>113 227</w:t>
-            </w:r>
-          </w:p>
-        </w:tc>
-        <w:tc>
-          <w:tcPr>
-            <w:tcW w:w="992" w:type="dxa"/>
-            <w:tcBorders>
-              <w:top w:val="nil"/>
-              <w:left w:val="nil"/>
-              <w:bottom w:val="single" w:sz="4" w:space="0" w:color="auto"/>
-              <w:right w:val="nil"/>
-            </w:tcBorders>
-            <w:shd w:val="clear" w:color="auto" w:fill="auto"/>
-            <w:noWrap/>
-            <w:vAlign w:val="center"/>
-            <w:hideMark/>
-          </w:tcPr>
-          <w:p>
-            <w:pPr>
-              <w:ind w:firstLine="0"/>
-              <w:jc w:val="right"/>
-              <w:rPr>
-                <w:rFonts w:eastAsia="Times New Roman" w:cs="Times New Roman"/>
-                <w:color w:val="000000"/>
-                <w:sz w:val="14"/>
-                <w:szCs w:val="14"/>
-              </w:rPr>
-            </w:pPr>
-            <w:r>
-              <w:rPr>
-                <w:rFonts w:eastAsia="Times New Roman" w:cs="Times New Roman"/>
-                <w:color w:val="000000"/>
-                <w:sz w:val="14"/>
-                <w:szCs w:val="14"/>
-              </w:rPr>
-              <w:t>0,452</w:t>
-            </w:r>
-          </w:p>
-        </w:tc>
-        <w:tc>
-          <w:tcPr>
-            <w:tcW w:w="869" w:type="dxa"/>
-            <w:tcBorders>
-              <w:top w:val="nil"/>
-              <w:left w:val="nil"/>
-              <w:bottom w:val="single" w:sz="4" w:space="0" w:color="auto"/>
-              <w:right w:val="nil"/>
-            </w:tcBorders>
-            <w:shd w:val="clear" w:color="auto" w:fill="auto"/>
-            <w:noWrap/>
-            <w:vAlign w:val="center"/>
-            <w:hideMark/>
-          </w:tcPr>
-          <w:p>
-            <w:pPr>
-              <w:ind w:firstLine="0"/>
-              <w:jc w:val="right"/>
-              <w:rPr>
-                <w:rFonts w:eastAsia="Times New Roman" w:cs="Times New Roman"/>
-                <w:color w:val="000000"/>
-                <w:sz w:val="14"/>
-                <w:szCs w:val="14"/>
-              </w:rPr>
-            </w:pPr>
-            <w:r>
-              <w:rPr>
-                <w:rFonts w:eastAsia="Times New Roman" w:cs="Times New Roman"/>
-                <w:color w:val="000000"/>
-                <w:sz w:val="14"/>
-                <w:szCs w:val="14"/>
-              </w:rPr>
-              <w:t>654</w:t>
-            </w:r>
-          </w:p>
-        </w:tc>
-        <w:tc>
-          <w:tcPr>
-            <w:tcW w:w="920" w:type="dxa"/>
-            <w:tcBorders>
-              <w:top w:val="nil"/>
-              <w:left w:val="nil"/>
-              <w:bottom w:val="single" w:sz="4" w:space="0" w:color="auto"/>
-              <w:right w:val="nil"/>
-            </w:tcBorders>
-            <w:shd w:val="clear" w:color="auto" w:fill="auto"/>
-            <w:noWrap/>
-            <w:vAlign w:val="center"/>
-            <w:hideMark/>
-          </w:tcPr>
-          <w:p>
-            <w:pPr>
-              <w:keepNext/>
-              <w:ind w:firstLine="0"/>
-              <w:jc w:val="right"/>
-              <w:rPr>
-                <w:rFonts w:eastAsia="Times New Roman" w:cs="Times New Roman"/>
-                <w:color w:val="000000"/>
-                <w:sz w:val="14"/>
-                <w:szCs w:val="14"/>
-              </w:rPr>
-            </w:pPr>
-            <w:r>
-              <w:rPr>
-                <w:rFonts w:eastAsia="Times New Roman" w:cs="Times New Roman"/>
-                <w:color w:val="000000"/>
-                <w:sz w:val="14"/>
-                <w:szCs w:val="14"/>
-              </w:rPr>
-              <w:t>686</w:t>
-            </w:r>
-          </w:p>
-        </w:tc>
-      </w:tr>
-    </w:tbl>
-    <w:p>
-      <w:pPr>
-        <w:pStyle w:val="Legenda"/>
-        <w:rPr>
-          <w:sz w:val="19"/>
-          <w:szCs w:val="19"/>
-        </w:rPr>
-      </w:pPr>
-      <w:r>
-        <w:rPr>
-          <w:sz w:val="19"/>
-          <w:szCs w:val="19"/>
-        </w:rPr>
-        <w:t>Fonte: IBGE (2010)</w:t>
-      </w:r>
-      <w:r>
-        <w:rPr>
-          <w:sz w:val="19"/>
-          <w:szCs w:val="19"/>
-        </w:rPr>
-        <w:t>.</w:t>
-      </w:r>
-    </w:p>
     <w:p/>
+    <w:p/>
+    <w:p/>
+    <w:p/>
+    <w:p/>
+    <w:p/>
+    <w:p>
+      <w:pPr>
+        <w:pStyle w:val="Ttulo1"/>
+      </w:pPr>
+      <w:bookmarkStart w:id="6" w:name="_Toc476647181"/>
+      <w:r>
+        <w:t xml:space="preserve"> </w:t>
+      </w:r>
+      <w:r>
+        <w:t>CONCLUSÃO</w:t>
+      </w:r>
+      <w:bookmarkEnd w:id="6"/>
+    </w:p>
+    <w:p/>
+    <w:p>
+      <w:r>
+        <w:t xml:space="preserve">As conclusões devem responder às questões da pesquisa, em relação aos objetivos e </w:t>
+      </w:r>
+      <w:r>
+        <w:t xml:space="preserve">às </w:t>
+      </w:r>
+      <w:r>
+        <w:t>hipóteses. Devem ser breves</w:t>
+      </w:r>
+      <w:r>
+        <w:t>,</w:t>
+      </w:r>
+      <w:r>
+        <w:t xml:space="preserve"> podendo apresentar recomendações e sugestões para trabalhos futuros.</w:t>
+      </w:r>
+    </w:p>
+    <w:p>
+      <w:r>
+        <w:t> </w:t>
+      </w:r>
+    </w:p>
+    <w:p>
+      <w:r>
+        <w:t> </w:t>
+      </w:r>
+    </w:p>
+    <w:p/>
     <w:p>
       <w:pPr>
         <w:sectPr>
-          <w:headerReference w:type="even" r:id="rId14"/>
+          <w:headerReference w:type="even" r:id="rId12"/>
           <w:type w:val="oddPage"/>
           <w:pgSz w:w="8392" w:h="11907" w:code="11"/>
           <w:pgMar w:top="1134" w:right="851" w:bottom="851" w:left="1418" w:header="397" w:footer="397" w:gutter="0"/>
@@ -7180,105 +4294,61 @@
     </w:p>
     <w:p>
       <w:pPr>
-        <w:pStyle w:val="Ttulo1"/>
-      </w:pPr>
+        <w:pStyle w:val="Ttulo6"/>
+      </w:pPr>
+      <w:bookmarkStart w:id="7" w:name="_Toc476647182"/>
       <w:r>
         <w:lastRenderedPageBreak/>
+        <w:t>REFERÊNCIAS</w:t>
+      </w:r>
+      <w:bookmarkEnd w:id="7"/>
+    </w:p>
+    <w:p/>
+    <w:p>
+      <w:pPr>
+        <w:ind w:firstLine="0"/>
+      </w:pPr>
+      <w:r>
+        <w:t>Acesse:</w:t>
+      </w:r>
+    </w:p>
+    <w:p>
+      <w:pPr>
+        <w:ind w:firstLine="0"/>
+      </w:pPr>
+      <w:hyperlink r:id="rId13" w:history="1">
+        <w:r>
+          <w:rPr>
+            <w:rStyle w:val="Hyperlink"/>
+          </w:rPr>
+          <w:t>http://www.more.ufsc.br/</w:t>
+        </w:r>
+      </w:hyperlink>
+    </w:p>
+    <w:p>
+      <w:pPr>
+        <w:ind w:firstLine="0"/>
+      </w:pPr>
+    </w:p>
+    <w:p>
+      <w:pPr>
+        <w:ind w:firstLine="0"/>
+        <w:jc w:val="left"/>
+      </w:pPr>
+    </w:p>
+    <w:p>
+      <w:pPr>
+        <w:ind w:firstLine="0"/>
+        <w:jc w:val="left"/>
+      </w:pPr>
+      <w:r>
         <w:t xml:space="preserve"> </w:t>
       </w:r>
-      <w:bookmarkStart w:id="15" w:name="_Toc476647180"/>
-      <w:r>
-        <w:t>SEÇÃO</w:t>
-      </w:r>
-      <w:bookmarkEnd w:id="15"/>
+    </w:p>
+    <w:p>
       <w:r>
         <w:t xml:space="preserve"> </w:t>
       </w:r>
-    </w:p>
-    <w:p/>
-    <w:p>
-      <w:r>
-        <w:t>Es</w:t>
-      </w:r>
-      <w:r>
-        <w:t>t</w:t>
-      </w:r>
-      <w:r>
-        <w:t xml:space="preserve">e </w:t>
-      </w:r>
-      <w:r>
-        <w:rPr>
-          <w:i/>
-        </w:rPr>
-        <w:t>template</w:t>
-      </w:r>
-      <w:r>
-        <w:t xml:space="preserve"> tem</w:t>
-      </w:r>
-      <w:r>
-        <w:t xml:space="preserve"> algumas seções criadas na tentativa de facilitar </w:t>
-      </w:r>
-      <w:r>
-        <w:t xml:space="preserve">o </w:t>
-      </w:r>
-      <w:r>
-        <w:t>seu uso. No entanto</w:t>
-      </w:r>
-      <w:r>
-        <w:t>,</w:t>
-      </w:r>
-      <w:r>
-        <w:t xml:space="preserve"> não há um limite máximo ou mínimo de seção a ser utilizado no trabalho. Cabe a cada autor definir a quantidade que melhor atend</w:t>
-      </w:r>
-      <w:r>
-        <w:t>a às</w:t>
-      </w:r>
-      <w:r>
-        <w:t xml:space="preserve"> </w:t>
-      </w:r>
-      <w:r>
-        <w:t>s</w:t>
-      </w:r>
-      <w:r>
-        <w:t>u</w:t>
-      </w:r>
-      <w:r>
-        <w:t>a</w:t>
-      </w:r>
-      <w:r>
-        <w:t>s</w:t>
-      </w:r>
-      <w:r>
-        <w:t xml:space="preserve"> necessidade</w:t>
-      </w:r>
-      <w:r>
-        <w:t>s</w:t>
-      </w:r>
-      <w:r>
-        <w:t>. Lembramos que</w:t>
-      </w:r>
-      <w:r>
-        <w:t xml:space="preserve"> o</w:t>
-      </w:r>
-      <w:r>
-        <w:t xml:space="preserve"> início de</w:t>
-      </w:r>
-      <w:r>
-        <w:t xml:space="preserve"> cada</w:t>
-      </w:r>
-      <w:r>
-        <w:t xml:space="preserve"> seção começa no anverso da folha</w:t>
-      </w:r>
-      <w:r>
-        <w:t>.</w:t>
-      </w:r>
-    </w:p>
-    <w:p/>
-    <w:p>
-      <w:pPr>
-        <w:pStyle w:val="Legenda"/>
-        <w:keepNext/>
-      </w:pPr>
     </w:p>
     <w:p>
       <w:pPr>
@@ -7293,137 +4363,14 @@
     </w:p>
     <w:p>
       <w:pPr>
-        <w:pStyle w:val="Ttulo1"/>
-      </w:pPr>
-      <w:r>
-        <w:lastRenderedPageBreak/>
-        <w:t xml:space="preserve"> </w:t>
-      </w:r>
-      <w:bookmarkStart w:id="16" w:name="_Toc476647181"/>
-      <w:r>
-        <w:t>CONCLUSÃO</w:t>
-      </w:r>
-      <w:bookmarkEnd w:id="16"/>
-    </w:p>
-    <w:p/>
-    <w:p>
-      <w:r>
-        <w:t xml:space="preserve">As conclusões devem responder às questões da pesquisa, em relação aos objetivos e </w:t>
-      </w:r>
-      <w:r>
-        <w:t xml:space="preserve">às </w:t>
-      </w:r>
-      <w:r>
-        <w:t>hipóteses. Devem ser breves</w:t>
-      </w:r>
-      <w:r>
-        <w:t>,</w:t>
-      </w:r>
-      <w:r>
-        <w:t xml:space="preserve"> podendo apresentar recomendações e sugestões para trabalhos futuros.</w:t>
-      </w:r>
-    </w:p>
-    <w:p>
-      <w:r>
-        <w:t> </w:t>
-      </w:r>
-    </w:p>
-    <w:p>
-      <w:r>
-        <w:t> </w:t>
-      </w:r>
-    </w:p>
-    <w:p/>
-    <w:p>
-      <w:pPr>
-        <w:sectPr>
-          <w:type w:val="oddPage"/>
-          <w:pgSz w:w="8392" w:h="11907" w:code="11"/>
-          <w:pgMar w:top="1134" w:right="851" w:bottom="851" w:left="1418" w:header="397" w:footer="397" w:gutter="0"/>
-          <w:cols w:space="708"/>
-          <w:docGrid w:linePitch="360"/>
-        </w:sectPr>
-      </w:pPr>
-    </w:p>
-    <w:p>
-      <w:pPr>
         <w:pStyle w:val="Ttulo6"/>
       </w:pPr>
-      <w:bookmarkStart w:id="17" w:name="_Toc476647182"/>
-      <w:r>
-        <w:lastRenderedPageBreak/>
-        <w:t>REFERÊNCIAS</w:t>
-      </w:r>
-      <w:bookmarkEnd w:id="17"/>
-    </w:p>
-    <w:p/>
-    <w:p>
-      <w:pPr>
-        <w:ind w:firstLine="0"/>
-      </w:pPr>
-      <w:r>
-        <w:t>Acesse:</w:t>
-      </w:r>
-    </w:p>
-    <w:p>
-      <w:pPr>
-        <w:ind w:firstLine="0"/>
-      </w:pPr>
-      <w:hyperlink r:id="rId15" w:history="1">
-        <w:r>
-          <w:rPr>
-            <w:rStyle w:val="Hyperlink"/>
-          </w:rPr>
-          <w:t>http://www.more.ufsc.br/</w:t>
-        </w:r>
-      </w:hyperlink>
-    </w:p>
-    <w:p>
-      <w:pPr>
-        <w:ind w:firstLine="0"/>
-      </w:pPr>
-    </w:p>
-    <w:p>
-      <w:pPr>
-        <w:ind w:firstLine="0"/>
-        <w:jc w:val="left"/>
-      </w:pPr>
-    </w:p>
-    <w:p>
-      <w:pPr>
-        <w:ind w:firstLine="0"/>
-        <w:jc w:val="left"/>
-      </w:pPr>
-      <w:r>
-        <w:t xml:space="preserve"> </w:t>
-      </w:r>
-    </w:p>
-    <w:p>
-      <w:r>
-        <w:t xml:space="preserve"> </w:t>
-      </w:r>
-    </w:p>
-    <w:p>
-      <w:pPr>
-        <w:sectPr>
-          <w:type w:val="oddPage"/>
-          <w:pgSz w:w="8392" w:h="11907" w:code="11"/>
-          <w:pgMar w:top="1134" w:right="851" w:bottom="851" w:left="1418" w:header="397" w:footer="397" w:gutter="0"/>
-          <w:cols w:space="708"/>
-          <w:docGrid w:linePitch="360"/>
-        </w:sectPr>
-      </w:pPr>
-    </w:p>
-    <w:p>
-      <w:pPr>
-        <w:pStyle w:val="Ttulo6"/>
-      </w:pPr>
-      <w:bookmarkStart w:id="18" w:name="_Toc476647183"/>
+      <w:bookmarkStart w:id="8" w:name="_Toc476647183"/>
       <w:r>
         <w:lastRenderedPageBreak/>
         <w:t>APÊNDICE A – Descrição</w:t>
       </w:r>
-      <w:bookmarkEnd w:id="18"/>
+      <w:bookmarkEnd w:id="8"/>
     </w:p>
     <w:p/>
     <w:p>
@@ -9139,12 +6086,12 @@
       <w:pPr>
         <w:pStyle w:val="Ttulo6"/>
       </w:pPr>
-      <w:bookmarkStart w:id="19" w:name="_Toc476647184"/>
+      <w:bookmarkStart w:id="9" w:name="_Toc476647184"/>
       <w:r>
         <w:lastRenderedPageBreak/>
         <w:t>ANEXO A – Descrição</w:t>
       </w:r>
-      <w:bookmarkEnd w:id="19"/>
+      <w:bookmarkEnd w:id="9"/>
     </w:p>
     <w:p/>
     <w:p>
@@ -9385,7 +6332,7 @@
 <w:hdr xmlns:wpc="http://schemas.microsoft.com/office/word/2010/wordprocessingCanvas" xmlns:cx="http://schemas.microsoft.com/office/drawing/2014/chartex" xmlns:cx1="http://schemas.microsoft.com/office/drawing/2015/9/8/chartex" xmlns:cx2="http://schemas.microsoft.com/office/drawing/2015/10/21/chartex" xmlns:cx3="http://schemas.microsoft.com/office/drawing/2016/5/9/chartex" xmlns:cx4="http://schemas.microsoft.com/office/drawing/2016/5/10/chartex" xmlns:cx5="http://schemas.microsoft.com/office/drawing/2016/5/11/chartex" xmlns:cx6="http://schemas.microsoft.com/office/drawing/2016/5/12/chartex" xmlns:cx7="http://schemas.microsoft.com/office/drawing/2016/5/13/chartex" xmlns:cx8="http://schemas.microsoft.com/office/drawing/2016/5/14/chartex" xmlns:mc="http://schemas.openxmlformats.org/markup-compatibility/2006" xmlns:aink="http://schemas.microsoft.com/office/drawing/2016/ink" xmlns:am3d="http://schemas.microsoft.com/office/drawing/2017/model3d" xmlns:o="urn:schemas-microsoft-com:office:office" xmlns:r="http://schemas.openxmlformats.org/officeDocument/2006/relationships" xmlns:m="http://schemas.openxmlformats.org/officeDocument/2006/math" xmlns:v="urn:schemas-microsoft-com:vml" xmlns:wp14="http://schemas.microsoft.com/office/word/2010/wordprocessingDrawing" xmlns:wp="http://schemas.openxmlformats.org/drawingml/2006/wordprocessingDrawing" xmlns:w10="urn:schemas-microsoft-com:office:word" xmlns:w="http://schemas.openxmlformats.org/wordprocessingml/2006/main" xmlns:w14="http://schemas.microsoft.com/office/word/2010/wordml" xmlns:w15="http://schemas.microsoft.com/office/word/2012/wordml" xmlns:w16cid="http://schemas.microsoft.com/office/word/2016/wordml/cid" xmlns:w16se="http://schemas.microsoft.com/office/word/2015/wordml/symex" xmlns:wpg="http://schemas.microsoft.com/office/word/2010/wordprocessingGroup" xmlns:wpi="http://schemas.microsoft.com/office/word/2010/wordprocessingInk" xmlns:wne="http://schemas.microsoft.com/office/word/2006/wordml" xmlns:wps="http://schemas.microsoft.com/office/word/2010/wordprocessingShape" mc:Ignorable="w14 w15 w16se w16cid wp14">
   <w:sdt>
     <w:sdtPr>
-      <w:id w:val="574709115"/>
+      <w:id w:val="1039479328"/>
       <w:docPartObj>
         <w:docPartGallery w:val="Page Numbers (Top of Page)"/>
         <w:docPartUnique/>
@@ -11830,7 +8777,7 @@
 </file>
 
 <file path=customXml/itemProps1.xml><?xml version="1.0" encoding="utf-8"?>
-<ds:datastoreItem xmlns:ds="http://schemas.openxmlformats.org/officeDocument/2006/customXml" ds:itemID="{B96770DB-E665-4608-AF49-8EA5FD5A8A60}">
+<ds:datastoreItem xmlns:ds="http://schemas.openxmlformats.org/officeDocument/2006/customXml" ds:itemID="{75FF70FE-C0C7-45FD-955D-6E43A8DED921}">
   <ds:schemaRefs>
     <ds:schemaRef ds:uri="http://schemas.openxmlformats.org/officeDocument/2006/bibliography"/>
   </ds:schemaRefs>

</xml_diff>

<commit_message>
-Perdas mecânicas. --Ver ainda as questões das perdas no inversor melhor. Os fatores multiplicativos.
</commit_message>
<xml_diff>
--- a/TCC.docx
+++ b/TCC.docx
@@ -2564,7 +2564,7 @@
       <w:r>
         <w:fldChar w:fldCharType="separate"/>
       </w:r>
-      <w:hyperlink w:anchor="_Toc511835989" w:history="1">
+      <w:hyperlink w:anchor="_Toc511925838" w:history="1">
         <w:r>
           <w:rPr>
             <w:rStyle w:val="Hyperlink"/>
@@ -2601,7 +2601,7 @@
           <w:rPr>
             <w:webHidden/>
           </w:rPr>
-          <w:instrText xml:space="preserve"> PAGEREF _Toc511835989 \h </w:instrText>
+          <w:instrText xml:space="preserve"> PAGEREF _Toc511925838 \h </w:instrText>
         </w:r>
         <w:r>
           <w:rPr>
@@ -2637,7 +2637,7 @@
           <w:sz w:val="22"/>
         </w:rPr>
       </w:pPr>
-      <w:hyperlink w:anchor="_Toc511835990" w:history="1">
+      <w:hyperlink w:anchor="_Toc511925839" w:history="1">
         <w:r>
           <w:rPr>
             <w:rStyle w:val="Hyperlink"/>
@@ -2679,7 +2679,7 @@
             <w:noProof/>
             <w:webHidden/>
           </w:rPr>
-          <w:instrText xml:space="preserve"> PAGEREF _Toc511835990 \h </w:instrText>
+          <w:instrText xml:space="preserve"> PAGEREF _Toc511925839 \h </w:instrText>
         </w:r>
         <w:r>
           <w:rPr>
@@ -2719,7 +2719,7 @@
           <w:sz w:val="22"/>
         </w:rPr>
       </w:pPr>
-      <w:hyperlink w:anchor="_Toc511835991" w:history="1">
+      <w:hyperlink w:anchor="_Toc511925840" w:history="1">
         <w:r>
           <w:rPr>
             <w:rStyle w:val="Hyperlink"/>
@@ -2756,7 +2756,7 @@
           <w:rPr>
             <w:webHidden/>
           </w:rPr>
-          <w:instrText xml:space="preserve"> PAGEREF _Toc511835991 \h </w:instrText>
+          <w:instrText xml:space="preserve"> PAGEREF _Toc511925840 \h </w:instrText>
         </w:r>
         <w:r>
           <w:rPr>
@@ -2792,7 +2792,7 @@
           <w:sz w:val="22"/>
         </w:rPr>
       </w:pPr>
-      <w:hyperlink w:anchor="_Toc511835992" w:history="1">
+      <w:hyperlink w:anchor="_Toc511925841" w:history="1">
         <w:r>
           <w:rPr>
             <w:rStyle w:val="Hyperlink"/>
@@ -2829,7 +2829,7 @@
           <w:rPr>
             <w:webHidden/>
           </w:rPr>
-          <w:instrText xml:space="preserve"> PAGEREF _Toc511835992 \h </w:instrText>
+          <w:instrText xml:space="preserve"> PAGEREF _Toc511925841 \h </w:instrText>
         </w:r>
         <w:r>
           <w:rPr>
@@ -2865,7 +2865,7 @@
           <w:sz w:val="22"/>
         </w:rPr>
       </w:pPr>
-      <w:hyperlink w:anchor="_Toc511835993" w:history="1">
+      <w:hyperlink w:anchor="_Toc511925842" w:history="1">
         <w:r>
           <w:rPr>
             <w:rStyle w:val="Hyperlink"/>
@@ -2902,7 +2902,7 @@
           <w:rPr>
             <w:webHidden/>
           </w:rPr>
-          <w:instrText xml:space="preserve"> PAGEREF _Toc511835993 \h </w:instrText>
+          <w:instrText xml:space="preserve"> PAGEREF _Toc511925842 \h </w:instrText>
         </w:r>
         <w:r>
           <w:rPr>
@@ -2938,7 +2938,7 @@
           <w:sz w:val="22"/>
         </w:rPr>
       </w:pPr>
-      <w:hyperlink w:anchor="_Toc511835994" w:history="1">
+      <w:hyperlink w:anchor="_Toc511925843" w:history="1">
         <w:r>
           <w:rPr>
             <w:rStyle w:val="Hyperlink"/>
@@ -2980,7 +2980,7 @@
             <w:noProof/>
             <w:webHidden/>
           </w:rPr>
-          <w:instrText xml:space="preserve"> PAGEREF _Toc511835994 \h </w:instrText>
+          <w:instrText xml:space="preserve"> PAGEREF _Toc511925843 \h </w:instrText>
         </w:r>
         <w:r>
           <w:rPr>
@@ -3020,7 +3020,7 @@
           <w:sz w:val="22"/>
         </w:rPr>
       </w:pPr>
-      <w:hyperlink w:anchor="_Toc511835995" w:history="1">
+      <w:hyperlink w:anchor="_Toc511925844" w:history="1">
         <w:r>
           <w:rPr>
             <w:rStyle w:val="Hyperlink"/>
@@ -3070,7 +3070,7 @@
             <w:noProof/>
             <w:webHidden/>
           </w:rPr>
-          <w:instrText xml:space="preserve"> PAGEREF _Toc511835995 \h </w:instrText>
+          <w:instrText xml:space="preserve"> PAGEREF _Toc511925844 \h </w:instrText>
         </w:r>
         <w:r>
           <w:rPr>
@@ -3110,7 +3110,7 @@
           <w:sz w:val="22"/>
         </w:rPr>
       </w:pPr>
-      <w:hyperlink w:anchor="_Toc511835996" w:history="1">
+      <w:hyperlink w:anchor="_Toc511925845" w:history="1">
         <w:r>
           <w:rPr>
             <w:rStyle w:val="Hyperlink"/>
@@ -3147,7 +3147,7 @@
           <w:rPr>
             <w:webHidden/>
           </w:rPr>
-          <w:instrText xml:space="preserve"> PAGEREF _Toc511835996 \h </w:instrText>
+          <w:instrText xml:space="preserve"> PAGEREF _Toc511925845 \h </w:instrText>
         </w:r>
         <w:r>
           <w:rPr>
@@ -3183,7 +3183,7 @@
           <w:sz w:val="22"/>
         </w:rPr>
       </w:pPr>
-      <w:hyperlink w:anchor="_Toc511835997" w:history="1">
+      <w:hyperlink w:anchor="_Toc511925846" w:history="1">
         <w:r>
           <w:rPr>
             <w:rStyle w:val="Hyperlink"/>
@@ -3220,7 +3220,7 @@
           <w:rPr>
             <w:webHidden/>
           </w:rPr>
-          <w:instrText xml:space="preserve"> PAGEREF _Toc511835997 \h </w:instrText>
+          <w:instrText xml:space="preserve"> PAGEREF _Toc511925846 \h </w:instrText>
         </w:r>
         <w:r>
           <w:rPr>
@@ -3256,7 +3256,7 @@
           <w:sz w:val="22"/>
         </w:rPr>
       </w:pPr>
-      <w:hyperlink w:anchor="_Toc511835998" w:history="1">
+      <w:hyperlink w:anchor="_Toc511925847" w:history="1">
         <w:r>
           <w:rPr>
             <w:rStyle w:val="Hyperlink"/>
@@ -3298,7 +3298,7 @@
             <w:noProof/>
             <w:webHidden/>
           </w:rPr>
-          <w:instrText xml:space="preserve"> PAGEREF _Toc511835998 \h </w:instrText>
+          <w:instrText xml:space="preserve"> PAGEREF _Toc511925847 \h </w:instrText>
         </w:r>
         <w:r>
           <w:rPr>
@@ -3338,7 +3338,7 @@
           <w:sz w:val="22"/>
         </w:rPr>
       </w:pPr>
-      <w:hyperlink w:anchor="_Toc511835999" w:history="1">
+      <w:hyperlink w:anchor="_Toc511925848" w:history="1">
         <w:r>
           <w:rPr>
             <w:rStyle w:val="Hyperlink"/>
@@ -3380,7 +3380,7 @@
             <w:noProof/>
             <w:webHidden/>
           </w:rPr>
-          <w:instrText xml:space="preserve"> PAGEREF _Toc511835999 \h </w:instrText>
+          <w:instrText xml:space="preserve"> PAGEREF _Toc511925848 \h </w:instrText>
         </w:r>
         <w:r>
           <w:rPr>
@@ -3420,7 +3420,7 @@
           <w:sz w:val="22"/>
         </w:rPr>
       </w:pPr>
-      <w:hyperlink w:anchor="_Toc511836000" w:history="1">
+      <w:hyperlink w:anchor="_Toc511925849" w:history="1">
         <w:r>
           <w:rPr>
             <w:rStyle w:val="Hyperlink"/>
@@ -3457,7 +3457,7 @@
           <w:rPr>
             <w:webHidden/>
           </w:rPr>
-          <w:instrText xml:space="preserve"> PAGEREF _Toc511836000 \h </w:instrText>
+          <w:instrText xml:space="preserve"> PAGEREF _Toc511925849 \h </w:instrText>
         </w:r>
         <w:r>
           <w:rPr>
@@ -3493,7 +3493,7 @@
           <w:sz w:val="22"/>
         </w:rPr>
       </w:pPr>
-      <w:hyperlink w:anchor="_Toc511836001" w:history="1">
+      <w:hyperlink w:anchor="_Toc511925850" w:history="1">
         <w:r>
           <w:rPr>
             <w:rStyle w:val="Hyperlink"/>
@@ -3535,7 +3535,7 @@
             <w:noProof/>
             <w:webHidden/>
           </w:rPr>
-          <w:instrText xml:space="preserve"> PAGEREF _Toc511836001 \h </w:instrText>
+          <w:instrText xml:space="preserve"> PAGEREF _Toc511925850 \h </w:instrText>
         </w:r>
         <w:r>
           <w:rPr>
@@ -3575,7 +3575,7 @@
           <w:sz w:val="22"/>
         </w:rPr>
       </w:pPr>
-      <w:hyperlink w:anchor="_Toc511836002" w:history="1">
+      <w:hyperlink w:anchor="_Toc511925851" w:history="1">
         <w:r>
           <w:rPr>
             <w:rStyle w:val="Hyperlink"/>
@@ -3617,7 +3617,7 @@
             <w:noProof/>
             <w:webHidden/>
           </w:rPr>
-          <w:instrText xml:space="preserve"> PAGEREF _Toc511836002 \h </w:instrText>
+          <w:instrText xml:space="preserve"> PAGEREF _Toc511925851 \h </w:instrText>
         </w:r>
         <w:r>
           <w:rPr>
@@ -3637,7 +3637,7 @@
             <w:noProof/>
             <w:webHidden/>
           </w:rPr>
-          <w:t>35</w:t>
+          <w:t>36</w:t>
         </w:r>
         <w:r>
           <w:rPr>
@@ -3657,7 +3657,7 @@
           <w:sz w:val="22"/>
         </w:rPr>
       </w:pPr>
-      <w:hyperlink w:anchor="_Toc511836003" w:history="1">
+      <w:hyperlink w:anchor="_Toc511925852" w:history="1">
         <w:r>
           <w:rPr>
             <w:rStyle w:val="Hyperlink"/>
@@ -3676,7 +3676,7 @@
           <w:rPr>
             <w:rStyle w:val="Hyperlink"/>
           </w:rPr>
-          <w:t>Perdas no Motor</w:t>
+          <w:t>Perdas Mecânicas</w:t>
         </w:r>
         <w:r>
           <w:rPr>
@@ -3694,7 +3694,7 @@
           <w:rPr>
             <w:webHidden/>
           </w:rPr>
-          <w:instrText xml:space="preserve"> PAGEREF _Toc511836003 \h </w:instrText>
+          <w:instrText xml:space="preserve"> PAGEREF _Toc511925852 \h </w:instrText>
         </w:r>
         <w:r>
           <w:rPr>
@@ -3711,10 +3711,270 @@
           <w:rPr>
             <w:webHidden/>
           </w:rPr>
-          <w:t>35</w:t>
-        </w:r>
-        <w:r>
-          <w:rPr>
+          <w:t>37</w:t>
+        </w:r>
+        <w:r>
+          <w:rPr>
+            <w:webHidden/>
+          </w:rPr>
+          <w:fldChar w:fldCharType="end"/>
+        </w:r>
+      </w:hyperlink>
+    </w:p>
+    <w:p>
+      <w:pPr>
+        <w:pStyle w:val="Sumrio4"/>
+        <w:rPr>
+          <w:rFonts w:asciiTheme="minorHAnsi" w:eastAsiaTheme="minorEastAsia" w:hAnsiTheme="minorHAnsi"/>
+          <w:noProof/>
+          <w:sz w:val="22"/>
+        </w:rPr>
+      </w:pPr>
+      <w:hyperlink w:anchor="_Toc511925853" w:history="1">
+        <w:r>
+          <w:rPr>
+            <w:rStyle w:val="Hyperlink"/>
+            <w:noProof/>
+          </w:rPr>
+          <w:t>2.4.2.1</w:t>
+        </w:r>
+        <w:r>
+          <w:rPr>
+            <w:rFonts w:asciiTheme="minorHAnsi" w:eastAsiaTheme="minorEastAsia" w:hAnsiTheme="minorHAnsi"/>
+            <w:noProof/>
+            <w:sz w:val="22"/>
+          </w:rPr>
+          <w:tab/>
+        </w:r>
+        <w:r>
+          <w:rPr>
+            <w:rStyle w:val="Hyperlink"/>
+            <w:noProof/>
+          </w:rPr>
+          <w:t>Perdas R</w:t>
+        </w:r>
+        <w:r>
+          <w:rPr>
+            <w:rStyle w:val="Hyperlink"/>
+            <w:noProof/>
+          </w:rPr>
+          <w:t>e</w:t>
+        </w:r>
+        <w:r>
+          <w:rPr>
+            <w:rStyle w:val="Hyperlink"/>
+            <w:noProof/>
+          </w:rPr>
+          <w:t>sistivas</w:t>
+        </w:r>
+        <w:r>
+          <w:rPr>
+            <w:noProof/>
+            <w:webHidden/>
+          </w:rPr>
+          <w:tab/>
+        </w:r>
+        <w:r>
+          <w:rPr>
+            <w:noProof/>
+            <w:webHidden/>
+          </w:rPr>
+          <w:fldChar w:fldCharType="begin"/>
+        </w:r>
+        <w:r>
+          <w:rPr>
+            <w:noProof/>
+            <w:webHidden/>
+          </w:rPr>
+          <w:instrText xml:space="preserve"> PAGEREF _Toc511925853 \h </w:instrText>
+        </w:r>
+        <w:r>
+          <w:rPr>
+            <w:noProof/>
+            <w:webHidden/>
+          </w:rPr>
+        </w:r>
+        <w:r>
+          <w:rPr>
+            <w:noProof/>
+            <w:webHidden/>
+          </w:rPr>
+          <w:fldChar w:fldCharType="separate"/>
+        </w:r>
+        <w:r>
+          <w:rPr>
+            <w:noProof/>
+            <w:webHidden/>
+          </w:rPr>
+          <w:t>37</w:t>
+        </w:r>
+        <w:r>
+          <w:rPr>
+            <w:noProof/>
+            <w:webHidden/>
+          </w:rPr>
+          <w:fldChar w:fldCharType="end"/>
+        </w:r>
+      </w:hyperlink>
+    </w:p>
+    <w:p>
+      <w:pPr>
+        <w:pStyle w:val="Sumrio4"/>
+        <w:rPr>
+          <w:rFonts w:asciiTheme="minorHAnsi" w:eastAsiaTheme="minorEastAsia" w:hAnsiTheme="minorHAnsi"/>
+          <w:noProof/>
+          <w:sz w:val="22"/>
+        </w:rPr>
+      </w:pPr>
+      <w:hyperlink w:anchor="_Toc511925854" w:history="1">
+        <w:r>
+          <w:rPr>
+            <w:rStyle w:val="Hyperlink"/>
+            <w:noProof/>
+          </w:rPr>
+          <w:t>2.4.2.2</w:t>
+        </w:r>
+        <w:r>
+          <w:rPr>
+            <w:rFonts w:asciiTheme="minorHAnsi" w:eastAsiaTheme="minorEastAsia" w:hAnsiTheme="minorHAnsi"/>
+            <w:noProof/>
+            <w:sz w:val="22"/>
+          </w:rPr>
+          <w:tab/>
+        </w:r>
+        <w:r>
+          <w:rPr>
+            <w:rStyle w:val="Hyperlink"/>
+            <w:noProof/>
+          </w:rPr>
+          <w:t>Perdas por fricção mecânica nos rolamentos</w:t>
+        </w:r>
+        <w:r>
+          <w:rPr>
+            <w:noProof/>
+            <w:webHidden/>
+          </w:rPr>
+          <w:tab/>
+        </w:r>
+        <w:r>
+          <w:rPr>
+            <w:noProof/>
+            <w:webHidden/>
+          </w:rPr>
+          <w:fldChar w:fldCharType="begin"/>
+        </w:r>
+        <w:r>
+          <w:rPr>
+            <w:noProof/>
+            <w:webHidden/>
+          </w:rPr>
+          <w:instrText xml:space="preserve"> PAGEREF _Toc511925854 \h </w:instrText>
+        </w:r>
+        <w:r>
+          <w:rPr>
+            <w:noProof/>
+            <w:webHidden/>
+          </w:rPr>
+        </w:r>
+        <w:r>
+          <w:rPr>
+            <w:noProof/>
+            <w:webHidden/>
+          </w:rPr>
+          <w:fldChar w:fldCharType="separate"/>
+        </w:r>
+        <w:r>
+          <w:rPr>
+            <w:noProof/>
+            <w:webHidden/>
+          </w:rPr>
+          <w:t>38</w:t>
+        </w:r>
+        <w:r>
+          <w:rPr>
+            <w:noProof/>
+            <w:webHidden/>
+          </w:rPr>
+          <w:fldChar w:fldCharType="end"/>
+        </w:r>
+      </w:hyperlink>
+    </w:p>
+    <w:p>
+      <w:pPr>
+        <w:pStyle w:val="Sumrio4"/>
+        <w:rPr>
+          <w:rFonts w:asciiTheme="minorHAnsi" w:eastAsiaTheme="minorEastAsia" w:hAnsiTheme="minorHAnsi"/>
+          <w:noProof/>
+          <w:sz w:val="22"/>
+        </w:rPr>
+      </w:pPr>
+      <w:hyperlink w:anchor="_Toc511925855" w:history="1">
+        <w:r>
+          <w:rPr>
+            <w:rStyle w:val="Hyperlink"/>
+            <w:noProof/>
+          </w:rPr>
+          <w:t>2.4.2.3</w:t>
+        </w:r>
+        <w:r>
+          <w:rPr>
+            <w:rFonts w:asciiTheme="minorHAnsi" w:eastAsiaTheme="minorEastAsia" w:hAnsiTheme="minorHAnsi"/>
+            <w:noProof/>
+            <w:sz w:val="22"/>
+          </w:rPr>
+          <w:tab/>
+        </w:r>
+        <w:r>
+          <w:rPr>
+            <w:rStyle w:val="Hyperlink"/>
+            <w:noProof/>
+          </w:rPr>
+          <w:t>Perdas magnéticas</w:t>
+        </w:r>
+        <w:r>
+          <w:rPr>
+            <w:noProof/>
+            <w:webHidden/>
+          </w:rPr>
+          <w:tab/>
+        </w:r>
+        <w:r>
+          <w:rPr>
+            <w:noProof/>
+            <w:webHidden/>
+          </w:rPr>
+          <w:fldChar w:fldCharType="begin"/>
+        </w:r>
+        <w:r>
+          <w:rPr>
+            <w:noProof/>
+            <w:webHidden/>
+          </w:rPr>
+          <w:instrText xml:space="preserve"> PAGEREF _Toc511925855 \h </w:instrText>
+        </w:r>
+        <w:r>
+          <w:rPr>
+            <w:noProof/>
+            <w:webHidden/>
+          </w:rPr>
+        </w:r>
+        <w:r>
+          <w:rPr>
+            <w:noProof/>
+            <w:webHidden/>
+          </w:rPr>
+          <w:fldChar w:fldCharType="separate"/>
+        </w:r>
+        <w:r>
+          <w:rPr>
+            <w:noProof/>
+            <w:webHidden/>
+          </w:rPr>
+          <w:t>38</w:t>
+        </w:r>
+        <w:r>
+          <w:rPr>
+            <w:noProof/>
             <w:webHidden/>
           </w:rPr>
           <w:fldChar w:fldCharType="end"/>
@@ -3730,7 +3990,7 @@
           <w:sz w:val="22"/>
         </w:rPr>
       </w:pPr>
-      <w:hyperlink w:anchor="_Toc511836004" w:history="1">
+      <w:hyperlink w:anchor="_Toc511925856" w:history="1">
         <w:r>
           <w:rPr>
             <w:rStyle w:val="Hyperlink"/>
@@ -3767,7 +4027,7 @@
           <w:rPr>
             <w:webHidden/>
           </w:rPr>
-          <w:instrText xml:space="preserve"> PAGEREF _Toc511836004 \h </w:instrText>
+          <w:instrText xml:space="preserve"> PAGEREF _Toc511925856 \h </w:instrText>
         </w:r>
         <w:r>
           <w:rPr>
@@ -3784,7 +4044,7 @@
           <w:rPr>
             <w:webHidden/>
           </w:rPr>
-          <w:t>35</w:t>
+          <w:t>38</w:t>
         </w:r>
         <w:r>
           <w:rPr>
@@ -3803,7 +4063,7 @@
           <w:sz w:val="22"/>
         </w:rPr>
       </w:pPr>
-      <w:hyperlink w:anchor="_Toc511836005" w:history="1">
+      <w:hyperlink w:anchor="_Toc511925857" w:history="1">
         <w:r>
           <w:rPr>
             <w:rStyle w:val="Hyperlink"/>
@@ -3845,7 +4105,7 @@
             <w:noProof/>
             <w:webHidden/>
           </w:rPr>
-          <w:instrText xml:space="preserve"> PAGEREF _Toc511836005 \h </w:instrText>
+          <w:instrText xml:space="preserve"> PAGEREF _Toc511925857 \h </w:instrText>
         </w:r>
         <w:r>
           <w:rPr>
@@ -3865,7 +4125,7 @@
             <w:noProof/>
             <w:webHidden/>
           </w:rPr>
-          <w:t>36</w:t>
+          <w:t>38</w:t>
         </w:r>
         <w:r>
           <w:rPr>
@@ -3885,7 +4145,7 @@
           <w:sz w:val="22"/>
         </w:rPr>
       </w:pPr>
-      <w:hyperlink w:anchor="_Toc511836006" w:history="1">
+      <w:hyperlink w:anchor="_Toc511925858" w:history="1">
         <w:r>
           <w:rPr>
             <w:rStyle w:val="Hyperlink"/>
@@ -3927,7 +4187,7 @@
             <w:noProof/>
             <w:webHidden/>
           </w:rPr>
-          <w:instrText xml:space="preserve"> PAGEREF _Toc511836006 \h </w:instrText>
+          <w:instrText xml:space="preserve"> PAGEREF _Toc511925858 \h </w:instrText>
         </w:r>
         <w:r>
           <w:rPr>
@@ -3947,7 +4207,7 @@
             <w:noProof/>
             <w:webHidden/>
           </w:rPr>
-          <w:t>36</w:t>
+          <w:t>38</w:t>
         </w:r>
         <w:r>
           <w:rPr>
@@ -3967,7 +4227,7 @@
           <w:sz w:val="22"/>
         </w:rPr>
       </w:pPr>
-      <w:hyperlink w:anchor="_Toc511836007" w:history="1">
+      <w:hyperlink w:anchor="_Toc511925859" w:history="1">
         <w:r>
           <w:rPr>
             <w:rStyle w:val="Hyperlink"/>
@@ -4009,7 +4269,7 @@
             <w:noProof/>
             <w:webHidden/>
           </w:rPr>
-          <w:instrText xml:space="preserve"> PAGEREF _Toc511836007 \h </w:instrText>
+          <w:instrText xml:space="preserve"> PAGEREF _Toc511925859 \h </w:instrText>
         </w:r>
         <w:r>
           <w:rPr>
@@ -4029,7 +4289,7 @@
             <w:noProof/>
             <w:webHidden/>
           </w:rPr>
-          <w:t>36</w:t>
+          <w:t>38</w:t>
         </w:r>
         <w:r>
           <w:rPr>
@@ -4049,7 +4309,7 @@
           <w:sz w:val="22"/>
         </w:rPr>
       </w:pPr>
-      <w:hyperlink w:anchor="_Toc511836008" w:history="1">
+      <w:hyperlink w:anchor="_Toc511925860" w:history="1">
         <w:r>
           <w:rPr>
             <w:rStyle w:val="Hyperlink"/>
@@ -4086,7 +4346,7 @@
           <w:rPr>
             <w:webHidden/>
           </w:rPr>
-          <w:instrText xml:space="preserve"> PAGEREF _Toc511836008 \h </w:instrText>
+          <w:instrText xml:space="preserve"> PAGEREF _Toc511925860 \h </w:instrText>
         </w:r>
         <w:r>
           <w:rPr>
@@ -4103,7 +4363,7 @@
           <w:rPr>
             <w:webHidden/>
           </w:rPr>
-          <w:t>36</w:t>
+          <w:t>38</w:t>
         </w:r>
         <w:r>
           <w:rPr>
@@ -4122,7 +4382,7 @@
           <w:sz w:val="22"/>
         </w:rPr>
       </w:pPr>
-      <w:hyperlink w:anchor="_Toc511836009" w:history="1">
+      <w:hyperlink w:anchor="_Toc511925861" w:history="1">
         <w:r>
           <w:rPr>
             <w:rStyle w:val="Hyperlink"/>
@@ -4159,7 +4419,7 @@
           <w:rPr>
             <w:webHidden/>
           </w:rPr>
-          <w:instrText xml:space="preserve"> PAGEREF _Toc511836009 \h </w:instrText>
+          <w:instrText xml:space="preserve"> PAGEREF _Toc511925861 \h </w:instrText>
         </w:r>
         <w:r>
           <w:rPr>
@@ -4176,7 +4436,7 @@
           <w:rPr>
             <w:webHidden/>
           </w:rPr>
-          <w:t>36</w:t>
+          <w:t>38</w:t>
         </w:r>
         <w:r>
           <w:rPr>
@@ -4195,7 +4455,7 @@
           <w:sz w:val="22"/>
         </w:rPr>
       </w:pPr>
-      <w:hyperlink w:anchor="_Toc511836010" w:history="1">
+      <w:hyperlink w:anchor="_Toc511925862" w:history="1">
         <w:r>
           <w:rPr>
             <w:rStyle w:val="Hyperlink"/>
@@ -4232,7 +4492,7 @@
           <w:rPr>
             <w:webHidden/>
           </w:rPr>
-          <w:instrText xml:space="preserve"> PAGEREF _Toc511836010 \h </w:instrText>
+          <w:instrText xml:space="preserve"> PAGEREF _Toc511925862 \h </w:instrText>
         </w:r>
         <w:r>
           <w:rPr>
@@ -4249,7 +4509,7 @@
           <w:rPr>
             <w:webHidden/>
           </w:rPr>
-          <w:t>36</w:t>
+          <w:t>38</w:t>
         </w:r>
         <w:r>
           <w:rPr>
@@ -4268,7 +4528,7 @@
           <w:sz w:val="22"/>
         </w:rPr>
       </w:pPr>
-      <w:hyperlink w:anchor="_Toc511836011" w:history="1">
+      <w:hyperlink w:anchor="_Toc511925863" w:history="1">
         <w:r>
           <w:rPr>
             <w:rStyle w:val="Hyperlink"/>
@@ -4305,7 +4565,7 @@
           <w:rPr>
             <w:webHidden/>
           </w:rPr>
-          <w:instrText xml:space="preserve"> PAGEREF _Toc511836011 \h </w:instrText>
+          <w:instrText xml:space="preserve"> PAGEREF _Toc511925863 \h </w:instrText>
         </w:r>
         <w:r>
           <w:rPr>
@@ -4322,7 +4582,7 @@
           <w:rPr>
             <w:webHidden/>
           </w:rPr>
-          <w:t>36</w:t>
+          <w:t>39</w:t>
         </w:r>
         <w:r>
           <w:rPr>
@@ -4341,7 +4601,7 @@
           <w:sz w:val="22"/>
         </w:rPr>
       </w:pPr>
-      <w:hyperlink w:anchor="_Toc511836012" w:history="1">
+      <w:hyperlink w:anchor="_Toc511925864" w:history="1">
         <w:r>
           <w:rPr>
             <w:rStyle w:val="Hyperlink"/>
@@ -4383,7 +4643,7 @@
             <w:noProof/>
             <w:webHidden/>
           </w:rPr>
-          <w:instrText xml:space="preserve"> PAGEREF _Toc511836012 \h </w:instrText>
+          <w:instrText xml:space="preserve"> PAGEREF _Toc511925864 \h </w:instrText>
         </w:r>
         <w:r>
           <w:rPr>
@@ -4403,7 +4663,7 @@
             <w:noProof/>
             <w:webHidden/>
           </w:rPr>
-          <w:t>36</w:t>
+          <w:t>39</w:t>
         </w:r>
         <w:r>
           <w:rPr>
@@ -4423,7 +4683,7 @@
           <w:sz w:val="22"/>
         </w:rPr>
       </w:pPr>
-      <w:hyperlink w:anchor="_Toc511836013" w:history="1">
+      <w:hyperlink w:anchor="_Toc511925865" w:history="1">
         <w:r>
           <w:rPr>
             <w:rStyle w:val="Hyperlink"/>
@@ -4465,7 +4725,7 @@
             <w:noProof/>
             <w:webHidden/>
           </w:rPr>
-          <w:instrText xml:space="preserve"> PAGEREF _Toc511836013 \h </w:instrText>
+          <w:instrText xml:space="preserve"> PAGEREF _Toc511925865 \h </w:instrText>
         </w:r>
         <w:r>
           <w:rPr>
@@ -4485,7 +4745,7 @@
             <w:noProof/>
             <w:webHidden/>
           </w:rPr>
-          <w:t>36</w:t>
+          <w:t>39</w:t>
         </w:r>
         <w:r>
           <w:rPr>
@@ -4505,7 +4765,7 @@
           <w:sz w:val="22"/>
         </w:rPr>
       </w:pPr>
-      <w:hyperlink w:anchor="_Toc511836014" w:history="1">
+      <w:hyperlink w:anchor="_Toc511925866" w:history="1">
         <w:r>
           <w:rPr>
             <w:rStyle w:val="Hyperlink"/>
@@ -4542,7 +4802,7 @@
           <w:rPr>
             <w:webHidden/>
           </w:rPr>
-          <w:instrText xml:space="preserve"> PAGEREF _Toc511836014 \h </w:instrText>
+          <w:instrText xml:space="preserve"> PAGEREF _Toc511925866 \h </w:instrText>
         </w:r>
         <w:r>
           <w:rPr>
@@ -4559,7 +4819,7 @@
           <w:rPr>
             <w:webHidden/>
           </w:rPr>
-          <w:t>36</w:t>
+          <w:t>39</w:t>
         </w:r>
         <w:r>
           <w:rPr>
@@ -4578,7 +4838,7 @@
           <w:sz w:val="22"/>
         </w:rPr>
       </w:pPr>
-      <w:hyperlink w:anchor="_Toc511836015" w:history="1">
+      <w:hyperlink w:anchor="_Toc511925867" w:history="1">
         <w:r>
           <w:rPr>
             <w:rStyle w:val="Hyperlink"/>
@@ -4620,7 +4880,7 @@
             <w:noProof/>
             <w:webHidden/>
           </w:rPr>
-          <w:instrText xml:space="preserve"> PAGEREF _Toc511836015 \h </w:instrText>
+          <w:instrText xml:space="preserve"> PAGEREF _Toc511925867 \h </w:instrText>
         </w:r>
         <w:r>
           <w:rPr>
@@ -4640,7 +4900,7 @@
             <w:noProof/>
             <w:webHidden/>
           </w:rPr>
-          <w:t>36</w:t>
+          <w:t>39</w:t>
         </w:r>
         <w:r>
           <w:rPr>
@@ -4660,7 +4920,7 @@
           <w:sz w:val="22"/>
         </w:rPr>
       </w:pPr>
-      <w:hyperlink w:anchor="_Toc511836016" w:history="1">
+      <w:hyperlink w:anchor="_Toc511925868" w:history="1">
         <w:r>
           <w:rPr>
             <w:rStyle w:val="Hyperlink"/>
@@ -4697,7 +4957,7 @@
           <w:rPr>
             <w:webHidden/>
           </w:rPr>
-          <w:instrText xml:space="preserve"> PAGEREF _Toc511836016 \h </w:instrText>
+          <w:instrText xml:space="preserve"> PAGEREF _Toc511925868 \h </w:instrText>
         </w:r>
         <w:r>
           <w:rPr>
@@ -4714,7 +4974,7 @@
           <w:rPr>
             <w:webHidden/>
           </w:rPr>
-          <w:t>36</w:t>
+          <w:t>39</w:t>
         </w:r>
         <w:r>
           <w:rPr>
@@ -4733,7 +4993,7 @@
           <w:sz w:val="22"/>
         </w:rPr>
       </w:pPr>
-      <w:hyperlink w:anchor="_Toc511836017" w:history="1">
+      <w:hyperlink w:anchor="_Toc511925869" w:history="1">
         <w:r>
           <w:rPr>
             <w:rStyle w:val="Hyperlink"/>
@@ -4770,7 +5030,7 @@
           <w:rPr>
             <w:webHidden/>
           </w:rPr>
-          <w:instrText xml:space="preserve"> PAGEREF _Toc511836017 \h </w:instrText>
+          <w:instrText xml:space="preserve"> PAGEREF _Toc511925869 \h </w:instrText>
         </w:r>
         <w:r>
           <w:rPr>
@@ -4787,7 +5047,7 @@
           <w:rPr>
             <w:webHidden/>
           </w:rPr>
-          <w:t>36</w:t>
+          <w:t>39</w:t>
         </w:r>
         <w:r>
           <w:rPr>
@@ -4806,7 +5066,7 @@
           <w:sz w:val="22"/>
         </w:rPr>
       </w:pPr>
-      <w:hyperlink w:anchor="_Toc511836018" w:history="1">
+      <w:hyperlink w:anchor="_Toc511925870" w:history="1">
         <w:r>
           <w:rPr>
             <w:rStyle w:val="Hyperlink"/>
@@ -4843,7 +5103,7 @@
           <w:rPr>
             <w:webHidden/>
           </w:rPr>
-          <w:instrText xml:space="preserve"> PAGEREF _Toc511836018 \h </w:instrText>
+          <w:instrText xml:space="preserve"> PAGEREF _Toc511925870 \h </w:instrText>
         </w:r>
         <w:r>
           <w:rPr>
@@ -4860,7 +5120,7 @@
           <w:rPr>
             <w:webHidden/>
           </w:rPr>
-          <w:t>36</w:t>
+          <w:t>39</w:t>
         </w:r>
         <w:r>
           <w:rPr>
@@ -4879,7 +5139,7 @@
           <w:sz w:val="22"/>
         </w:rPr>
       </w:pPr>
-      <w:hyperlink w:anchor="_Toc511836019" w:history="1">
+      <w:hyperlink w:anchor="_Toc511925871" w:history="1">
         <w:r>
           <w:rPr>
             <w:rStyle w:val="Hyperlink"/>
@@ -4921,7 +5181,7 @@
             <w:noProof/>
             <w:webHidden/>
           </w:rPr>
-          <w:instrText xml:space="preserve"> PAGEREF _Toc511836019 \h </w:instrText>
+          <w:instrText xml:space="preserve"> PAGEREF _Toc511925871 \h </w:instrText>
         </w:r>
         <w:r>
           <w:rPr>
@@ -4941,7 +5201,7 @@
             <w:noProof/>
             <w:webHidden/>
           </w:rPr>
-          <w:t>36</w:t>
+          <w:t>39</w:t>
         </w:r>
         <w:r>
           <w:rPr>
@@ -4961,7 +5221,7 @@
           <w:sz w:val="22"/>
         </w:rPr>
       </w:pPr>
-      <w:hyperlink w:anchor="_Toc511836020" w:history="1">
+      <w:hyperlink w:anchor="_Toc511925872" w:history="1">
         <w:r>
           <w:rPr>
             <w:rStyle w:val="Hyperlink"/>
@@ -4998,7 +5258,7 @@
           <w:rPr>
             <w:webHidden/>
           </w:rPr>
-          <w:instrText xml:space="preserve"> PAGEREF _Toc511836020 \h </w:instrText>
+          <w:instrText xml:space="preserve"> PAGEREF _Toc511925872 \h </w:instrText>
         </w:r>
         <w:r>
           <w:rPr>
@@ -5015,7 +5275,7 @@
           <w:rPr>
             <w:webHidden/>
           </w:rPr>
-          <w:t>36</w:t>
+          <w:t>39</w:t>
         </w:r>
         <w:r>
           <w:rPr>
@@ -5034,7 +5294,7 @@
           <w:sz w:val="22"/>
         </w:rPr>
       </w:pPr>
-      <w:hyperlink w:anchor="_Toc511836021" w:history="1">
+      <w:hyperlink w:anchor="_Toc511925873" w:history="1">
         <w:r>
           <w:rPr>
             <w:rStyle w:val="Hyperlink"/>
@@ -5071,7 +5331,7 @@
           <w:rPr>
             <w:webHidden/>
           </w:rPr>
-          <w:instrText xml:space="preserve"> PAGEREF _Toc511836021 \h </w:instrText>
+          <w:instrText xml:space="preserve"> PAGEREF _Toc511925873 \h </w:instrText>
         </w:r>
         <w:r>
           <w:rPr>
@@ -5088,7 +5348,7 @@
           <w:rPr>
             <w:webHidden/>
           </w:rPr>
-          <w:t>36</w:t>
+          <w:t>39</w:t>
         </w:r>
         <w:r>
           <w:rPr>
@@ -5107,7 +5367,7 @@
           <w:sz w:val="22"/>
         </w:rPr>
       </w:pPr>
-      <w:hyperlink w:anchor="_Toc511836022" w:history="1">
+      <w:hyperlink w:anchor="_Toc511925874" w:history="1">
         <w:r>
           <w:rPr>
             <w:rStyle w:val="Hyperlink"/>
@@ -5144,7 +5404,7 @@
           <w:rPr>
             <w:webHidden/>
           </w:rPr>
-          <w:instrText xml:space="preserve"> PAGEREF _Toc511836022 \h </w:instrText>
+          <w:instrText xml:space="preserve"> PAGEREF _Toc511925874 \h </w:instrText>
         </w:r>
         <w:r>
           <w:rPr>
@@ -5161,7 +5421,7 @@
           <w:rPr>
             <w:webHidden/>
           </w:rPr>
-          <w:t>36</w:t>
+          <w:t>39</w:t>
         </w:r>
         <w:r>
           <w:rPr>
@@ -5180,7 +5440,7 @@
           <w:sz w:val="22"/>
         </w:rPr>
       </w:pPr>
-      <w:hyperlink w:anchor="_Toc511836023" w:history="1">
+      <w:hyperlink w:anchor="_Toc511925875" w:history="1">
         <w:r>
           <w:rPr>
             <w:rStyle w:val="Hyperlink"/>
@@ -5217,7 +5477,7 @@
           <w:rPr>
             <w:webHidden/>
           </w:rPr>
-          <w:instrText xml:space="preserve"> PAGEREF _Toc511836023 \h </w:instrText>
+          <w:instrText xml:space="preserve"> PAGEREF _Toc511925875 \h </w:instrText>
         </w:r>
         <w:r>
           <w:rPr>
@@ -5234,7 +5494,7 @@
           <w:rPr>
             <w:webHidden/>
           </w:rPr>
-          <w:t>36</w:t>
+          <w:t>39</w:t>
         </w:r>
         <w:r>
           <w:rPr>
@@ -5253,7 +5513,7 @@
           <w:sz w:val="22"/>
         </w:rPr>
       </w:pPr>
-      <w:hyperlink w:anchor="_Toc511836024" w:history="1">
+      <w:hyperlink w:anchor="_Toc511925876" w:history="1">
         <w:r>
           <w:rPr>
             <w:rStyle w:val="Hyperlink"/>
@@ -5295,7 +5555,7 @@
             <w:noProof/>
             <w:webHidden/>
           </w:rPr>
-          <w:instrText xml:space="preserve"> PAGEREF _Toc511836024 \h </w:instrText>
+          <w:instrText xml:space="preserve"> PAGEREF _Toc511925876 \h </w:instrText>
         </w:r>
         <w:r>
           <w:rPr>
@@ -5315,7 +5575,7 @@
             <w:noProof/>
             <w:webHidden/>
           </w:rPr>
-          <w:t>36</w:t>
+          <w:t>39</w:t>
         </w:r>
         <w:r>
           <w:rPr>
@@ -5335,7 +5595,7 @@
           <w:sz w:val="22"/>
         </w:rPr>
       </w:pPr>
-      <w:hyperlink w:anchor="_Toc511836025" w:history="1">
+      <w:hyperlink w:anchor="_Toc511925877" w:history="1">
         <w:r>
           <w:rPr>
             <w:rStyle w:val="Hyperlink"/>
@@ -5377,7 +5637,7 @@
             <w:noProof/>
             <w:webHidden/>
           </w:rPr>
-          <w:instrText xml:space="preserve"> PAGEREF _Toc511836025 \h </w:instrText>
+          <w:instrText xml:space="preserve"> PAGEREF _Toc511925877 \h </w:instrText>
         </w:r>
         <w:r>
           <w:rPr>
@@ -5397,7 +5657,7 @@
             <w:noProof/>
             <w:webHidden/>
           </w:rPr>
-          <w:t>37</w:t>
+          <w:t>39</w:t>
         </w:r>
         <w:r>
           <w:rPr>
@@ -5417,7 +5677,7 @@
           <w:sz w:val="22"/>
         </w:rPr>
       </w:pPr>
-      <w:hyperlink w:anchor="_Toc511836026" w:history="1">
+      <w:hyperlink w:anchor="_Toc511925878" w:history="1">
         <w:r>
           <w:rPr>
             <w:rStyle w:val="Hyperlink"/>
@@ -5454,7 +5714,7 @@
           <w:rPr>
             <w:webHidden/>
           </w:rPr>
-          <w:instrText xml:space="preserve"> PAGEREF _Toc511836026 \h </w:instrText>
+          <w:instrText xml:space="preserve"> PAGEREF _Toc511925878 \h </w:instrText>
         </w:r>
         <w:r>
           <w:rPr>
@@ -5471,7 +5731,7 @@
           <w:rPr>
             <w:webHidden/>
           </w:rPr>
-          <w:t>37</w:t>
+          <w:t>39</w:t>
         </w:r>
         <w:r>
           <w:rPr>
@@ -5490,7 +5750,7 @@
           <w:sz w:val="22"/>
         </w:rPr>
       </w:pPr>
-      <w:hyperlink w:anchor="_Toc511836027" w:history="1">
+      <w:hyperlink w:anchor="_Toc511925879" w:history="1">
         <w:r>
           <w:rPr>
             <w:rStyle w:val="Hyperlink"/>
@@ -5532,7 +5792,7 @@
             <w:noProof/>
             <w:webHidden/>
           </w:rPr>
-          <w:instrText xml:space="preserve"> PAGEREF _Toc511836027 \h </w:instrText>
+          <w:instrText xml:space="preserve"> PAGEREF _Toc511925879 \h </w:instrText>
         </w:r>
         <w:r>
           <w:rPr>
@@ -5552,7 +5812,7 @@
             <w:noProof/>
             <w:webHidden/>
           </w:rPr>
-          <w:t>37</w:t>
+          <w:t>39</w:t>
         </w:r>
         <w:r>
           <w:rPr>
@@ -5572,7 +5832,7 @@
           <w:sz w:val="22"/>
         </w:rPr>
       </w:pPr>
-      <w:hyperlink w:anchor="_Toc511836028" w:history="1">
+      <w:hyperlink w:anchor="_Toc511925880" w:history="1">
         <w:r>
           <w:rPr>
             <w:rStyle w:val="Hyperlink"/>
@@ -5614,7 +5874,7 @@
             <w:noProof/>
             <w:webHidden/>
           </w:rPr>
-          <w:instrText xml:space="preserve"> PAGEREF _Toc511836028 \h </w:instrText>
+          <w:instrText xml:space="preserve"> PAGEREF _Toc511925880 \h </w:instrText>
         </w:r>
         <w:r>
           <w:rPr>
@@ -5634,7 +5894,7 @@
             <w:noProof/>
             <w:webHidden/>
           </w:rPr>
-          <w:t>37</w:t>
+          <w:t>39</w:t>
         </w:r>
         <w:r>
           <w:rPr>
@@ -5654,7 +5914,7 @@
           <w:sz w:val="22"/>
         </w:rPr>
       </w:pPr>
-      <w:hyperlink w:anchor="_Toc511836029" w:history="1">
+      <w:hyperlink w:anchor="_Toc511925881" w:history="1">
         <w:r>
           <w:rPr>
             <w:rStyle w:val="Hyperlink"/>
@@ -5696,7 +5956,7 @@
             <w:noProof/>
             <w:webHidden/>
           </w:rPr>
-          <w:instrText xml:space="preserve"> PAGEREF _Toc511836029 \h </w:instrText>
+          <w:instrText xml:space="preserve"> PAGEREF _Toc511925881 \h </w:instrText>
         </w:r>
         <w:r>
           <w:rPr>
@@ -5716,7 +5976,7 @@
             <w:noProof/>
             <w:webHidden/>
           </w:rPr>
-          <w:t>37</w:t>
+          <w:t>39</w:t>
         </w:r>
         <w:r>
           <w:rPr>
@@ -5736,7 +5996,7 @@
           <w:sz w:val="22"/>
         </w:rPr>
       </w:pPr>
-      <w:hyperlink w:anchor="_Toc511836030" w:history="1">
+      <w:hyperlink w:anchor="_Toc511925882" w:history="1">
         <w:r>
           <w:rPr>
             <w:rStyle w:val="Hyperlink"/>
@@ -5773,7 +6033,7 @@
           <w:rPr>
             <w:webHidden/>
           </w:rPr>
-          <w:instrText xml:space="preserve"> PAGEREF _Toc511836030 \h </w:instrText>
+          <w:instrText xml:space="preserve"> PAGEREF _Toc511925882 \h </w:instrText>
         </w:r>
         <w:r>
           <w:rPr>
@@ -5790,7 +6050,7 @@
           <w:rPr>
             <w:webHidden/>
           </w:rPr>
-          <w:t>37</w:t>
+          <w:t>40</w:t>
         </w:r>
         <w:r>
           <w:rPr>
@@ -5809,7 +6069,7 @@
           <w:sz w:val="22"/>
         </w:rPr>
       </w:pPr>
-      <w:hyperlink w:anchor="_Toc511836031" w:history="1">
+      <w:hyperlink w:anchor="_Toc511925883" w:history="1">
         <w:r>
           <w:rPr>
             <w:rStyle w:val="Hyperlink"/>
@@ -5832,7 +6092,7 @@
           <w:rPr>
             <w:webHidden/>
           </w:rPr>
-          <w:instrText xml:space="preserve"> PAGEREF _Toc511836031 \h </w:instrText>
+          <w:instrText xml:space="preserve"> PAGEREF _Toc511925883 \h </w:instrText>
         </w:r>
         <w:r>
           <w:rPr>
@@ -5849,7 +6109,7 @@
           <w:rPr>
             <w:webHidden/>
           </w:rPr>
-          <w:t>39</w:t>
+          <w:t>41</w:t>
         </w:r>
         <w:r>
           <w:rPr>
@@ -5868,7 +6128,7 @@
           <w:sz w:val="22"/>
         </w:rPr>
       </w:pPr>
-      <w:hyperlink w:anchor="_Toc511836032" w:history="1">
+      <w:hyperlink w:anchor="_Toc511925884" w:history="1">
         <w:r>
           <w:rPr>
             <w:rStyle w:val="Hyperlink"/>
@@ -5891,7 +6151,7 @@
           <w:rPr>
             <w:webHidden/>
           </w:rPr>
-          <w:instrText xml:space="preserve"> PAGEREF _Toc511836032 \h </w:instrText>
+          <w:instrText xml:space="preserve"> PAGEREF _Toc511925884 \h </w:instrText>
         </w:r>
         <w:r>
           <w:rPr>
@@ -5908,7 +6168,7 @@
           <w:rPr>
             <w:webHidden/>
           </w:rPr>
-          <w:t>41</w:t>
+          <w:t>43</w:t>
         </w:r>
         <w:r>
           <w:rPr>
@@ -5927,7 +6187,7 @@
           <w:sz w:val="22"/>
         </w:rPr>
       </w:pPr>
-      <w:hyperlink w:anchor="_Toc511836033" w:history="1">
+      <w:hyperlink w:anchor="_Toc511925885" w:history="1">
         <w:r>
           <w:rPr>
             <w:rStyle w:val="Hyperlink"/>
@@ -5950,7 +6210,7 @@
           <w:rPr>
             <w:webHidden/>
           </w:rPr>
-          <w:instrText xml:space="preserve"> PAGEREF _Toc511836033 \h </w:instrText>
+          <w:instrText xml:space="preserve"> PAGEREF _Toc511925885 \h </w:instrText>
         </w:r>
         <w:r>
           <w:rPr>
@@ -5967,7 +6227,7 @@
           <w:rPr>
             <w:webHidden/>
           </w:rPr>
-          <w:t>43</w:t>
+          <w:t>45</w:t>
         </w:r>
         <w:r>
           <w:rPr>
@@ -6002,7 +6262,7 @@
         <w:lastRenderedPageBreak/>
         <w:t xml:space="preserve"> </w:t>
       </w:r>
-      <w:bookmarkStart w:id="0" w:name="_Toc511835989"/>
+      <w:bookmarkStart w:id="0" w:name="_Toc511925838"/>
       <w:r>
         <w:t>INTRODUÇÃO</w:t>
       </w:r>
@@ -6180,7 +6440,7 @@
         <w:lastRenderedPageBreak/>
         <w:t xml:space="preserve"> </w:t>
       </w:r>
-      <w:bookmarkStart w:id="1" w:name="_Toc511835990"/>
+      <w:bookmarkStart w:id="1" w:name="_Toc511925839"/>
       <w:r>
         <w:t>OBJETIVOS</w:t>
       </w:r>
@@ -6194,7 +6454,7 @@
       <w:r>
         <w:t xml:space="preserve"> </w:t>
       </w:r>
-      <w:bookmarkStart w:id="2" w:name="_Toc511835991"/>
+      <w:bookmarkStart w:id="2" w:name="_Toc511925840"/>
       <w:r>
         <w:t>Objetivo g</w:t>
       </w:r>
@@ -6223,7 +6483,7 @@
       <w:r>
         <w:t xml:space="preserve"> </w:t>
       </w:r>
-      <w:bookmarkStart w:id="3" w:name="_Toc511835992"/>
+      <w:bookmarkStart w:id="3" w:name="_Toc511925841"/>
       <w:r>
         <w:t>Objetivos e</w:t>
       </w:r>
@@ -6282,7 +6542,7 @@
         <w:lastRenderedPageBreak/>
         <w:t xml:space="preserve"> </w:t>
       </w:r>
-      <w:bookmarkStart w:id="4" w:name="_Toc511835993"/>
+      <w:bookmarkStart w:id="4" w:name="_Toc511925842"/>
       <w:r>
         <w:t>MOTORES SÍNCRONOS</w:t>
       </w:r>
@@ -6386,7 +6646,7 @@
       <w:r>
         <w:t xml:space="preserve"> </w:t>
       </w:r>
-      <w:bookmarkStart w:id="5" w:name="_Toc511835994"/>
+      <w:bookmarkStart w:id="5" w:name="_Toc511925843"/>
       <w:r>
         <w:t xml:space="preserve">Motores Síncronos de </w:t>
       </w:r>
@@ -7368,7 +7628,7 @@
       <w:r>
         <w:t xml:space="preserve"> </w:t>
       </w:r>
-      <w:bookmarkStart w:id="12" w:name="_Toc511835995"/>
+      <w:bookmarkStart w:id="12" w:name="_Toc511925844"/>
       <w:r>
         <w:t xml:space="preserve">Modelo Matemático MSIP </w:t>
       </w:r>
@@ -7469,7 +7729,7 @@
       <w:r>
         <w:t xml:space="preserve"> </w:t>
       </w:r>
-      <w:bookmarkStart w:id="13" w:name="_Toc511835996"/>
+      <w:bookmarkStart w:id="13" w:name="_Toc511925845"/>
       <w:r>
         <w:t>Equações Elétricas</w:t>
       </w:r>
@@ -13440,7 +13700,7 @@
       <w:r>
         <w:t xml:space="preserve"> </w:t>
       </w:r>
-      <w:bookmarkStart w:id="22" w:name="_Toc511835997"/>
+      <w:bookmarkStart w:id="22" w:name="_Toc511925846"/>
       <w:r>
         <w:t>Equações Mecânicas</w:t>
       </w:r>
@@ -14140,7 +14400,7 @@
         </w:rPr>
         <w:t xml:space="preserve"> </w:t>
       </w:r>
-      <w:bookmarkStart w:id="25" w:name="_Toc511835998"/>
+      <w:bookmarkStart w:id="25" w:name="_Toc511925847"/>
       <w:r>
         <w:rPr>
           <w:rFonts w:eastAsiaTheme="minorHAnsi"/>
@@ -14176,7 +14436,7 @@
         </w:rPr>
         <w:t xml:space="preserve"> </w:t>
       </w:r>
-      <w:bookmarkStart w:id="26" w:name="_Toc511835999"/>
+      <w:bookmarkStart w:id="26" w:name="_Toc511925848"/>
       <w:r>
         <w:rPr>
           <w:rFonts w:eastAsiaTheme="minorHAnsi"/>
@@ -14215,7 +14475,7 @@
       <w:r>
         <w:t xml:space="preserve"> </w:t>
       </w:r>
-      <w:bookmarkStart w:id="27" w:name="_Toc511836000"/>
+      <w:bookmarkStart w:id="27" w:name="_Toc511925849"/>
       <w:r>
         <w:t>Perdas no Inversor</w:t>
       </w:r>
@@ -14442,7 +14702,7 @@
       <w:r>
         <w:t xml:space="preserve"> </w:t>
       </w:r>
-      <w:bookmarkStart w:id="29" w:name="_Toc511836001"/>
+      <w:bookmarkStart w:id="29" w:name="_Toc511925850"/>
       <w:r>
         <w:t>Perdas por Condução</w:t>
       </w:r>
@@ -15104,7 +15364,7 @@
       <w:r>
         <w:t xml:space="preserve"> </w:t>
       </w:r>
-      <w:bookmarkStart w:id="31" w:name="_Toc511836002"/>
+      <w:bookmarkStart w:id="31" w:name="_Toc511925851"/>
       <w:r>
         <w:t>Perdas por Comutação</w:t>
       </w:r>
@@ -15635,10 +15895,7 @@
         <w:t xml:space="preserve"> e </w:t>
       </w:r>
       <w:r>
-        <w:t>M</w:t>
-      </w:r>
-      <w:r>
-        <w:t>azgaj, Rozengal e Szular (2015)</w:t>
+        <w:t>Mazgaj, Rozengal e Szular (2015)</w:t>
       </w:r>
       <w:r>
         <w:rPr>
@@ -15671,6 +15928,7 @@
                 <w:bCs w:val="0"/>
                 <w:i/>
                 <w:szCs w:val="22"/>
+                <w:highlight w:val="red"/>
               </w:rPr>
             </m:ctrlPr>
           </m:sSubPr>
@@ -15678,6 +15936,7 @@
             <m:r>
               <w:rPr>
                 <w:rFonts w:ascii="Cambria Math" w:hAnsi="Cambria Math" w:cs="Times New Roman"/>
+                <w:highlight w:val="red"/>
               </w:rPr>
               <m:t>P</m:t>
             </m:r>
@@ -15686,6 +15945,7 @@
             <m:r>
               <w:rPr>
                 <w:rFonts w:ascii="Cambria Math" w:hAnsi="Cambria Math" w:cs="Times New Roman"/>
+                <w:highlight w:val="red"/>
               </w:rPr>
               <m:t>com</m:t>
             </m:r>
@@ -15694,6 +15954,7 @@
         <m:r>
           <w:rPr>
             <w:rFonts w:ascii="Cambria Math" w:hAnsi="Cambria Math" w:cs="Times New Roman"/>
+            <w:highlight w:val="red"/>
           </w:rPr>
           <m:t xml:space="preserve">= </m:t>
         </m:r>
@@ -15705,6 +15966,7 @@
                 <w:bCs w:val="0"/>
                 <w:i/>
                 <w:szCs w:val="22"/>
+                <w:highlight w:val="red"/>
               </w:rPr>
             </m:ctrlPr>
           </m:sSubPr>
@@ -15712,6 +15974,7 @@
             <m:r>
               <w:rPr>
                 <w:rFonts w:ascii="Cambria Math" w:hAnsi="Cambria Math"/>
+                <w:highlight w:val="red"/>
               </w:rPr>
               <m:t>F</m:t>
             </m:r>
@@ -15720,6 +15983,7 @@
             <m:r>
               <w:rPr>
                 <w:rFonts w:ascii="Cambria Math" w:hAnsi="Cambria Math"/>
+                <w:highlight w:val="red"/>
               </w:rPr>
               <m:t>s</m:t>
             </m:r>
@@ -15728,6 +15992,7 @@
         <m:r>
           <w:rPr>
             <w:rFonts w:ascii="Cambria Math" w:hAnsi="Cambria Math"/>
+            <w:highlight w:val="red"/>
           </w:rPr>
           <m:t>∙(</m:t>
         </m:r>
@@ -15739,6 +16004,7 @@
                 <w:bCs w:val="0"/>
                 <w:i/>
                 <w:szCs w:val="22"/>
+                <w:highlight w:val="red"/>
               </w:rPr>
             </m:ctrlPr>
           </m:sSubPr>
@@ -15747,6 +16013,7 @@
               <w:rPr>
                 <w:rFonts w:ascii="Cambria Math" w:hAnsi="Cambria Math"/>
                 <w:szCs w:val="22"/>
+                <w:highlight w:val="red"/>
               </w:rPr>
               <m:t>t</m:t>
             </m:r>
@@ -15760,6 +16027,7 @@
                     <w:bCs w:val="0"/>
                     <w:i/>
                     <w:szCs w:val="22"/>
+                    <w:highlight w:val="red"/>
                   </w:rPr>
                 </m:ctrlPr>
               </m:sSubPr>
@@ -15767,6 +16035,7 @@
                 <m:r>
                   <w:rPr>
                     <w:rFonts w:ascii="Cambria Math" w:hAnsi="Cambria Math"/>
+                    <w:highlight w:val="red"/>
                   </w:rPr>
                   <m:t>sw</m:t>
                 </m:r>
@@ -15776,6 +16045,7 @@
                   <w:rPr>
                     <w:rFonts w:ascii="Cambria Math" w:hAnsi="Cambria Math"/>
                     <w:szCs w:val="22"/>
+                    <w:highlight w:val="red"/>
                   </w:rPr>
                   <m:t>on</m:t>
                 </m:r>
@@ -15786,6 +16056,7 @@
         <m:r>
           <w:rPr>
             <w:rFonts w:ascii="Cambria Math" w:hAnsi="Cambria Math"/>
+            <w:highlight w:val="red"/>
           </w:rPr>
           <m:t>+</m:t>
         </m:r>
@@ -15797,6 +16068,7 @@
                 <w:bCs w:val="0"/>
                 <w:i/>
                 <w:szCs w:val="22"/>
+                <w:highlight w:val="red"/>
               </w:rPr>
             </m:ctrlPr>
           </m:sSubPr>
@@ -15805,6 +16077,7 @@
               <w:rPr>
                 <w:rFonts w:ascii="Cambria Math" w:hAnsi="Cambria Math"/>
                 <w:szCs w:val="22"/>
+                <w:highlight w:val="red"/>
               </w:rPr>
               <m:t>t</m:t>
             </m:r>
@@ -15818,6 +16091,7 @@
                     <w:bCs w:val="0"/>
                     <w:i/>
                     <w:szCs w:val="22"/>
+                    <w:highlight w:val="red"/>
                   </w:rPr>
                 </m:ctrlPr>
               </m:sSubPr>
@@ -15825,6 +16099,7 @@
                 <m:r>
                   <w:rPr>
                     <w:rFonts w:ascii="Cambria Math" w:hAnsi="Cambria Math"/>
+                    <w:highlight w:val="red"/>
                   </w:rPr>
                   <m:t>sw</m:t>
                 </m:r>
@@ -15833,6 +16108,7 @@
                 <m:r>
                   <w:rPr>
                     <w:rFonts w:ascii="Cambria Math" w:hAnsi="Cambria Math"/>
+                    <w:highlight w:val="red"/>
                   </w:rPr>
                   <m:t>off</m:t>
                 </m:r>
@@ -15843,6 +16119,7 @@
         <m:r>
           <w:rPr>
             <w:rFonts w:ascii="Cambria Math" w:hAnsi="Cambria Math"/>
+            <w:highlight w:val="red"/>
           </w:rPr>
           <m:t>)∙</m:t>
         </m:r>
@@ -15854,6 +16131,7 @@
                 <w:bCs w:val="0"/>
                 <w:i/>
                 <w:szCs w:val="22"/>
+                <w:highlight w:val="red"/>
               </w:rPr>
             </m:ctrlPr>
           </m:sSubPr>
@@ -15861,6 +16139,7 @@
             <m:r>
               <w:rPr>
                 <w:rFonts w:ascii="Cambria Math" w:hAnsi="Cambria Math"/>
+                <w:highlight w:val="red"/>
               </w:rPr>
               <m:t>I</m:t>
             </m:r>
@@ -15874,6 +16153,7 @@
                     <w:bCs w:val="0"/>
                     <w:i/>
                     <w:szCs w:val="22"/>
+                    <w:highlight w:val="red"/>
                   </w:rPr>
                 </m:ctrlPr>
               </m:sSubPr>
@@ -15881,6 +16161,7 @@
                 <m:r>
                   <w:rPr>
                     <w:rFonts w:ascii="Cambria Math" w:hAnsi="Cambria Math"/>
+                    <w:highlight w:val="red"/>
                   </w:rPr>
                   <m:t>sw</m:t>
                 </m:r>
@@ -15889,6 +16170,7 @@
                 <m:r>
                   <w:rPr>
                     <w:rFonts w:ascii="Cambria Math" w:hAnsi="Cambria Math"/>
+                    <w:highlight w:val="red"/>
                   </w:rPr>
                   <m:t>on</m:t>
                 </m:r>
@@ -15899,6 +16181,7 @@
         <m:r>
           <w:rPr>
             <w:rFonts w:ascii="Cambria Math" w:hAnsi="Cambria Math"/>
+            <w:highlight w:val="red"/>
           </w:rPr>
           <m:t>∙</m:t>
         </m:r>
@@ -15910,6 +16193,7 @@
                 <w:bCs w:val="0"/>
                 <w:i/>
                 <w:szCs w:val="22"/>
+                <w:highlight w:val="red"/>
               </w:rPr>
             </m:ctrlPr>
           </m:sSubPr>
@@ -15917,6 +16201,7 @@
             <m:r>
               <w:rPr>
                 <w:rFonts w:ascii="Cambria Math" w:hAnsi="Cambria Math"/>
+                <w:highlight w:val="red"/>
               </w:rPr>
               <m:t>V</m:t>
             </m:r>
@@ -15930,6 +16215,7 @@
                     <w:bCs w:val="0"/>
                     <w:i/>
                     <w:szCs w:val="22"/>
+                    <w:highlight w:val="red"/>
                   </w:rPr>
                 </m:ctrlPr>
               </m:sSubPr>
@@ -15937,6 +16223,7 @@
                 <m:r>
                   <w:rPr>
                     <w:rFonts w:ascii="Cambria Math" w:hAnsi="Cambria Math"/>
+                    <w:highlight w:val="red"/>
                   </w:rPr>
                   <m:t>sw</m:t>
                 </m:r>
@@ -15945,6 +16232,7 @@
                 <m:r>
                   <w:rPr>
                     <w:rFonts w:ascii="Cambria Math" w:hAnsi="Cambria Math"/>
+                    <w:highlight w:val="red"/>
                   </w:rPr>
                   <m:t>off</m:t>
                 </m:r>
@@ -15956,6 +16244,7 @@
       <w:r>
         <w:rPr>
           <w:rFonts w:eastAsiaTheme="minorEastAsia" w:cs="Times New Roman"/>
+          <w:highlight w:val="red"/>
         </w:rPr>
         <w:t xml:space="preserve">     </w:t>
       </w:r>
@@ -15964,6 +16253,7 @@
           <w:rFonts w:eastAsiaTheme="minorEastAsia" w:cs="Times New Roman"/>
           <w:sz w:val="19"/>
           <w:szCs w:val="19"/>
+          <w:highlight w:val="red"/>
         </w:rPr>
         <w:t>(</w:t>
       </w:r>
@@ -15971,6 +16261,7 @@
         <w:rPr>
           <w:sz w:val="19"/>
           <w:szCs w:val="19"/>
+          <w:highlight w:val="red"/>
         </w:rPr>
         <w:t xml:space="preserve">Eq. </w:t>
       </w:r>
@@ -15978,6 +16269,7 @@
         <w:rPr>
           <w:sz w:val="19"/>
           <w:szCs w:val="19"/>
+          <w:highlight w:val="red"/>
         </w:rPr>
         <w:fldChar w:fldCharType="begin"/>
       </w:r>
@@ -15985,6 +16277,7 @@
         <w:rPr>
           <w:sz w:val="19"/>
           <w:szCs w:val="19"/>
+          <w:highlight w:val="red"/>
         </w:rPr>
         <w:instrText xml:space="preserve"> SEQ Eq. \* ARABIC </w:instrText>
       </w:r>
@@ -15992,6 +16285,7 @@
         <w:rPr>
           <w:sz w:val="19"/>
           <w:szCs w:val="19"/>
+          <w:highlight w:val="red"/>
         </w:rPr>
         <w:fldChar w:fldCharType="separate"/>
       </w:r>
@@ -16000,6 +16294,7 @@
           <w:noProof/>
           <w:sz w:val="19"/>
           <w:szCs w:val="19"/>
+          <w:highlight w:val="red"/>
         </w:rPr>
         <w:t>11</w:t>
       </w:r>
@@ -16007,6 +16302,7 @@
         <w:rPr>
           <w:sz w:val="19"/>
           <w:szCs w:val="19"/>
+          <w:highlight w:val="red"/>
         </w:rPr>
         <w:fldChar w:fldCharType="end"/>
       </w:r>
@@ -16014,6 +16310,7 @@
         <w:rPr>
           <w:sz w:val="19"/>
           <w:szCs w:val="19"/>
+          <w:highlight w:val="red"/>
         </w:rPr>
         <w:t>)</w:t>
       </w:r>
@@ -16166,6 +16463,7 @@
         <w:t>.</w:t>
       </w:r>
     </w:p>
+    <w:p/>
     <w:p>
       <w:pPr>
         <w:pStyle w:val="Ttulo3"/>
@@ -16173,141 +16471,329 @@
       <w:r>
         <w:t xml:space="preserve"> </w:t>
       </w:r>
-      <w:bookmarkStart w:id="33" w:name="_Toc511836003"/>
-      <w:r>
-        <w:t>Perdas no Motor</w:t>
+      <w:bookmarkStart w:id="33" w:name="_Toc511925852"/>
+      <w:r>
+        <w:t xml:space="preserve">Perdas </w:t>
+      </w:r>
+      <w:r>
+        <w:t>Mecânicas</w:t>
       </w:r>
       <w:bookmarkEnd w:id="33"/>
     </w:p>
     <w:p/>
     <w:p>
-      <w:pPr>
-        <w:pStyle w:val="Ttulo1"/>
+      <w:r>
+        <w:t>As perdas no motor podem ser divididas em três e serão explicadas nas próximas subseções, são elas:</w:t>
+      </w:r>
+    </w:p>
+    <w:p>
+      <w:pPr>
+        <w:pStyle w:val="PargrafodaLista"/>
+        <w:numPr>
+          <w:ilvl w:val="0"/>
+          <w:numId w:val="14"/>
+        </w:numPr>
+      </w:pPr>
+      <w:r>
+        <w:t>Perdas resistivas;</w:t>
+      </w:r>
+    </w:p>
+    <w:p>
+      <w:pPr>
+        <w:pStyle w:val="PargrafodaLista"/>
+        <w:numPr>
+          <w:ilvl w:val="0"/>
+          <w:numId w:val="14"/>
+        </w:numPr>
+      </w:pPr>
+      <w:r>
+        <w:t>Perdas por fricção mecânica nos rolamentos</w:t>
+      </w:r>
+      <w:r>
+        <w:t>;</w:t>
+      </w:r>
+    </w:p>
+    <w:p>
+      <w:pPr>
+        <w:pStyle w:val="PargrafodaLista"/>
+        <w:numPr>
+          <w:ilvl w:val="0"/>
+          <w:numId w:val="14"/>
+        </w:numPr>
+      </w:pPr>
+      <w:r>
+        <w:t>Perdas magnéticas</w:t>
+      </w:r>
+      <w:r>
+        <w:t>.</w:t>
+      </w:r>
+    </w:p>
+    <w:p/>
+    <w:p>
+      <w:pPr>
+        <w:pStyle w:val="Ttulo4"/>
       </w:pPr>
       <w:r>
         <w:t xml:space="preserve"> </w:t>
       </w:r>
-      <w:bookmarkStart w:id="34" w:name="_Ref511832421"/>
-      <w:bookmarkStart w:id="35" w:name="_Ref511832426"/>
-      <w:bookmarkStart w:id="36" w:name="_Toc511836004"/>
-      <w:r>
-        <w:t>TIPOS DE CONTROLE</w:t>
+      <w:bookmarkStart w:id="34" w:name="_Toc511925853"/>
+      <w:r>
+        <w:t>Perdas Resistivas</w:t>
       </w:r>
       <w:bookmarkEnd w:id="34"/>
+    </w:p>
+    <w:p/>
+    <w:p>
+      <w:r>
+        <w:t xml:space="preserve">As perdas resistivas do motor estão diretamente relacionadas a corrente e a resistência das fases do estator do motor. Considerando que o motor possui as fases balanceadas, as correntes eficazes de cada fase são iguais. As perdas podem ser descritas pela </w:t>
+      </w:r>
+      <w:r>
+        <w:fldChar w:fldCharType="begin"/>
+      </w:r>
+      <w:r>
+        <w:instrText xml:space="preserve"> REF _Ref511921387 \h </w:instrText>
+      </w:r>
+      <w:r>
+        <w:fldChar w:fldCharType="separate"/>
+      </w:r>
+      <w:r>
+        <w:rPr>
+          <w:sz w:val="19"/>
+          <w:szCs w:val="19"/>
+        </w:rPr>
+        <w:t xml:space="preserve">Eq. </w:t>
+      </w:r>
+      <w:r>
+        <w:rPr>
+          <w:noProof/>
+          <w:sz w:val="19"/>
+          <w:szCs w:val="19"/>
+        </w:rPr>
+        <w:t>12</w:t>
+      </w:r>
+      <w:r>
+        <w:fldChar w:fldCharType="end"/>
+      </w:r>
+      <w:r>
+        <w:t>.</w:t>
+      </w:r>
+    </w:p>
+    <w:p/>
+    <w:bookmarkStart w:id="35" w:name="_Ref511921387"/>
+    <w:p>
+      <w:pPr>
+        <w:pStyle w:val="Legenda"/>
+        <w:jc w:val="center"/>
+        <w:rPr>
+          <w:sz w:val="19"/>
+          <w:szCs w:val="19"/>
+        </w:rPr>
+      </w:pPr>
+      <m:oMath>
+        <m:sSub>
+          <m:sSubPr>
+            <m:ctrlPr>
+              <w:rPr>
+                <w:rFonts w:ascii="Cambria Math" w:hAnsi="Cambria Math"/>
+                <w:bCs w:val="0"/>
+                <w:i/>
+                <w:szCs w:val="22"/>
+              </w:rPr>
+            </m:ctrlPr>
+          </m:sSubPr>
+          <m:e>
+            <m:r>
+              <w:rPr>
+                <w:rFonts w:ascii="Cambria Math" w:hAnsi="Cambria Math"/>
+              </w:rPr>
+              <m:t>P</m:t>
+            </m:r>
+          </m:e>
+          <m:sub>
+            <m:r>
+              <w:rPr>
+                <w:rFonts w:ascii="Cambria Math" w:hAnsi="Cambria Math"/>
+              </w:rPr>
+              <m:t>res</m:t>
+            </m:r>
+          </m:sub>
+        </m:sSub>
+        <m:r>
+          <w:rPr>
+            <w:rFonts w:ascii="Cambria Math" w:hAnsi="Cambria Math"/>
+          </w:rPr>
+          <m:t>=</m:t>
+        </m:r>
+        <m:sSub>
+          <m:sSubPr>
+            <m:ctrlPr>
+              <w:rPr>
+                <w:rFonts w:ascii="Cambria Math" w:hAnsi="Cambria Math"/>
+                <w:bCs w:val="0"/>
+                <w:i/>
+                <w:szCs w:val="22"/>
+              </w:rPr>
+            </m:ctrlPr>
+          </m:sSubPr>
+          <m:e>
+            <m:r>
+              <w:rPr>
+                <w:rFonts w:ascii="Cambria Math" w:hAnsi="Cambria Math"/>
+              </w:rPr>
+              <m:t>3∙R</m:t>
+            </m:r>
+          </m:e>
+          <m:sub>
+            <m:r>
+              <w:rPr>
+                <w:rFonts w:ascii="Cambria Math" w:hAnsi="Cambria Math"/>
+              </w:rPr>
+              <m:t>s</m:t>
+            </m:r>
+          </m:sub>
+        </m:sSub>
+        <m:r>
+          <w:rPr>
+            <w:rFonts w:ascii="Cambria Math" w:hAnsi="Cambria Math"/>
+          </w:rPr>
+          <m:t>∙</m:t>
+        </m:r>
+        <m:sSub>
+          <m:sSubPr>
+            <m:ctrlPr>
+              <w:rPr>
+                <w:rFonts w:ascii="Cambria Math" w:hAnsi="Cambria Math"/>
+                <w:bCs w:val="0"/>
+                <w:i/>
+                <w:szCs w:val="22"/>
+              </w:rPr>
+            </m:ctrlPr>
+          </m:sSubPr>
+          <m:e>
+            <m:r>
+              <w:rPr>
+                <w:rFonts w:ascii="Cambria Math" w:hAnsi="Cambria Math"/>
+              </w:rPr>
+              <m:t>I</m:t>
+            </m:r>
+          </m:e>
+          <m:sub>
+            <m:sSub>
+              <m:sSubPr>
+                <m:ctrlPr>
+                  <w:rPr>
+                    <w:rFonts w:ascii="Cambria Math" w:hAnsi="Cambria Math"/>
+                    <w:bCs w:val="0"/>
+                    <w:i/>
+                    <w:szCs w:val="22"/>
+                  </w:rPr>
+                </m:ctrlPr>
+              </m:sSubPr>
+              <m:e>
+                <m:r>
+                  <w:rPr>
+                    <w:rFonts w:ascii="Cambria Math" w:hAnsi="Cambria Math"/>
+                  </w:rPr>
+                  <m:t>fase</m:t>
+                </m:r>
+              </m:e>
+              <m:sub>
+                <m:r>
+                  <w:rPr>
+                    <w:rFonts w:ascii="Cambria Math" w:hAnsi="Cambria Math"/>
+                  </w:rPr>
+                  <m:t>rms</m:t>
+                </m:r>
+              </m:sub>
+            </m:sSub>
+          </m:sub>
+        </m:sSub>
+      </m:oMath>
+      <w:r>
+        <w:rPr>
+          <w:rFonts w:eastAsiaTheme="minorEastAsia"/>
+          <w:sz w:val="19"/>
+          <w:szCs w:val="19"/>
+        </w:rPr>
+        <w:t xml:space="preserve"> </w:t>
+      </w:r>
+      <w:r>
+        <w:rPr>
+          <w:rFonts w:eastAsiaTheme="minorEastAsia"/>
+          <w:sz w:val="19"/>
+          <w:szCs w:val="19"/>
+        </w:rPr>
+        <w:t xml:space="preserve">       </w:t>
+      </w:r>
+      <w:r>
+        <w:rPr>
+          <w:rFonts w:eastAsiaTheme="minorEastAsia"/>
+          <w:sz w:val="19"/>
+          <w:szCs w:val="19"/>
+        </w:rPr>
+        <w:t>(</w:t>
+      </w:r>
+      <w:r>
+        <w:rPr>
+          <w:sz w:val="19"/>
+          <w:szCs w:val="19"/>
+        </w:rPr>
+        <w:t xml:space="preserve">Eq. </w:t>
+      </w:r>
+      <w:r>
+        <w:rPr>
+          <w:sz w:val="19"/>
+          <w:szCs w:val="19"/>
+        </w:rPr>
+        <w:fldChar w:fldCharType="begin"/>
+      </w:r>
+      <w:r>
+        <w:rPr>
+          <w:sz w:val="19"/>
+          <w:szCs w:val="19"/>
+        </w:rPr>
+        <w:instrText xml:space="preserve"> SEQ Eq. \* ARABIC </w:instrText>
+      </w:r>
+      <w:r>
+        <w:rPr>
+          <w:sz w:val="19"/>
+          <w:szCs w:val="19"/>
+        </w:rPr>
+        <w:fldChar w:fldCharType="separate"/>
+      </w:r>
+      <w:r>
+        <w:rPr>
+          <w:noProof/>
+          <w:sz w:val="19"/>
+          <w:szCs w:val="19"/>
+        </w:rPr>
+        <w:t>12</w:t>
+      </w:r>
+      <w:r>
+        <w:rPr>
+          <w:sz w:val="19"/>
+          <w:szCs w:val="19"/>
+        </w:rPr>
+        <w:fldChar w:fldCharType="end"/>
+      </w:r>
       <w:bookmarkEnd w:id="35"/>
-      <w:bookmarkEnd w:id="36"/>
+      <w:r>
+        <w:rPr>
+          <w:sz w:val="19"/>
+          <w:szCs w:val="19"/>
+        </w:rPr>
+        <w:t>)</w:t>
+      </w:r>
     </w:p>
     <w:p/>
     <w:p>
       <w:pPr>
-        <w:pStyle w:val="Ttulo2"/>
-      </w:pPr>
-      <w:r>
-        <w:t xml:space="preserve"> </w:t>
-      </w:r>
-      <w:bookmarkStart w:id="37" w:name="_Toc511836005"/>
-      <w:r>
-        <w:t>Condição de Máxima Eficiência</w:t>
-      </w:r>
-      <w:bookmarkEnd w:id="37"/>
-    </w:p>
-    <w:p/>
-    <w:p>
-      <w:pPr>
-        <w:pStyle w:val="Ttulo2"/>
-      </w:pPr>
-      <w:r>
-        <w:t xml:space="preserve"> </w:t>
-      </w:r>
-      <w:bookmarkStart w:id="38" w:name="_Toc511836006"/>
-      <w:r>
-        <w:t>Controle Trapezoidal</w:t>
-      </w:r>
-      <w:bookmarkEnd w:id="38"/>
-    </w:p>
-    <w:p/>
-    <w:p>
-      <w:pPr>
-        <w:pStyle w:val="Ttulo2"/>
-      </w:pPr>
-      <w:r>
-        <w:t xml:space="preserve"> </w:t>
-      </w:r>
-      <w:bookmarkStart w:id="39" w:name="_Toc511836007"/>
-      <w:r>
-        <w:t>Controle Vetorial</w:t>
-      </w:r>
-      <w:bookmarkEnd w:id="39"/>
-    </w:p>
-    <w:p/>
-    <w:p>
-      <w:pPr>
-        <w:pStyle w:val="Ttulo3"/>
-      </w:pPr>
-      <w:r>
-        <w:t xml:space="preserve"> </w:t>
-      </w:r>
-      <w:bookmarkStart w:id="40" w:name="_Toc511836008"/>
-      <w:r>
-        <w:t>Transformada de Clarke</w:t>
-      </w:r>
-      <w:bookmarkEnd w:id="40"/>
-    </w:p>
-    <w:p/>
-    <w:p>
-      <w:pPr>
-        <w:pStyle w:val="Ttulo3"/>
-      </w:pPr>
-      <w:r>
-        <w:t xml:space="preserve"> </w:t>
-      </w:r>
-      <w:bookmarkStart w:id="41" w:name="_Toc511836009"/>
-      <w:r>
-        <w:t>Transformada de Park</w:t>
-      </w:r>
-      <w:bookmarkEnd w:id="41"/>
-    </w:p>
-    <w:p/>
-    <w:p>
-      <w:pPr>
-        <w:pStyle w:val="Ttulo3"/>
-      </w:pPr>
-      <w:r>
-        <w:t xml:space="preserve"> </w:t>
-      </w:r>
-      <w:bookmarkStart w:id="42" w:name="_Toc511836010"/>
-      <w:r>
-        <w:t>Modelo do Motor no Referencial Síncrono</w:t>
-      </w:r>
-      <w:bookmarkEnd w:id="42"/>
-    </w:p>
-    <w:p/>
-    <w:p>
-      <w:pPr>
-        <w:pStyle w:val="Ttulo3"/>
-      </w:pPr>
-      <w:r>
-        <w:t xml:space="preserve"> </w:t>
-      </w:r>
-      <w:bookmarkStart w:id="43" w:name="_Toc511836011"/>
-      <w:r>
-        <w:t>Modulações para Controle Vetorial</w:t>
-      </w:r>
-      <w:bookmarkEnd w:id="43"/>
-    </w:p>
-    <w:p/>
-    <w:p>
-      <w:pPr>
         <w:pStyle w:val="Ttulo4"/>
-      </w:pPr>
-      <w:r>
-        <w:t xml:space="preserve"> </w:t>
-      </w:r>
-      <w:bookmarkStart w:id="44" w:name="_Toc511836012"/>
-      <w:r>
-        <w:t>Senoidal</w:t>
-      </w:r>
-      <w:bookmarkEnd w:id="44"/>
+        <w:numPr>
+          <w:ilvl w:val="0"/>
+          <w:numId w:val="0"/>
+        </w:numPr>
+      </w:pPr>
     </w:p>
     <w:p/>
     <w:p>
@@ -16318,11 +16804,207 @@
         <w:lastRenderedPageBreak/>
         <w:t xml:space="preserve"> </w:t>
       </w:r>
-      <w:bookmarkStart w:id="45" w:name="_Toc511836013"/>
+      <w:bookmarkStart w:id="36" w:name="_Toc511925854"/>
+      <w:r>
+        <w:t xml:space="preserve">Perdas por fricção mecânica nos </w:t>
+      </w:r>
+      <w:r>
+        <w:t>rolamentos</w:t>
+      </w:r>
+      <w:bookmarkEnd w:id="36"/>
+    </w:p>
+    <w:p/>
+    <w:p>
+      <w:r>
+        <w:t xml:space="preserve">Essas perdas não serão calculadas com modelos </w:t>
+      </w:r>
+      <w:r>
+        <w:t>matemáticos</w:t>
+      </w:r>
+      <w:r>
+        <w:t xml:space="preserve">. Elas serão adquiridas para algumas condições através de duas medições em dois dinamômetros diferentes. A primeira medição será feita em um dinamômetro que possui mancais a óleo e a segunda em um dinamômetro que possui acoplamentos e rolamentos, todos os resultados deste trabalho serão retirados deste último dinamômetro. De tal forma que qualquer diferença na eficiência do motor para a mesma condição será considerada perda </w:t>
+      </w:r>
+      <w:r>
+        <w:t xml:space="preserve">por fricção mecânica </w:t>
+      </w:r>
+      <w:r>
+        <w:t>nos rolamentos</w:t>
+      </w:r>
+      <w:r>
+        <w:t>.</w:t>
+      </w:r>
+    </w:p>
+    <w:p/>
+    <w:p>
+      <w:pPr>
+        <w:pStyle w:val="Ttulo4"/>
+      </w:pPr>
+      <w:r>
+        <w:t xml:space="preserve"> </w:t>
+      </w:r>
+      <w:bookmarkStart w:id="37" w:name="_Toc511925855"/>
+      <w:r>
+        <w:t>Perdas magnéticas</w:t>
+      </w:r>
+      <w:bookmarkEnd w:id="37"/>
+    </w:p>
+    <w:p/>
+    <w:p>
+      <w:r>
+        <w:t xml:space="preserve">As componentes de perdas magnéticas mais significativas no motor são as por histerese e por corrente de Foucault e segundo Krishnan (2010), elas ocorrem devido à variação na densidade de fluxo que o rotor percebe. A primeira </w:t>
+      </w:r>
+      <w:r>
+        <w:t>é diretamente relacionada à composição do ímã, no qual as características B-H variam. Já as correntes de Foucault são consequência das correntes parasitas induzidas, as quais podem ser mitigadas através da laminação do material ferromagnético (ANDRICH, 2013). Essas perdas n</w:t>
+      </w:r>
+      <w:r>
+        <w:t>ão serão mais detalhadas neste trabalho, pois elas não variam para diferentes tipos de controle, variam unicamente com a velocidade. Elas serão unicamente consideradas nos resultados finais como a parcela de perdas não representada por perdas por fricção e resistivas.</w:t>
+      </w:r>
+    </w:p>
+    <w:p/>
+    <w:p/>
+    <w:p>
+      <w:pPr>
+        <w:pStyle w:val="Ttulo1"/>
+      </w:pPr>
+      <w:r>
+        <w:t xml:space="preserve"> </w:t>
+      </w:r>
+      <w:bookmarkStart w:id="38" w:name="_Ref511832421"/>
+      <w:bookmarkStart w:id="39" w:name="_Ref511832426"/>
+      <w:bookmarkStart w:id="40" w:name="_Toc511925856"/>
+      <w:r>
+        <w:t>TIPOS DE CONTROLE</w:t>
+      </w:r>
+      <w:bookmarkEnd w:id="38"/>
+      <w:bookmarkEnd w:id="39"/>
+      <w:bookmarkEnd w:id="40"/>
+    </w:p>
+    <w:p/>
+    <w:p>
+      <w:pPr>
+        <w:pStyle w:val="Ttulo2"/>
+      </w:pPr>
+      <w:r>
+        <w:t xml:space="preserve"> </w:t>
+      </w:r>
+      <w:bookmarkStart w:id="41" w:name="_Toc511925857"/>
+      <w:r>
+        <w:t>Condição de Máxima Eficiência</w:t>
+      </w:r>
+      <w:bookmarkEnd w:id="41"/>
+    </w:p>
+    <w:p/>
+    <w:p>
+      <w:pPr>
+        <w:pStyle w:val="Ttulo2"/>
+      </w:pPr>
+      <w:r>
+        <w:t xml:space="preserve"> </w:t>
+      </w:r>
+      <w:bookmarkStart w:id="42" w:name="_Toc511925858"/>
+      <w:r>
+        <w:t>Controle Trapezoidal</w:t>
+      </w:r>
+      <w:bookmarkEnd w:id="42"/>
+    </w:p>
+    <w:p/>
+    <w:p>
+      <w:pPr>
+        <w:pStyle w:val="Ttulo2"/>
+      </w:pPr>
+      <w:r>
+        <w:t xml:space="preserve"> </w:t>
+      </w:r>
+      <w:bookmarkStart w:id="43" w:name="_Toc511925859"/>
+      <w:r>
+        <w:t>Controle Vetorial</w:t>
+      </w:r>
+      <w:bookmarkEnd w:id="43"/>
+    </w:p>
+    <w:p/>
+    <w:p>
+      <w:pPr>
+        <w:pStyle w:val="Ttulo3"/>
+      </w:pPr>
+      <w:r>
+        <w:t xml:space="preserve"> </w:t>
+      </w:r>
+      <w:bookmarkStart w:id="44" w:name="_Toc511925860"/>
+      <w:r>
+        <w:t>Transformada de Clarke</w:t>
+      </w:r>
+      <w:bookmarkEnd w:id="44"/>
+    </w:p>
+    <w:p/>
+    <w:p>
+      <w:pPr>
+        <w:pStyle w:val="Ttulo3"/>
+      </w:pPr>
+      <w:r>
+        <w:t xml:space="preserve"> </w:t>
+      </w:r>
+      <w:bookmarkStart w:id="45" w:name="_Toc511925861"/>
+      <w:r>
+        <w:t>Transformada de Park</w:t>
+      </w:r>
+      <w:bookmarkEnd w:id="45"/>
+    </w:p>
+    <w:p/>
+    <w:p>
+      <w:pPr>
+        <w:pStyle w:val="Ttulo3"/>
+      </w:pPr>
+      <w:r>
+        <w:t xml:space="preserve"> </w:t>
+      </w:r>
+      <w:bookmarkStart w:id="46" w:name="_Toc511925862"/>
+      <w:r>
+        <w:t>Modelo do Motor no Referencial Síncrono</w:t>
+      </w:r>
+      <w:bookmarkEnd w:id="46"/>
+    </w:p>
+    <w:p/>
+    <w:p>
+      <w:pPr>
+        <w:pStyle w:val="Ttulo3"/>
+      </w:pPr>
+      <w:r>
+        <w:lastRenderedPageBreak/>
+        <w:t xml:space="preserve"> </w:t>
+      </w:r>
+      <w:bookmarkStart w:id="47" w:name="_Toc511925863"/>
+      <w:r>
+        <w:t>Modulações para Controle Vetorial</w:t>
+      </w:r>
+      <w:bookmarkEnd w:id="47"/>
+    </w:p>
+    <w:p/>
+    <w:p>
+      <w:pPr>
+        <w:pStyle w:val="Ttulo4"/>
+      </w:pPr>
+      <w:r>
+        <w:t xml:space="preserve"> </w:t>
+      </w:r>
+      <w:bookmarkStart w:id="48" w:name="_Toc511925864"/>
+      <w:r>
+        <w:t>Senoidal</w:t>
+      </w:r>
+      <w:bookmarkEnd w:id="48"/>
+    </w:p>
+    <w:p/>
+    <w:p>
+      <w:pPr>
+        <w:pStyle w:val="Ttulo4"/>
+      </w:pPr>
+      <w:r>
+        <w:t xml:space="preserve"> </w:t>
+      </w:r>
+      <w:bookmarkStart w:id="49" w:name="_Toc511925865"/>
       <w:r>
         <w:t>Space Vector Modulation</w:t>
       </w:r>
-      <w:bookmarkEnd w:id="45"/>
+      <w:bookmarkEnd w:id="49"/>
     </w:p>
     <w:p/>
     <w:p>
@@ -16332,11 +17014,11 @@
       <w:r>
         <w:t xml:space="preserve"> </w:t>
       </w:r>
-      <w:bookmarkStart w:id="46" w:name="_Toc511836014"/>
+      <w:bookmarkStart w:id="50" w:name="_Toc511925866"/>
       <w:r>
         <w:t>Modelo MatLAB</w:t>
       </w:r>
-      <w:bookmarkEnd w:id="46"/>
+      <w:bookmarkEnd w:id="50"/>
     </w:p>
     <w:p/>
     <w:p>
@@ -16346,11 +17028,11 @@
       <w:r>
         <w:t xml:space="preserve"> </w:t>
       </w:r>
-      <w:bookmarkStart w:id="47" w:name="_Toc511836015"/>
+      <w:bookmarkStart w:id="51" w:name="_Toc511925867"/>
       <w:r>
         <w:t>Controle Trapezoidal</w:t>
       </w:r>
-      <w:bookmarkEnd w:id="47"/>
+      <w:bookmarkEnd w:id="51"/>
     </w:p>
     <w:p/>
     <w:p>
@@ -16360,11 +17042,11 @@
       <w:r>
         <w:t xml:space="preserve"> </w:t>
       </w:r>
-      <w:bookmarkStart w:id="48" w:name="_Toc511836016"/>
+      <w:bookmarkStart w:id="52" w:name="_Toc511925868"/>
       <w:r>
         <w:t>Condições de Contorno</w:t>
       </w:r>
-      <w:bookmarkEnd w:id="48"/>
+      <w:bookmarkEnd w:id="52"/>
     </w:p>
     <w:p/>
     <w:p>
@@ -16374,11 +17056,11 @@
       <w:r>
         <w:t xml:space="preserve"> </w:t>
       </w:r>
-      <w:bookmarkStart w:id="49" w:name="_Toc511836017"/>
+      <w:bookmarkStart w:id="53" w:name="_Toc511925869"/>
       <w:r>
         <w:t>Cálculo do Controlador</w:t>
       </w:r>
-      <w:bookmarkEnd w:id="49"/>
+      <w:bookmarkEnd w:id="53"/>
     </w:p>
     <w:p/>
     <w:p>
@@ -16388,11 +17070,11 @@
       <w:r>
         <w:t xml:space="preserve"> </w:t>
       </w:r>
-      <w:bookmarkStart w:id="50" w:name="_Toc511836018"/>
+      <w:bookmarkStart w:id="54" w:name="_Toc511925870"/>
       <w:r>
         <w:t>Simulações</w:t>
       </w:r>
-      <w:bookmarkEnd w:id="50"/>
+      <w:bookmarkEnd w:id="54"/>
     </w:p>
     <w:p/>
     <w:p>
@@ -16402,11 +17084,11 @@
       <w:r>
         <w:t xml:space="preserve"> </w:t>
       </w:r>
-      <w:bookmarkStart w:id="51" w:name="_Toc511836019"/>
+      <w:bookmarkStart w:id="55" w:name="_Toc511925871"/>
       <w:r>
         <w:t>Controle Vetorial</w:t>
       </w:r>
-      <w:bookmarkEnd w:id="51"/>
+      <w:bookmarkEnd w:id="55"/>
     </w:p>
     <w:p/>
     <w:p>
@@ -16416,11 +17098,11 @@
       <w:r>
         <w:t xml:space="preserve"> </w:t>
       </w:r>
-      <w:bookmarkStart w:id="52" w:name="_Toc511836020"/>
+      <w:bookmarkStart w:id="56" w:name="_Toc511925872"/>
       <w:r>
         <w:t>Condições de Contorno</w:t>
       </w:r>
-      <w:bookmarkEnd w:id="52"/>
+      <w:bookmarkEnd w:id="56"/>
     </w:p>
     <w:p/>
     <w:p>
@@ -16430,11 +17112,11 @@
       <w:r>
         <w:t xml:space="preserve"> </w:t>
       </w:r>
-      <w:bookmarkStart w:id="53" w:name="_Toc511836021"/>
+      <w:bookmarkStart w:id="57" w:name="_Toc511925873"/>
       <w:r>
         <w:t>Cálculo dos Controladores</w:t>
       </w:r>
-      <w:bookmarkEnd w:id="53"/>
+      <w:bookmarkEnd w:id="57"/>
     </w:p>
     <w:p/>
     <w:p>
@@ -16444,11 +17126,11 @@
       <w:r>
         <w:t xml:space="preserve"> </w:t>
       </w:r>
-      <w:bookmarkStart w:id="54" w:name="_Toc511836022"/>
+      <w:bookmarkStart w:id="58" w:name="_Toc511925874"/>
       <w:r>
         <w:t>Simulações</w:t>
       </w:r>
-      <w:bookmarkEnd w:id="54"/>
+      <w:bookmarkEnd w:id="58"/>
     </w:p>
     <w:p/>
     <w:p>
@@ -16458,11 +17140,11 @@
       <w:r>
         <w:t xml:space="preserve"> </w:t>
       </w:r>
-      <w:bookmarkStart w:id="55" w:name="_Toc511836023"/>
+      <w:bookmarkStart w:id="59" w:name="_Toc511925875"/>
       <w:r>
         <w:t>Controladores Digitais</w:t>
       </w:r>
-      <w:bookmarkEnd w:id="55"/>
+      <w:bookmarkEnd w:id="59"/>
     </w:p>
     <w:p/>
     <w:p>
@@ -16472,11 +17154,11 @@
       <w:r>
         <w:t xml:space="preserve"> </w:t>
       </w:r>
-      <w:bookmarkStart w:id="56" w:name="_Toc511836024"/>
+      <w:bookmarkStart w:id="60" w:name="_Toc511925876"/>
       <w:r>
         <w:t>Controle Trapezoidal</w:t>
       </w:r>
-      <w:bookmarkEnd w:id="56"/>
+      <w:bookmarkEnd w:id="60"/>
     </w:p>
     <w:p/>
     <w:p>
@@ -16486,11 +17168,11 @@
       <w:r>
         <w:t xml:space="preserve"> </w:t>
       </w:r>
-      <w:bookmarkStart w:id="57" w:name="_Toc511836025"/>
+      <w:bookmarkStart w:id="61" w:name="_Toc511925877"/>
       <w:r>
         <w:t>Controle Vetorial</w:t>
       </w:r>
-      <w:bookmarkEnd w:id="57"/>
+      <w:bookmarkEnd w:id="61"/>
     </w:p>
     <w:p/>
     <w:p>
@@ -16522,11 +17204,11 @@
       <w:r>
         <w:t xml:space="preserve"> </w:t>
       </w:r>
-      <w:bookmarkStart w:id="58" w:name="_Toc511836026"/>
+      <w:bookmarkStart w:id="62" w:name="_Toc511925878"/>
       <w:r>
         <w:t>RESULTADOS</w:t>
       </w:r>
-      <w:bookmarkEnd w:id="58"/>
+      <w:bookmarkEnd w:id="62"/>
     </w:p>
     <w:p/>
     <w:p>
@@ -16536,11 +17218,11 @@
       <w:r>
         <w:t xml:space="preserve"> </w:t>
       </w:r>
-      <w:bookmarkStart w:id="59" w:name="_Toc511836027"/>
+      <w:bookmarkStart w:id="63" w:name="_Toc511925879"/>
       <w:r>
         <w:t>Dinamômetro</w:t>
       </w:r>
-      <w:bookmarkEnd w:id="59"/>
+      <w:bookmarkEnd w:id="63"/>
     </w:p>
     <w:p/>
     <w:p>
@@ -16550,11 +17232,11 @@
       <w:r>
         <w:t xml:space="preserve"> </w:t>
       </w:r>
-      <w:bookmarkStart w:id="60" w:name="_Toc511836028"/>
+      <w:bookmarkStart w:id="64" w:name="_Toc511925880"/>
       <w:r>
         <w:t>Condições de Contorno dos Testes</w:t>
       </w:r>
-      <w:bookmarkEnd w:id="60"/>
+      <w:bookmarkEnd w:id="64"/>
     </w:p>
     <w:p/>
     <w:p>
@@ -16564,11 +17246,11 @@
       <w:r>
         <w:t xml:space="preserve"> </w:t>
       </w:r>
-      <w:bookmarkStart w:id="61" w:name="_Toc511836029"/>
+      <w:bookmarkStart w:id="65" w:name="_Toc511925881"/>
       <w:r>
         <w:t>Resultados</w:t>
       </w:r>
-      <w:bookmarkEnd w:id="61"/>
+      <w:bookmarkEnd w:id="65"/>
     </w:p>
     <w:p/>
     <w:p/>
@@ -16577,13 +17259,14 @@
         <w:pStyle w:val="Ttulo1"/>
       </w:pPr>
       <w:r>
+        <w:lastRenderedPageBreak/>
         <w:t xml:space="preserve"> </w:t>
       </w:r>
-      <w:bookmarkStart w:id="62" w:name="_Toc511836030"/>
+      <w:bookmarkStart w:id="66" w:name="_Toc511925882"/>
       <w:r>
         <w:t>CONCLUSÃO</w:t>
       </w:r>
-      <w:bookmarkEnd w:id="62"/>
+      <w:bookmarkEnd w:id="66"/>
     </w:p>
     <w:p/>
     <w:p>
@@ -16605,7 +17288,6 @@
     </w:p>
     <w:p>
       <w:r>
-        <w:lastRenderedPageBreak/>
         <w:t> </w:t>
       </w:r>
     </w:p>
@@ -16631,12 +17313,12 @@
       <w:pPr>
         <w:pStyle w:val="Ttulo6"/>
       </w:pPr>
-      <w:bookmarkStart w:id="63" w:name="_Toc511836031"/>
+      <w:bookmarkStart w:id="67" w:name="_Toc511925883"/>
       <w:r>
         <w:lastRenderedPageBreak/>
         <w:t>REFERÊNCIAS</w:t>
       </w:r>
-      <w:bookmarkEnd w:id="63"/>
+      <w:bookmarkEnd w:id="67"/>
     </w:p>
     <w:p/>
     <w:p>
@@ -16703,12 +17385,12 @@
       <w:pPr>
         <w:pStyle w:val="Ttulo6"/>
       </w:pPr>
-      <w:bookmarkStart w:id="64" w:name="_Toc511836032"/>
+      <w:bookmarkStart w:id="68" w:name="_Toc511925884"/>
       <w:r>
         <w:lastRenderedPageBreak/>
         <w:t>APÊNDICE A – Descrição</w:t>
       </w:r>
-      <w:bookmarkEnd w:id="64"/>
+      <w:bookmarkEnd w:id="68"/>
     </w:p>
     <w:p/>
     <w:p>
@@ -18424,12 +19106,12 @@
       <w:pPr>
         <w:pStyle w:val="Ttulo6"/>
       </w:pPr>
-      <w:bookmarkStart w:id="65" w:name="_Toc511836033"/>
+      <w:bookmarkStart w:id="69" w:name="_Toc511925885"/>
       <w:r>
         <w:lastRenderedPageBreak/>
         <w:t>ANEXO A – Descrição</w:t>
       </w:r>
-      <w:bookmarkEnd w:id="65"/>
+      <w:bookmarkEnd w:id="69"/>
     </w:p>
     <w:p/>
     <w:p>
@@ -22262,7 +22944,7 @@
 </file>
 
 <file path=customXml/itemProps1.xml><?xml version="1.0" encoding="utf-8"?>
-<ds:datastoreItem xmlns:ds="http://schemas.openxmlformats.org/officeDocument/2006/customXml" ds:itemID="{F17F4F7F-1AF5-44DF-8893-6FF3A2A41379}">
+<ds:datastoreItem xmlns:ds="http://schemas.openxmlformats.org/officeDocument/2006/customXml" ds:itemID="{23000BBF-8BFE-4458-B833-CD43F0DF348E}">
   <ds:schemaRefs>
     <ds:schemaRef ds:uri="http://schemas.openxmlformats.org/officeDocument/2006/bibliography"/>
   </ds:schemaRefs>

</xml_diff>